<commit_message>
Added processes done on june 7
</commit_message>
<xml_diff>
--- a/Process Book.docx
+++ b/Process Book.docx
@@ -43,7 +43,7 @@
     </w:p>
     <w:p>
       <w:pPr>
-        <w:pStyle w:val="Lijstalinea"/>
+        <w:pStyle w:val="ListParagraph"/>
         <w:numPr>
           <w:ilvl w:val="0"/>
           <w:numId w:val="3"/>
@@ -61,7 +61,7 @@
     </w:p>
     <w:p>
       <w:pPr>
-        <w:pStyle w:val="Lijstalinea"/>
+        <w:pStyle w:val="ListParagraph"/>
         <w:numPr>
           <w:ilvl w:val="0"/>
           <w:numId w:val="3"/>
@@ -79,7 +79,7 @@
     </w:p>
     <w:p>
       <w:pPr>
-        <w:pStyle w:val="Lijstalinea"/>
+        <w:pStyle w:val="ListParagraph"/>
         <w:numPr>
           <w:ilvl w:val="0"/>
           <w:numId w:val="3"/>
@@ -97,7 +97,7 @@
     </w:p>
     <w:p>
       <w:pPr>
-        <w:pStyle w:val="Lijstalinea"/>
+        <w:pStyle w:val="ListParagraph"/>
         <w:numPr>
           <w:ilvl w:val="0"/>
           <w:numId w:val="3"/>
@@ -123,7 +123,7 @@
     </w:p>
     <w:p>
       <w:pPr>
-        <w:pStyle w:val="Lijstalinea"/>
+        <w:pStyle w:val="ListParagraph"/>
         <w:numPr>
           <w:ilvl w:val="0"/>
           <w:numId w:val="3"/>
@@ -164,466 +164,16 @@
         <w:rPr>
           <w:rFonts w:ascii="Helvetica" w:eastAsia="Times New Roman" w:hAnsi="Helvetica" w:cs="Helvetica"/>
           <w:szCs w:val="24"/>
-          <w:lang w:val="nl-NL" w:eastAsia="nl-NL"/>
-        </w:rPr>
-      </w:pPr>
-      <w:r>
-        <w:rPr>
-          <w:rFonts w:ascii="Helvetica" w:eastAsia="Times New Roman" w:hAnsi="Helvetica" w:cs="Helvetica"/>
-          <w:szCs w:val="24"/>
-          <w:lang w:val="nl-NL" w:eastAsia="nl-NL"/>
-        </w:rPr>
-        <w:t xml:space="preserve">Are </w:t>
-      </w:r>
-      <w:proofErr w:type="spellStart"/>
-      <w:r>
-        <w:rPr>
-          <w:rFonts w:ascii="Helvetica" w:eastAsia="Times New Roman" w:hAnsi="Helvetica" w:cs="Helvetica"/>
-          <w:szCs w:val="24"/>
-          <w:lang w:val="nl-NL" w:eastAsia="nl-NL"/>
-        </w:rPr>
-        <w:t>there</w:t>
-      </w:r>
-      <w:proofErr w:type="spellEnd"/>
-      <w:r>
-        <w:rPr>
-          <w:rFonts w:ascii="Helvetica" w:eastAsia="Times New Roman" w:hAnsi="Helvetica" w:cs="Helvetica"/>
-          <w:szCs w:val="24"/>
-          <w:lang w:val="nl-NL" w:eastAsia="nl-NL"/>
-        </w:rPr>
-        <w:t xml:space="preserve"> </w:t>
-      </w:r>
-      <w:proofErr w:type="spellStart"/>
-      <w:r>
-        <w:rPr>
-          <w:rFonts w:ascii="Helvetica" w:eastAsia="Times New Roman" w:hAnsi="Helvetica" w:cs="Helvetica"/>
-          <w:szCs w:val="24"/>
-          <w:lang w:val="nl-NL" w:eastAsia="nl-NL"/>
-        </w:rPr>
-        <w:t>any</w:t>
-      </w:r>
-      <w:proofErr w:type="spellEnd"/>
-      <w:r>
-        <w:rPr>
-          <w:rFonts w:ascii="Helvetica" w:eastAsia="Times New Roman" w:hAnsi="Helvetica" w:cs="Helvetica"/>
-          <w:szCs w:val="24"/>
-          <w:lang w:val="nl-NL" w:eastAsia="nl-NL"/>
-        </w:rPr>
-        <w:t xml:space="preserve"> food </w:t>
-      </w:r>
-      <w:proofErr w:type="spellStart"/>
-      <w:r>
-        <w:rPr>
-          <w:rFonts w:ascii="Helvetica" w:eastAsia="Times New Roman" w:hAnsi="Helvetica" w:cs="Helvetica"/>
-          <w:szCs w:val="24"/>
-          <w:lang w:val="nl-NL" w:eastAsia="nl-NL"/>
-        </w:rPr>
-        <w:t>prices</w:t>
-      </w:r>
-      <w:proofErr w:type="spellEnd"/>
-      <w:r>
-        <w:rPr>
-          <w:rFonts w:ascii="Helvetica" w:eastAsia="Times New Roman" w:hAnsi="Helvetica" w:cs="Helvetica"/>
-          <w:szCs w:val="24"/>
-          <w:lang w:val="nl-NL" w:eastAsia="nl-NL"/>
-        </w:rPr>
-        <w:t xml:space="preserve"> </w:t>
-      </w:r>
-      <w:proofErr w:type="spellStart"/>
-      <w:r>
-        <w:rPr>
-          <w:rFonts w:ascii="Helvetica" w:eastAsia="Times New Roman" w:hAnsi="Helvetica" w:cs="Helvetica"/>
-          <w:szCs w:val="24"/>
-          <w:lang w:val="nl-NL" w:eastAsia="nl-NL"/>
-        </w:rPr>
-        <w:t>that</w:t>
-      </w:r>
-      <w:proofErr w:type="spellEnd"/>
-      <w:r>
-        <w:rPr>
-          <w:rFonts w:ascii="Helvetica" w:eastAsia="Times New Roman" w:hAnsi="Helvetica" w:cs="Helvetica"/>
-          <w:szCs w:val="24"/>
-          <w:lang w:val="nl-NL" w:eastAsia="nl-NL"/>
-        </w:rPr>
-        <w:t xml:space="preserve"> are show </w:t>
-      </w:r>
-      <w:proofErr w:type="spellStart"/>
-      <w:r>
-        <w:rPr>
-          <w:rFonts w:ascii="Helvetica" w:eastAsia="Times New Roman" w:hAnsi="Helvetica" w:cs="Helvetica"/>
-          <w:szCs w:val="24"/>
-          <w:lang w:val="nl-NL" w:eastAsia="nl-NL"/>
-        </w:rPr>
-        <w:t>negative</w:t>
-      </w:r>
-      <w:proofErr w:type="spellEnd"/>
-      <w:r>
-        <w:rPr>
-          <w:rFonts w:ascii="Helvetica" w:eastAsia="Times New Roman" w:hAnsi="Helvetica" w:cs="Helvetica"/>
-          <w:szCs w:val="24"/>
-          <w:lang w:val="nl-NL" w:eastAsia="nl-NL"/>
-        </w:rPr>
-        <w:t>/</w:t>
-      </w:r>
-      <w:proofErr w:type="spellStart"/>
-      <w:r>
-        <w:rPr>
-          <w:rFonts w:ascii="Helvetica" w:eastAsia="Times New Roman" w:hAnsi="Helvetica" w:cs="Helvetica"/>
-          <w:szCs w:val="24"/>
-          <w:lang w:val="nl-NL" w:eastAsia="nl-NL"/>
-        </w:rPr>
-        <w:t>positive</w:t>
-      </w:r>
-      <w:proofErr w:type="spellEnd"/>
-      <w:r>
-        <w:rPr>
-          <w:rFonts w:ascii="Helvetica" w:eastAsia="Times New Roman" w:hAnsi="Helvetica" w:cs="Helvetica"/>
-          <w:szCs w:val="24"/>
-          <w:lang w:val="nl-NL" w:eastAsia="nl-NL"/>
-        </w:rPr>
-        <w:t xml:space="preserve"> </w:t>
-      </w:r>
-      <w:proofErr w:type="spellStart"/>
-      <w:r>
-        <w:rPr>
-          <w:rFonts w:ascii="Helvetica" w:eastAsia="Times New Roman" w:hAnsi="Helvetica" w:cs="Helvetica"/>
-          <w:szCs w:val="24"/>
-          <w:lang w:val="nl-NL" w:eastAsia="nl-NL"/>
-        </w:rPr>
-        <w:t>correlation</w:t>
-      </w:r>
-      <w:proofErr w:type="spellEnd"/>
-      <w:r>
-        <w:rPr>
-          <w:rFonts w:ascii="Helvetica" w:eastAsia="Times New Roman" w:hAnsi="Helvetica" w:cs="Helvetica"/>
-          <w:szCs w:val="24"/>
-          <w:lang w:val="nl-NL" w:eastAsia="nl-NL"/>
-        </w:rPr>
-        <w:t xml:space="preserve">, </w:t>
-      </w:r>
-      <w:proofErr w:type="spellStart"/>
-      <w:r>
-        <w:rPr>
-          <w:rFonts w:ascii="Helvetica" w:eastAsia="Times New Roman" w:hAnsi="Helvetica" w:cs="Helvetica"/>
-          <w:szCs w:val="24"/>
-          <w:lang w:val="nl-NL" w:eastAsia="nl-NL"/>
-        </w:rPr>
-        <w:t>and</w:t>
-      </w:r>
-      <w:proofErr w:type="spellEnd"/>
-      <w:r>
-        <w:rPr>
-          <w:rFonts w:ascii="Helvetica" w:eastAsia="Times New Roman" w:hAnsi="Helvetica" w:cs="Helvetica"/>
-          <w:szCs w:val="24"/>
-          <w:lang w:val="nl-NL" w:eastAsia="nl-NL"/>
-        </w:rPr>
-        <w:t xml:space="preserve"> is </w:t>
-      </w:r>
-      <w:proofErr w:type="spellStart"/>
-      <w:r>
-        <w:rPr>
-          <w:rFonts w:ascii="Helvetica" w:eastAsia="Times New Roman" w:hAnsi="Helvetica" w:cs="Helvetica"/>
-          <w:szCs w:val="24"/>
-          <w:lang w:val="nl-NL" w:eastAsia="nl-NL"/>
-        </w:rPr>
-        <w:t>this</w:t>
-      </w:r>
-      <w:proofErr w:type="spellEnd"/>
-      <w:r>
-        <w:rPr>
-          <w:rFonts w:ascii="Helvetica" w:eastAsia="Times New Roman" w:hAnsi="Helvetica" w:cs="Helvetica"/>
-          <w:szCs w:val="24"/>
-          <w:lang w:val="nl-NL" w:eastAsia="nl-NL"/>
-        </w:rPr>
-        <w:t xml:space="preserve"> </w:t>
-      </w:r>
-      <w:proofErr w:type="spellStart"/>
-      <w:r>
-        <w:rPr>
-          <w:rFonts w:ascii="Helvetica" w:eastAsia="Times New Roman" w:hAnsi="Helvetica" w:cs="Helvetica"/>
-          <w:szCs w:val="24"/>
-          <w:lang w:val="nl-NL" w:eastAsia="nl-NL"/>
-        </w:rPr>
-        <w:t>correlation</w:t>
-      </w:r>
-      <w:proofErr w:type="spellEnd"/>
-      <w:r>
-        <w:rPr>
-          <w:rFonts w:ascii="Helvetica" w:eastAsia="Times New Roman" w:hAnsi="Helvetica" w:cs="Helvetica"/>
-          <w:szCs w:val="24"/>
-          <w:lang w:val="nl-NL" w:eastAsia="nl-NL"/>
-        </w:rPr>
-        <w:t xml:space="preserve"> present </w:t>
-      </w:r>
-      <w:proofErr w:type="spellStart"/>
-      <w:r>
-        <w:rPr>
-          <w:rFonts w:ascii="Helvetica" w:eastAsia="Times New Roman" w:hAnsi="Helvetica" w:cs="Helvetica"/>
-          <w:szCs w:val="24"/>
-          <w:lang w:val="nl-NL" w:eastAsia="nl-NL"/>
-        </w:rPr>
-        <w:t>throughout</w:t>
-      </w:r>
-      <w:proofErr w:type="spellEnd"/>
-      <w:r>
-        <w:rPr>
-          <w:rFonts w:ascii="Helvetica" w:eastAsia="Times New Roman" w:hAnsi="Helvetica" w:cs="Helvetica"/>
-          <w:szCs w:val="24"/>
-          <w:lang w:val="nl-NL" w:eastAsia="nl-NL"/>
-        </w:rPr>
-        <w:t xml:space="preserve"> </w:t>
-      </w:r>
-      <w:proofErr w:type="spellStart"/>
-      <w:r>
-        <w:rPr>
-          <w:rFonts w:ascii="Helvetica" w:eastAsia="Times New Roman" w:hAnsi="Helvetica" w:cs="Helvetica"/>
-          <w:szCs w:val="24"/>
-          <w:lang w:val="nl-NL" w:eastAsia="nl-NL"/>
-        </w:rPr>
-        <w:t>the</w:t>
-      </w:r>
-      <w:proofErr w:type="spellEnd"/>
-      <w:r>
-        <w:rPr>
-          <w:rFonts w:ascii="Helvetica" w:eastAsia="Times New Roman" w:hAnsi="Helvetica" w:cs="Helvetica"/>
-          <w:szCs w:val="24"/>
-          <w:lang w:val="nl-NL" w:eastAsia="nl-NL"/>
-        </w:rPr>
-        <w:t xml:space="preserve"> </w:t>
-      </w:r>
-      <w:proofErr w:type="spellStart"/>
-      <w:r>
-        <w:rPr>
-          <w:rFonts w:ascii="Helvetica" w:eastAsia="Times New Roman" w:hAnsi="Helvetica" w:cs="Helvetica"/>
-          <w:szCs w:val="24"/>
-          <w:lang w:val="nl-NL" w:eastAsia="nl-NL"/>
-        </w:rPr>
-        <w:t>years</w:t>
-      </w:r>
-      <w:proofErr w:type="spellEnd"/>
-      <w:r>
-        <w:rPr>
-          <w:rFonts w:ascii="Helvetica" w:eastAsia="Times New Roman" w:hAnsi="Helvetica" w:cs="Helvetica"/>
-          <w:szCs w:val="24"/>
-          <w:lang w:val="nl-NL" w:eastAsia="nl-NL"/>
-        </w:rPr>
-        <w:t xml:space="preserve">, or </w:t>
-      </w:r>
-      <w:proofErr w:type="spellStart"/>
-      <w:r>
-        <w:rPr>
-          <w:rFonts w:ascii="Helvetica" w:eastAsia="Times New Roman" w:hAnsi="Helvetica" w:cs="Helvetica"/>
-          <w:szCs w:val="24"/>
-          <w:lang w:val="nl-NL" w:eastAsia="nl-NL"/>
-        </w:rPr>
-        <w:t>perhaps</w:t>
-      </w:r>
-      <w:proofErr w:type="spellEnd"/>
-      <w:r>
-        <w:rPr>
-          <w:rFonts w:ascii="Helvetica" w:eastAsia="Times New Roman" w:hAnsi="Helvetica" w:cs="Helvetica"/>
-          <w:szCs w:val="24"/>
-          <w:lang w:val="nl-NL" w:eastAsia="nl-NL"/>
-        </w:rPr>
-        <w:t xml:space="preserve"> </w:t>
-      </w:r>
-      <w:proofErr w:type="spellStart"/>
-      <w:r>
-        <w:rPr>
-          <w:rFonts w:ascii="Helvetica" w:eastAsia="Times New Roman" w:hAnsi="Helvetica" w:cs="Helvetica"/>
-          <w:szCs w:val="24"/>
-          <w:lang w:val="nl-NL" w:eastAsia="nl-NL"/>
-        </w:rPr>
-        <w:t>only</w:t>
-      </w:r>
-      <w:proofErr w:type="spellEnd"/>
-      <w:r>
-        <w:rPr>
-          <w:rFonts w:ascii="Helvetica" w:eastAsia="Times New Roman" w:hAnsi="Helvetica" w:cs="Helvetica"/>
-          <w:szCs w:val="24"/>
-          <w:lang w:val="nl-NL" w:eastAsia="nl-NL"/>
-        </w:rPr>
-        <w:t xml:space="preserve"> in </w:t>
-      </w:r>
-      <w:proofErr w:type="spellStart"/>
-      <w:r>
-        <w:rPr>
-          <w:rFonts w:ascii="Helvetica" w:eastAsia="Times New Roman" w:hAnsi="Helvetica" w:cs="Helvetica"/>
-          <w:szCs w:val="24"/>
-          <w:lang w:val="nl-NL" w:eastAsia="nl-NL"/>
-        </w:rPr>
-        <w:t>certain</w:t>
-      </w:r>
-      <w:proofErr w:type="spellEnd"/>
-      <w:r>
-        <w:rPr>
-          <w:rFonts w:ascii="Helvetica" w:eastAsia="Times New Roman" w:hAnsi="Helvetica" w:cs="Helvetica"/>
-          <w:szCs w:val="24"/>
-          <w:lang w:val="nl-NL" w:eastAsia="nl-NL"/>
-        </w:rPr>
-        <w:t xml:space="preserve"> </w:t>
-      </w:r>
-      <w:proofErr w:type="spellStart"/>
-      <w:r>
-        <w:rPr>
-          <w:rFonts w:ascii="Helvetica" w:eastAsia="Times New Roman" w:hAnsi="Helvetica" w:cs="Helvetica"/>
-          <w:szCs w:val="24"/>
-          <w:lang w:val="nl-NL" w:eastAsia="nl-NL"/>
-        </w:rPr>
-        <w:t>period</w:t>
-      </w:r>
-      <w:proofErr w:type="spellEnd"/>
-      <w:r>
-        <w:rPr>
-          <w:rFonts w:ascii="Helvetica" w:eastAsia="Times New Roman" w:hAnsi="Helvetica" w:cs="Helvetica"/>
-          <w:szCs w:val="24"/>
-          <w:lang w:val="nl-NL" w:eastAsia="nl-NL"/>
-        </w:rPr>
-        <w:t xml:space="preserve">? </w:t>
-      </w:r>
-      <w:proofErr w:type="spellStart"/>
-      <w:r>
-        <w:rPr>
-          <w:rFonts w:ascii="Helvetica" w:eastAsia="Times New Roman" w:hAnsi="Helvetica" w:cs="Helvetica"/>
-          <w:szCs w:val="24"/>
-          <w:lang w:val="nl-NL" w:eastAsia="nl-NL"/>
-        </w:rPr>
-        <w:t>Can</w:t>
-      </w:r>
-      <w:proofErr w:type="spellEnd"/>
-      <w:r>
-        <w:rPr>
-          <w:rFonts w:ascii="Helvetica" w:eastAsia="Times New Roman" w:hAnsi="Helvetica" w:cs="Helvetica"/>
-          <w:szCs w:val="24"/>
-          <w:lang w:val="nl-NL" w:eastAsia="nl-NL"/>
-        </w:rPr>
-        <w:t xml:space="preserve"> </w:t>
-      </w:r>
-      <w:proofErr w:type="spellStart"/>
-      <w:r>
-        <w:rPr>
-          <w:rFonts w:ascii="Helvetica" w:eastAsia="Times New Roman" w:hAnsi="Helvetica" w:cs="Helvetica"/>
-          <w:szCs w:val="24"/>
-          <w:lang w:val="nl-NL" w:eastAsia="nl-NL"/>
-        </w:rPr>
-        <w:t>you</w:t>
-      </w:r>
-      <w:proofErr w:type="spellEnd"/>
-      <w:r>
-        <w:rPr>
-          <w:rFonts w:ascii="Helvetica" w:eastAsia="Times New Roman" w:hAnsi="Helvetica" w:cs="Helvetica"/>
-          <w:szCs w:val="24"/>
-          <w:lang w:val="nl-NL" w:eastAsia="nl-NL"/>
-        </w:rPr>
-        <w:t xml:space="preserve"> </w:t>
-      </w:r>
-      <w:proofErr w:type="spellStart"/>
-      <w:r>
-        <w:rPr>
-          <w:rFonts w:ascii="Helvetica" w:eastAsia="Times New Roman" w:hAnsi="Helvetica" w:cs="Helvetica"/>
-          <w:szCs w:val="24"/>
-          <w:lang w:val="nl-NL" w:eastAsia="nl-NL"/>
-        </w:rPr>
-        <w:t>perhaps</w:t>
-      </w:r>
-      <w:proofErr w:type="spellEnd"/>
-      <w:r>
-        <w:rPr>
-          <w:rFonts w:ascii="Helvetica" w:eastAsia="Times New Roman" w:hAnsi="Helvetica" w:cs="Helvetica"/>
-          <w:szCs w:val="24"/>
-          <w:lang w:val="nl-NL" w:eastAsia="nl-NL"/>
-        </w:rPr>
-        <w:t xml:space="preserve"> </w:t>
-      </w:r>
-      <w:proofErr w:type="spellStart"/>
-      <w:r>
-        <w:rPr>
-          <w:rFonts w:ascii="Helvetica" w:eastAsia="Times New Roman" w:hAnsi="Helvetica" w:cs="Helvetica"/>
-          <w:szCs w:val="24"/>
-          <w:lang w:val="nl-NL" w:eastAsia="nl-NL"/>
-        </w:rPr>
-        <w:t>detect</w:t>
-      </w:r>
-      <w:proofErr w:type="spellEnd"/>
-      <w:r>
-        <w:rPr>
-          <w:rFonts w:ascii="Helvetica" w:eastAsia="Times New Roman" w:hAnsi="Helvetica" w:cs="Helvetica"/>
-          <w:szCs w:val="24"/>
-          <w:lang w:val="nl-NL" w:eastAsia="nl-NL"/>
-        </w:rPr>
-        <w:t xml:space="preserve"> </w:t>
-      </w:r>
-      <w:proofErr w:type="spellStart"/>
-      <w:r>
-        <w:rPr>
-          <w:rFonts w:ascii="Helvetica" w:eastAsia="Times New Roman" w:hAnsi="Helvetica" w:cs="Helvetica"/>
-          <w:szCs w:val="24"/>
-          <w:lang w:val="nl-NL" w:eastAsia="nl-NL"/>
-        </w:rPr>
-        <w:t>possible</w:t>
-      </w:r>
-      <w:proofErr w:type="spellEnd"/>
-      <w:r>
-        <w:rPr>
-          <w:rFonts w:ascii="Helvetica" w:eastAsia="Times New Roman" w:hAnsi="Helvetica" w:cs="Helvetica"/>
-          <w:szCs w:val="24"/>
-          <w:lang w:val="nl-NL" w:eastAsia="nl-NL"/>
-        </w:rPr>
-        <w:t xml:space="preserve"> </w:t>
-      </w:r>
-      <w:proofErr w:type="spellStart"/>
-      <w:r>
-        <w:rPr>
-          <w:rFonts w:ascii="Helvetica" w:eastAsia="Times New Roman" w:hAnsi="Helvetica" w:cs="Helvetica"/>
-          <w:szCs w:val="24"/>
-          <w:lang w:val="nl-NL" w:eastAsia="nl-NL"/>
-        </w:rPr>
-        <w:t>ingredients</w:t>
-      </w:r>
-      <w:proofErr w:type="spellEnd"/>
-      <w:r>
-        <w:rPr>
-          <w:rFonts w:ascii="Helvetica" w:eastAsia="Times New Roman" w:hAnsi="Helvetica" w:cs="Helvetica"/>
-          <w:szCs w:val="24"/>
-          <w:lang w:val="nl-NL" w:eastAsia="nl-NL"/>
-        </w:rPr>
-        <w:t xml:space="preserve"> of a </w:t>
-      </w:r>
-      <w:proofErr w:type="spellStart"/>
-      <w:r>
-        <w:rPr>
-          <w:rFonts w:ascii="Helvetica" w:eastAsia="Times New Roman" w:hAnsi="Helvetica" w:cs="Helvetica"/>
-          <w:szCs w:val="24"/>
-          <w:lang w:val="nl-NL" w:eastAsia="nl-NL"/>
-        </w:rPr>
-        <w:t>certain</w:t>
-      </w:r>
-      <w:proofErr w:type="spellEnd"/>
-      <w:r>
-        <w:rPr>
-          <w:rFonts w:ascii="Helvetica" w:eastAsia="Times New Roman" w:hAnsi="Helvetica" w:cs="Helvetica"/>
-          <w:szCs w:val="24"/>
-          <w:lang w:val="nl-NL" w:eastAsia="nl-NL"/>
-        </w:rPr>
-        <w:t xml:space="preserve"> </w:t>
-      </w:r>
-      <w:proofErr w:type="spellStart"/>
-      <w:r>
-        <w:rPr>
-          <w:rFonts w:ascii="Helvetica" w:eastAsia="Times New Roman" w:hAnsi="Helvetica" w:cs="Helvetica"/>
-          <w:szCs w:val="24"/>
-          <w:lang w:val="nl-NL" w:eastAsia="nl-NL"/>
-        </w:rPr>
-        <w:t>other</w:t>
-      </w:r>
-      <w:proofErr w:type="spellEnd"/>
-      <w:r>
-        <w:rPr>
-          <w:rFonts w:ascii="Helvetica" w:eastAsia="Times New Roman" w:hAnsi="Helvetica" w:cs="Helvetica"/>
-          <w:szCs w:val="24"/>
-          <w:lang w:val="nl-NL" w:eastAsia="nl-NL"/>
-        </w:rPr>
-        <w:t xml:space="preserve"> food product?</w:t>
+          <w:lang w:eastAsia="nl-NL"/>
+        </w:rPr>
+      </w:pPr>
+      <w:r>
+        <w:rPr>
+          <w:rFonts w:ascii="Helvetica" w:eastAsia="Times New Roman" w:hAnsi="Helvetica" w:cs="Helvetica"/>
+          <w:szCs w:val="24"/>
+          <w:lang w:eastAsia="nl-NL"/>
+        </w:rPr>
+        <w:t>Are there any food prices that are show negative/positive correlation, and is this correlation present throughout the years, or perhaps only in certain period? Can you perhaps detect possible ingredients of a certain other food product?</w:t>
       </w:r>
     </w:p>
     <w:p>
@@ -637,304 +187,16 @@
         <w:rPr>
           <w:rFonts w:ascii="Helvetica" w:eastAsia="Times New Roman" w:hAnsi="Helvetica" w:cs="Helvetica"/>
           <w:szCs w:val="24"/>
-          <w:lang w:val="nl-NL" w:eastAsia="nl-NL"/>
-        </w:rPr>
-      </w:pPr>
-      <w:r>
-        <w:rPr>
-          <w:rFonts w:ascii="Helvetica" w:eastAsia="Times New Roman" w:hAnsi="Helvetica" w:cs="Helvetica"/>
-          <w:szCs w:val="24"/>
-          <w:lang w:val="nl-NL" w:eastAsia="nl-NL"/>
-        </w:rPr>
-        <w:t xml:space="preserve">Do </w:t>
-      </w:r>
-      <w:proofErr w:type="spellStart"/>
-      <w:r>
-        <w:rPr>
-          <w:rFonts w:ascii="Helvetica" w:eastAsia="Times New Roman" w:hAnsi="Helvetica" w:cs="Helvetica"/>
-          <w:szCs w:val="24"/>
-          <w:lang w:val="nl-NL" w:eastAsia="nl-NL"/>
-        </w:rPr>
-        <w:t>countries</w:t>
-      </w:r>
-      <w:proofErr w:type="spellEnd"/>
-      <w:r>
-        <w:rPr>
-          <w:rFonts w:ascii="Helvetica" w:eastAsia="Times New Roman" w:hAnsi="Helvetica" w:cs="Helvetica"/>
-          <w:szCs w:val="24"/>
-          <w:lang w:val="nl-NL" w:eastAsia="nl-NL"/>
-        </w:rPr>
-        <w:t xml:space="preserve"> in </w:t>
-      </w:r>
-      <w:proofErr w:type="spellStart"/>
-      <w:r>
-        <w:rPr>
-          <w:rFonts w:ascii="Helvetica" w:eastAsia="Times New Roman" w:hAnsi="Helvetica" w:cs="Helvetica"/>
-          <w:szCs w:val="24"/>
-          <w:lang w:val="nl-NL" w:eastAsia="nl-NL"/>
-        </w:rPr>
-        <w:t>similar</w:t>
-      </w:r>
-      <w:proofErr w:type="spellEnd"/>
-      <w:r>
-        <w:rPr>
-          <w:rFonts w:ascii="Helvetica" w:eastAsia="Times New Roman" w:hAnsi="Helvetica" w:cs="Helvetica"/>
-          <w:szCs w:val="24"/>
-          <w:lang w:val="nl-NL" w:eastAsia="nl-NL"/>
-        </w:rPr>
-        <w:t xml:space="preserve"> </w:t>
-      </w:r>
-      <w:proofErr w:type="spellStart"/>
-      <w:r>
-        <w:rPr>
-          <w:rFonts w:ascii="Helvetica" w:eastAsia="Times New Roman" w:hAnsi="Helvetica" w:cs="Helvetica"/>
-          <w:szCs w:val="24"/>
-          <w:lang w:val="nl-NL" w:eastAsia="nl-NL"/>
-        </w:rPr>
-        <w:t>regions</w:t>
-      </w:r>
-      <w:proofErr w:type="spellEnd"/>
-      <w:r>
-        <w:rPr>
-          <w:rFonts w:ascii="Helvetica" w:eastAsia="Times New Roman" w:hAnsi="Helvetica" w:cs="Helvetica"/>
-          <w:szCs w:val="24"/>
-          <w:lang w:val="nl-NL" w:eastAsia="nl-NL"/>
-        </w:rPr>
-        <w:t xml:space="preserve">, </w:t>
-      </w:r>
-      <w:proofErr w:type="spellStart"/>
-      <w:r>
-        <w:rPr>
-          <w:rFonts w:ascii="Helvetica" w:eastAsia="Times New Roman" w:hAnsi="Helvetica" w:cs="Helvetica"/>
-          <w:szCs w:val="24"/>
-          <w:lang w:val="nl-NL" w:eastAsia="nl-NL"/>
-        </w:rPr>
-        <w:t>also</w:t>
-      </w:r>
-      <w:proofErr w:type="spellEnd"/>
-      <w:r>
-        <w:rPr>
-          <w:rFonts w:ascii="Helvetica" w:eastAsia="Times New Roman" w:hAnsi="Helvetica" w:cs="Helvetica"/>
-          <w:szCs w:val="24"/>
-          <w:lang w:val="nl-NL" w:eastAsia="nl-NL"/>
-        </w:rPr>
-        <w:t xml:space="preserve"> show </w:t>
-      </w:r>
-      <w:proofErr w:type="spellStart"/>
-      <w:r>
-        <w:rPr>
-          <w:rFonts w:ascii="Helvetica" w:eastAsia="Times New Roman" w:hAnsi="Helvetica" w:cs="Helvetica"/>
-          <w:szCs w:val="24"/>
-          <w:lang w:val="nl-NL" w:eastAsia="nl-NL"/>
-        </w:rPr>
-        <w:t>similar</w:t>
-      </w:r>
-      <w:proofErr w:type="spellEnd"/>
-      <w:r>
-        <w:rPr>
-          <w:rFonts w:ascii="Helvetica" w:eastAsia="Times New Roman" w:hAnsi="Helvetica" w:cs="Helvetica"/>
-          <w:szCs w:val="24"/>
-          <w:lang w:val="nl-NL" w:eastAsia="nl-NL"/>
-        </w:rPr>
-        <w:t xml:space="preserve"> </w:t>
-      </w:r>
-      <w:proofErr w:type="spellStart"/>
-      <w:r>
-        <w:rPr>
-          <w:rFonts w:ascii="Helvetica" w:eastAsia="Times New Roman" w:hAnsi="Helvetica" w:cs="Helvetica"/>
-          <w:szCs w:val="24"/>
-          <w:lang w:val="nl-NL" w:eastAsia="nl-NL"/>
-        </w:rPr>
-        <w:t>price</w:t>
-      </w:r>
-      <w:proofErr w:type="spellEnd"/>
-      <w:r>
-        <w:rPr>
-          <w:rFonts w:ascii="Helvetica" w:eastAsia="Times New Roman" w:hAnsi="Helvetica" w:cs="Helvetica"/>
-          <w:szCs w:val="24"/>
-          <w:lang w:val="nl-NL" w:eastAsia="nl-NL"/>
-        </w:rPr>
-        <w:t xml:space="preserve"> </w:t>
-      </w:r>
-      <w:proofErr w:type="spellStart"/>
-      <w:r>
-        <w:rPr>
-          <w:rFonts w:ascii="Helvetica" w:eastAsia="Times New Roman" w:hAnsi="Helvetica" w:cs="Helvetica"/>
-          <w:szCs w:val="24"/>
-          <w:lang w:val="nl-NL" w:eastAsia="nl-NL"/>
-        </w:rPr>
-        <w:t>differences</w:t>
-      </w:r>
-      <w:proofErr w:type="spellEnd"/>
-      <w:r>
-        <w:rPr>
-          <w:rFonts w:ascii="Helvetica" w:eastAsia="Times New Roman" w:hAnsi="Helvetica" w:cs="Helvetica"/>
-          <w:szCs w:val="24"/>
-          <w:lang w:val="nl-NL" w:eastAsia="nl-NL"/>
-        </w:rPr>
-        <w:t xml:space="preserve">? </w:t>
-      </w:r>
-      <w:proofErr w:type="spellStart"/>
-      <w:r>
-        <w:rPr>
-          <w:rFonts w:ascii="Helvetica" w:eastAsia="Times New Roman" w:hAnsi="Helvetica" w:cs="Helvetica"/>
-          <w:szCs w:val="24"/>
-          <w:lang w:val="nl-NL" w:eastAsia="nl-NL"/>
-        </w:rPr>
-        <w:t>And</w:t>
-      </w:r>
-      <w:proofErr w:type="spellEnd"/>
-      <w:r>
-        <w:rPr>
-          <w:rFonts w:ascii="Helvetica" w:eastAsia="Times New Roman" w:hAnsi="Helvetica" w:cs="Helvetica"/>
-          <w:szCs w:val="24"/>
-          <w:lang w:val="nl-NL" w:eastAsia="nl-NL"/>
-        </w:rPr>
-        <w:t xml:space="preserve"> </w:t>
-      </w:r>
-      <w:proofErr w:type="spellStart"/>
-      <w:r>
-        <w:rPr>
-          <w:rFonts w:ascii="Helvetica" w:eastAsia="Times New Roman" w:hAnsi="Helvetica" w:cs="Helvetica"/>
-          <w:szCs w:val="24"/>
-          <w:lang w:val="nl-NL" w:eastAsia="nl-NL"/>
-        </w:rPr>
-        <w:t>if</w:t>
-      </w:r>
-      <w:proofErr w:type="spellEnd"/>
-      <w:r>
-        <w:rPr>
-          <w:rFonts w:ascii="Helvetica" w:eastAsia="Times New Roman" w:hAnsi="Helvetica" w:cs="Helvetica"/>
-          <w:szCs w:val="24"/>
-          <w:lang w:val="nl-NL" w:eastAsia="nl-NL"/>
-        </w:rPr>
-        <w:t xml:space="preserve"> </w:t>
-      </w:r>
-      <w:proofErr w:type="spellStart"/>
-      <w:r>
-        <w:rPr>
-          <w:rFonts w:ascii="Helvetica" w:eastAsia="Times New Roman" w:hAnsi="Helvetica" w:cs="Helvetica"/>
-          <w:szCs w:val="24"/>
-          <w:lang w:val="nl-NL" w:eastAsia="nl-NL"/>
-        </w:rPr>
-        <w:t>differences</w:t>
-      </w:r>
-      <w:proofErr w:type="spellEnd"/>
-      <w:r>
-        <w:rPr>
-          <w:rFonts w:ascii="Helvetica" w:eastAsia="Times New Roman" w:hAnsi="Helvetica" w:cs="Helvetica"/>
-          <w:szCs w:val="24"/>
-          <w:lang w:val="nl-NL" w:eastAsia="nl-NL"/>
-        </w:rPr>
-        <w:t xml:space="preserve"> </w:t>
-      </w:r>
-      <w:proofErr w:type="spellStart"/>
-      <w:r>
-        <w:rPr>
-          <w:rFonts w:ascii="Helvetica" w:eastAsia="Times New Roman" w:hAnsi="Helvetica" w:cs="Helvetica"/>
-          <w:szCs w:val="24"/>
-          <w:lang w:val="nl-NL" w:eastAsia="nl-NL"/>
-        </w:rPr>
-        <w:t>occur</w:t>
-      </w:r>
-      <w:proofErr w:type="spellEnd"/>
-      <w:r>
-        <w:rPr>
-          <w:rFonts w:ascii="Helvetica" w:eastAsia="Times New Roman" w:hAnsi="Helvetica" w:cs="Helvetica"/>
-          <w:szCs w:val="24"/>
-          <w:lang w:val="nl-NL" w:eastAsia="nl-NL"/>
-        </w:rPr>
-        <w:t xml:space="preserve">, </w:t>
-      </w:r>
-      <w:proofErr w:type="spellStart"/>
-      <w:r>
-        <w:rPr>
-          <w:rFonts w:ascii="Helvetica" w:eastAsia="Times New Roman" w:hAnsi="Helvetica" w:cs="Helvetica"/>
-          <w:szCs w:val="24"/>
-          <w:lang w:val="nl-NL" w:eastAsia="nl-NL"/>
-        </w:rPr>
-        <w:t>can</w:t>
-      </w:r>
-      <w:proofErr w:type="spellEnd"/>
-      <w:r>
-        <w:rPr>
-          <w:rFonts w:ascii="Helvetica" w:eastAsia="Times New Roman" w:hAnsi="Helvetica" w:cs="Helvetica"/>
-          <w:szCs w:val="24"/>
-          <w:lang w:val="nl-NL" w:eastAsia="nl-NL"/>
-        </w:rPr>
-        <w:t xml:space="preserve"> </w:t>
-      </w:r>
-      <w:proofErr w:type="spellStart"/>
-      <w:r>
-        <w:rPr>
-          <w:rFonts w:ascii="Helvetica" w:eastAsia="Times New Roman" w:hAnsi="Helvetica" w:cs="Helvetica"/>
-          <w:szCs w:val="24"/>
-          <w:lang w:val="nl-NL" w:eastAsia="nl-NL"/>
-        </w:rPr>
-        <w:t>you</w:t>
-      </w:r>
-      <w:proofErr w:type="spellEnd"/>
-      <w:r>
-        <w:rPr>
-          <w:rFonts w:ascii="Helvetica" w:eastAsia="Times New Roman" w:hAnsi="Helvetica" w:cs="Helvetica"/>
-          <w:szCs w:val="24"/>
-          <w:lang w:val="nl-NL" w:eastAsia="nl-NL"/>
-        </w:rPr>
-        <w:t xml:space="preserve"> </w:t>
-      </w:r>
-      <w:proofErr w:type="spellStart"/>
-      <w:r>
-        <w:rPr>
-          <w:rFonts w:ascii="Helvetica" w:eastAsia="Times New Roman" w:hAnsi="Helvetica" w:cs="Helvetica"/>
-          <w:szCs w:val="24"/>
-          <w:lang w:val="nl-NL" w:eastAsia="nl-NL"/>
-        </w:rPr>
-        <w:t>find</w:t>
-      </w:r>
-      <w:proofErr w:type="spellEnd"/>
-      <w:r>
-        <w:rPr>
-          <w:rFonts w:ascii="Helvetica" w:eastAsia="Times New Roman" w:hAnsi="Helvetica" w:cs="Helvetica"/>
-          <w:szCs w:val="24"/>
-          <w:lang w:val="nl-NL" w:eastAsia="nl-NL"/>
-        </w:rPr>
-        <w:t xml:space="preserve"> a </w:t>
-      </w:r>
-      <w:proofErr w:type="spellStart"/>
-      <w:r>
-        <w:rPr>
-          <w:rFonts w:ascii="Helvetica" w:eastAsia="Times New Roman" w:hAnsi="Helvetica" w:cs="Helvetica"/>
-          <w:szCs w:val="24"/>
-          <w:lang w:val="nl-NL" w:eastAsia="nl-NL"/>
-        </w:rPr>
-        <w:t>potential</w:t>
-      </w:r>
-      <w:proofErr w:type="spellEnd"/>
-      <w:r>
-        <w:rPr>
-          <w:rFonts w:ascii="Helvetica" w:eastAsia="Times New Roman" w:hAnsi="Helvetica" w:cs="Helvetica"/>
-          <w:szCs w:val="24"/>
-          <w:lang w:val="nl-NL" w:eastAsia="nl-NL"/>
-        </w:rPr>
-        <w:t xml:space="preserve"> </w:t>
-      </w:r>
-      <w:proofErr w:type="spellStart"/>
-      <w:r>
-        <w:rPr>
-          <w:rFonts w:ascii="Helvetica" w:eastAsia="Times New Roman" w:hAnsi="Helvetica" w:cs="Helvetica"/>
-          <w:szCs w:val="24"/>
-          <w:lang w:val="nl-NL" w:eastAsia="nl-NL"/>
-        </w:rPr>
-        <w:t>explanation</w:t>
-      </w:r>
-      <w:proofErr w:type="spellEnd"/>
-      <w:r>
-        <w:rPr>
-          <w:rFonts w:ascii="Helvetica" w:eastAsia="Times New Roman" w:hAnsi="Helvetica" w:cs="Helvetica"/>
-          <w:szCs w:val="24"/>
-          <w:lang w:val="nl-NL" w:eastAsia="nl-NL"/>
-        </w:rPr>
-        <w:t>?</w:t>
+          <w:lang w:eastAsia="nl-NL"/>
+        </w:rPr>
+      </w:pPr>
+      <w:r>
+        <w:rPr>
+          <w:rFonts w:ascii="Helvetica" w:eastAsia="Times New Roman" w:hAnsi="Helvetica" w:cs="Helvetica"/>
+          <w:szCs w:val="24"/>
+          <w:lang w:eastAsia="nl-NL"/>
+        </w:rPr>
+        <w:t>Do countries in similar regions, also show similar price differences? And if differences occur, can you find a potential explanation?</w:t>
       </w:r>
     </w:p>
     <w:p>
@@ -948,368 +210,16 @@
         <w:rPr>
           <w:rFonts w:ascii="Helvetica" w:eastAsia="Times New Roman" w:hAnsi="Helvetica" w:cs="Helvetica"/>
           <w:szCs w:val="24"/>
-          <w:lang w:val="nl-NL" w:eastAsia="nl-NL"/>
-        </w:rPr>
-      </w:pPr>
-      <w:proofErr w:type="spellStart"/>
-      <w:r>
-        <w:rPr>
-          <w:rFonts w:ascii="Helvetica" w:eastAsia="Times New Roman" w:hAnsi="Helvetica" w:cs="Helvetica"/>
-          <w:szCs w:val="24"/>
-          <w:lang w:val="nl-NL" w:eastAsia="nl-NL"/>
-        </w:rPr>
-        <w:t>What</w:t>
-      </w:r>
-      <w:proofErr w:type="spellEnd"/>
-      <w:r>
-        <w:rPr>
-          <w:rFonts w:ascii="Helvetica" w:eastAsia="Times New Roman" w:hAnsi="Helvetica" w:cs="Helvetica"/>
-          <w:szCs w:val="24"/>
-          <w:lang w:val="nl-NL" w:eastAsia="nl-NL"/>
-        </w:rPr>
-        <w:t xml:space="preserve"> are </w:t>
-      </w:r>
-      <w:proofErr w:type="spellStart"/>
-      <w:r>
-        <w:rPr>
-          <w:rFonts w:ascii="Helvetica" w:eastAsia="Times New Roman" w:hAnsi="Helvetica" w:cs="Helvetica"/>
-          <w:szCs w:val="24"/>
-          <w:lang w:val="nl-NL" w:eastAsia="nl-NL"/>
-        </w:rPr>
-        <w:t>the</w:t>
-      </w:r>
-      <w:proofErr w:type="spellEnd"/>
-      <w:r>
-        <w:rPr>
-          <w:rFonts w:ascii="Helvetica" w:eastAsia="Times New Roman" w:hAnsi="Helvetica" w:cs="Helvetica"/>
-          <w:szCs w:val="24"/>
-          <w:lang w:val="nl-NL" w:eastAsia="nl-NL"/>
-        </w:rPr>
-        <w:t xml:space="preserve"> </w:t>
-      </w:r>
-      <w:proofErr w:type="spellStart"/>
-      <w:r>
-        <w:rPr>
-          <w:rFonts w:ascii="Helvetica" w:eastAsia="Times New Roman" w:hAnsi="Helvetica" w:cs="Helvetica"/>
-          <w:szCs w:val="24"/>
-          <w:lang w:val="nl-NL" w:eastAsia="nl-NL"/>
-        </w:rPr>
-        <w:t>correlations</w:t>
-      </w:r>
-      <w:proofErr w:type="spellEnd"/>
-      <w:r>
-        <w:rPr>
-          <w:rFonts w:ascii="Helvetica" w:eastAsia="Times New Roman" w:hAnsi="Helvetica" w:cs="Helvetica"/>
-          <w:szCs w:val="24"/>
-          <w:lang w:val="nl-NL" w:eastAsia="nl-NL"/>
-        </w:rPr>
-        <w:t xml:space="preserve"> in </w:t>
-      </w:r>
-      <w:proofErr w:type="spellStart"/>
-      <w:r>
-        <w:rPr>
-          <w:rFonts w:ascii="Helvetica" w:eastAsia="Times New Roman" w:hAnsi="Helvetica" w:cs="Helvetica"/>
-          <w:szCs w:val="24"/>
-          <w:lang w:val="nl-NL" w:eastAsia="nl-NL"/>
-        </w:rPr>
-        <w:t>production</w:t>
-      </w:r>
-      <w:proofErr w:type="spellEnd"/>
-      <w:r>
-        <w:rPr>
-          <w:rFonts w:ascii="Helvetica" w:eastAsia="Times New Roman" w:hAnsi="Helvetica" w:cs="Helvetica"/>
-          <w:szCs w:val="24"/>
-          <w:lang w:val="nl-NL" w:eastAsia="nl-NL"/>
-        </w:rPr>
-        <w:t xml:space="preserve"> </w:t>
-      </w:r>
-      <w:proofErr w:type="spellStart"/>
-      <w:r>
-        <w:rPr>
-          <w:rFonts w:ascii="Helvetica" w:eastAsia="Times New Roman" w:hAnsi="Helvetica" w:cs="Helvetica"/>
-          <w:szCs w:val="24"/>
-          <w:lang w:val="nl-NL" w:eastAsia="nl-NL"/>
-        </w:rPr>
-        <w:t>numbers</w:t>
-      </w:r>
-      <w:proofErr w:type="spellEnd"/>
-      <w:r>
-        <w:rPr>
-          <w:rFonts w:ascii="Helvetica" w:eastAsia="Times New Roman" w:hAnsi="Helvetica" w:cs="Helvetica"/>
-          <w:szCs w:val="24"/>
-          <w:lang w:val="nl-NL" w:eastAsia="nl-NL"/>
-        </w:rPr>
-        <w:t xml:space="preserve"> of </w:t>
-      </w:r>
-      <w:proofErr w:type="spellStart"/>
-      <w:r>
-        <w:rPr>
-          <w:rFonts w:ascii="Helvetica" w:eastAsia="Times New Roman" w:hAnsi="Helvetica" w:cs="Helvetica"/>
-          <w:szCs w:val="24"/>
-          <w:lang w:val="nl-NL" w:eastAsia="nl-NL"/>
-        </w:rPr>
-        <w:t>crops</w:t>
-      </w:r>
-      <w:proofErr w:type="spellEnd"/>
-      <w:r>
-        <w:rPr>
-          <w:rFonts w:ascii="Helvetica" w:eastAsia="Times New Roman" w:hAnsi="Helvetica" w:cs="Helvetica"/>
-          <w:szCs w:val="24"/>
-          <w:lang w:val="nl-NL" w:eastAsia="nl-NL"/>
-        </w:rPr>
-        <w:t xml:space="preserve"> </w:t>
-      </w:r>
-      <w:proofErr w:type="spellStart"/>
-      <w:r>
-        <w:rPr>
-          <w:rFonts w:ascii="Helvetica" w:eastAsia="Times New Roman" w:hAnsi="Helvetica" w:cs="Helvetica"/>
-          <w:szCs w:val="24"/>
-          <w:lang w:val="nl-NL" w:eastAsia="nl-NL"/>
-        </w:rPr>
-        <w:t>and</w:t>
-      </w:r>
-      <w:proofErr w:type="spellEnd"/>
-      <w:r>
-        <w:rPr>
-          <w:rFonts w:ascii="Helvetica" w:eastAsia="Times New Roman" w:hAnsi="Helvetica" w:cs="Helvetica"/>
-          <w:szCs w:val="24"/>
-          <w:lang w:val="nl-NL" w:eastAsia="nl-NL"/>
-        </w:rPr>
-        <w:t xml:space="preserve"> </w:t>
-      </w:r>
-      <w:proofErr w:type="spellStart"/>
-      <w:r>
-        <w:rPr>
-          <w:rFonts w:ascii="Helvetica" w:eastAsia="Times New Roman" w:hAnsi="Helvetica" w:cs="Helvetica"/>
-          <w:szCs w:val="24"/>
-          <w:lang w:val="nl-NL" w:eastAsia="nl-NL"/>
-        </w:rPr>
-        <w:t>the</w:t>
-      </w:r>
-      <w:proofErr w:type="spellEnd"/>
-      <w:r>
-        <w:rPr>
-          <w:rFonts w:ascii="Helvetica" w:eastAsia="Times New Roman" w:hAnsi="Helvetica" w:cs="Helvetica"/>
-          <w:szCs w:val="24"/>
-          <w:lang w:val="nl-NL" w:eastAsia="nl-NL"/>
-        </w:rPr>
-        <w:t xml:space="preserve"> </w:t>
-      </w:r>
-      <w:proofErr w:type="spellStart"/>
-      <w:r>
-        <w:rPr>
-          <w:rFonts w:ascii="Helvetica" w:eastAsia="Times New Roman" w:hAnsi="Helvetica" w:cs="Helvetica"/>
-          <w:szCs w:val="24"/>
-          <w:lang w:val="nl-NL" w:eastAsia="nl-NL"/>
-        </w:rPr>
-        <w:t>price</w:t>
-      </w:r>
-      <w:proofErr w:type="spellEnd"/>
-      <w:r>
-        <w:rPr>
-          <w:rFonts w:ascii="Helvetica" w:eastAsia="Times New Roman" w:hAnsi="Helvetica" w:cs="Helvetica"/>
-          <w:szCs w:val="24"/>
-          <w:lang w:val="nl-NL" w:eastAsia="nl-NL"/>
-        </w:rPr>
-        <w:t xml:space="preserve"> of </w:t>
-      </w:r>
-      <w:proofErr w:type="spellStart"/>
-      <w:r>
-        <w:rPr>
-          <w:rFonts w:ascii="Helvetica" w:eastAsia="Times New Roman" w:hAnsi="Helvetica" w:cs="Helvetica"/>
-          <w:szCs w:val="24"/>
-          <w:lang w:val="nl-NL" w:eastAsia="nl-NL"/>
-        </w:rPr>
-        <w:t>certain</w:t>
-      </w:r>
-      <w:proofErr w:type="spellEnd"/>
-      <w:r>
-        <w:rPr>
-          <w:rFonts w:ascii="Helvetica" w:eastAsia="Times New Roman" w:hAnsi="Helvetica" w:cs="Helvetica"/>
-          <w:szCs w:val="24"/>
-          <w:lang w:val="nl-NL" w:eastAsia="nl-NL"/>
-        </w:rPr>
-        <w:t xml:space="preserve"> types of food? Are </w:t>
-      </w:r>
-      <w:proofErr w:type="spellStart"/>
-      <w:r>
-        <w:rPr>
-          <w:rFonts w:ascii="Helvetica" w:eastAsia="Times New Roman" w:hAnsi="Helvetica" w:cs="Helvetica"/>
-          <w:szCs w:val="24"/>
-          <w:lang w:val="nl-NL" w:eastAsia="nl-NL"/>
-        </w:rPr>
-        <w:t>there</w:t>
-      </w:r>
-      <w:proofErr w:type="spellEnd"/>
-      <w:r>
-        <w:rPr>
-          <w:rFonts w:ascii="Helvetica" w:eastAsia="Times New Roman" w:hAnsi="Helvetica" w:cs="Helvetica"/>
-          <w:szCs w:val="24"/>
-          <w:lang w:val="nl-NL" w:eastAsia="nl-NL"/>
-        </w:rPr>
-        <w:t xml:space="preserve"> </w:t>
-      </w:r>
-      <w:proofErr w:type="spellStart"/>
-      <w:r>
-        <w:rPr>
-          <w:rFonts w:ascii="Helvetica" w:eastAsia="Times New Roman" w:hAnsi="Helvetica" w:cs="Helvetica"/>
-          <w:szCs w:val="24"/>
-          <w:lang w:val="nl-NL" w:eastAsia="nl-NL"/>
-        </w:rPr>
-        <w:t>correlations</w:t>
-      </w:r>
-      <w:proofErr w:type="spellEnd"/>
-      <w:r>
-        <w:rPr>
-          <w:rFonts w:ascii="Helvetica" w:eastAsia="Times New Roman" w:hAnsi="Helvetica" w:cs="Helvetica"/>
-          <w:szCs w:val="24"/>
-          <w:lang w:val="nl-NL" w:eastAsia="nl-NL"/>
-        </w:rPr>
-        <w:t xml:space="preserve"> in </w:t>
-      </w:r>
-      <w:proofErr w:type="spellStart"/>
-      <w:r>
-        <w:rPr>
-          <w:rFonts w:ascii="Helvetica" w:eastAsia="Times New Roman" w:hAnsi="Helvetica" w:cs="Helvetica"/>
-          <w:szCs w:val="24"/>
-          <w:lang w:val="nl-NL" w:eastAsia="nl-NL"/>
-        </w:rPr>
-        <w:t>production</w:t>
-      </w:r>
-      <w:proofErr w:type="spellEnd"/>
-      <w:r>
-        <w:rPr>
-          <w:rFonts w:ascii="Helvetica" w:eastAsia="Times New Roman" w:hAnsi="Helvetica" w:cs="Helvetica"/>
-          <w:szCs w:val="24"/>
-          <w:lang w:val="nl-NL" w:eastAsia="nl-NL"/>
-        </w:rPr>
-        <w:t xml:space="preserve"> </w:t>
-      </w:r>
-      <w:proofErr w:type="spellStart"/>
-      <w:r>
-        <w:rPr>
-          <w:rFonts w:ascii="Helvetica" w:eastAsia="Times New Roman" w:hAnsi="Helvetica" w:cs="Helvetica"/>
-          <w:szCs w:val="24"/>
-          <w:lang w:val="nl-NL" w:eastAsia="nl-NL"/>
-        </w:rPr>
-        <w:t>dominance</w:t>
-      </w:r>
-      <w:proofErr w:type="spellEnd"/>
-      <w:r>
-        <w:rPr>
-          <w:rFonts w:ascii="Helvetica" w:eastAsia="Times New Roman" w:hAnsi="Helvetica" w:cs="Helvetica"/>
-          <w:szCs w:val="24"/>
-          <w:lang w:val="nl-NL" w:eastAsia="nl-NL"/>
-        </w:rPr>
-        <w:t xml:space="preserve"> of </w:t>
-      </w:r>
-      <w:proofErr w:type="spellStart"/>
-      <w:r>
-        <w:rPr>
-          <w:rFonts w:ascii="Helvetica" w:eastAsia="Times New Roman" w:hAnsi="Helvetica" w:cs="Helvetica"/>
-          <w:szCs w:val="24"/>
-          <w:lang w:val="nl-NL" w:eastAsia="nl-NL"/>
-        </w:rPr>
-        <w:t>certain</w:t>
-      </w:r>
-      <w:proofErr w:type="spellEnd"/>
-      <w:r>
-        <w:rPr>
-          <w:rFonts w:ascii="Helvetica" w:eastAsia="Times New Roman" w:hAnsi="Helvetica" w:cs="Helvetica"/>
-          <w:szCs w:val="24"/>
-          <w:lang w:val="nl-NL" w:eastAsia="nl-NL"/>
-        </w:rPr>
-        <w:t xml:space="preserve"> </w:t>
-      </w:r>
-      <w:proofErr w:type="spellStart"/>
-      <w:r>
-        <w:rPr>
-          <w:rFonts w:ascii="Helvetica" w:eastAsia="Times New Roman" w:hAnsi="Helvetica" w:cs="Helvetica"/>
-          <w:szCs w:val="24"/>
-          <w:lang w:val="nl-NL" w:eastAsia="nl-NL"/>
-        </w:rPr>
-        <w:t>countries</w:t>
-      </w:r>
-      <w:proofErr w:type="spellEnd"/>
-      <w:r>
-        <w:rPr>
-          <w:rFonts w:ascii="Helvetica" w:eastAsia="Times New Roman" w:hAnsi="Helvetica" w:cs="Helvetica"/>
-          <w:szCs w:val="24"/>
-          <w:lang w:val="nl-NL" w:eastAsia="nl-NL"/>
-        </w:rPr>
-        <w:t xml:space="preserve"> </w:t>
-      </w:r>
-      <w:proofErr w:type="spellStart"/>
-      <w:r>
-        <w:rPr>
-          <w:rFonts w:ascii="Helvetica" w:eastAsia="Times New Roman" w:hAnsi="Helvetica" w:cs="Helvetica"/>
-          <w:szCs w:val="24"/>
-          <w:lang w:val="nl-NL" w:eastAsia="nl-NL"/>
-        </w:rPr>
-        <w:t>and</w:t>
-      </w:r>
-      <w:proofErr w:type="spellEnd"/>
-      <w:r>
-        <w:rPr>
-          <w:rFonts w:ascii="Helvetica" w:eastAsia="Times New Roman" w:hAnsi="Helvetica" w:cs="Helvetica"/>
-          <w:szCs w:val="24"/>
-          <w:lang w:val="nl-NL" w:eastAsia="nl-NL"/>
-        </w:rPr>
-        <w:t xml:space="preserve"> </w:t>
-      </w:r>
-      <w:proofErr w:type="spellStart"/>
-      <w:r>
-        <w:rPr>
-          <w:rFonts w:ascii="Helvetica" w:eastAsia="Times New Roman" w:hAnsi="Helvetica" w:cs="Helvetica"/>
-          <w:szCs w:val="24"/>
-          <w:lang w:val="nl-NL" w:eastAsia="nl-NL"/>
-        </w:rPr>
-        <w:t>the</w:t>
-      </w:r>
-      <w:proofErr w:type="spellEnd"/>
-      <w:r>
-        <w:rPr>
-          <w:rFonts w:ascii="Helvetica" w:eastAsia="Times New Roman" w:hAnsi="Helvetica" w:cs="Helvetica"/>
-          <w:szCs w:val="24"/>
-          <w:lang w:val="nl-NL" w:eastAsia="nl-NL"/>
-        </w:rPr>
-        <w:t xml:space="preserve"> </w:t>
-      </w:r>
-      <w:proofErr w:type="spellStart"/>
-      <w:r>
-        <w:rPr>
-          <w:rFonts w:ascii="Helvetica" w:eastAsia="Times New Roman" w:hAnsi="Helvetica" w:cs="Helvetica"/>
-          <w:szCs w:val="24"/>
-          <w:lang w:val="nl-NL" w:eastAsia="nl-NL"/>
-        </w:rPr>
-        <w:t>price</w:t>
-      </w:r>
-      <w:proofErr w:type="spellEnd"/>
-      <w:r>
-        <w:rPr>
-          <w:rFonts w:ascii="Helvetica" w:eastAsia="Times New Roman" w:hAnsi="Helvetica" w:cs="Helvetica"/>
-          <w:szCs w:val="24"/>
-          <w:lang w:val="nl-NL" w:eastAsia="nl-NL"/>
-        </w:rPr>
-        <w:t xml:space="preserve"> of </w:t>
-      </w:r>
-      <w:proofErr w:type="spellStart"/>
-      <w:r>
-        <w:rPr>
-          <w:rFonts w:ascii="Helvetica" w:eastAsia="Times New Roman" w:hAnsi="Helvetica" w:cs="Helvetica"/>
-          <w:szCs w:val="24"/>
-          <w:lang w:val="nl-NL" w:eastAsia="nl-NL"/>
-        </w:rPr>
-        <w:t>certain</w:t>
-      </w:r>
-      <w:proofErr w:type="spellEnd"/>
-      <w:r>
-        <w:rPr>
-          <w:rFonts w:ascii="Helvetica" w:eastAsia="Times New Roman" w:hAnsi="Helvetica" w:cs="Helvetica"/>
-          <w:szCs w:val="24"/>
-          <w:lang w:val="nl-NL" w:eastAsia="nl-NL"/>
-        </w:rPr>
-        <w:t xml:space="preserve"> types of food?</w:t>
+          <w:lang w:eastAsia="nl-NL"/>
+        </w:rPr>
+      </w:pPr>
+      <w:r>
+        <w:rPr>
+          <w:rFonts w:ascii="Helvetica" w:eastAsia="Times New Roman" w:hAnsi="Helvetica" w:cs="Helvetica"/>
+          <w:szCs w:val="24"/>
+          <w:lang w:eastAsia="nl-NL"/>
+        </w:rPr>
+        <w:t>What are the correlations in production numbers of crops and the price of certain types of food? Are there correlations in production dominance of certain countries and the price of certain types of food?</w:t>
       </w:r>
     </w:p>
     <w:p>
@@ -1435,70 +345,24 @@
         <w:rPr>
           <w:rFonts w:ascii="Helvetica" w:eastAsia="Times New Roman" w:hAnsi="Helvetica" w:cs="Helvetica"/>
           <w:szCs w:val="24"/>
-          <w:lang w:val="nl-NL" w:eastAsia="nl-NL"/>
-        </w:rPr>
-      </w:pPr>
-      <w:r>
-        <w:rPr>
-          <w:rFonts w:ascii="Helvetica" w:eastAsia="Times New Roman" w:hAnsi="Helvetica" w:cs="Helvetica"/>
-          <w:szCs w:val="24"/>
-          <w:lang w:val="nl-NL" w:eastAsia="nl-NL"/>
-        </w:rPr>
-        <w:t xml:space="preserve">Found database on </w:t>
-      </w:r>
-      <w:proofErr w:type="spellStart"/>
-      <w:r>
-        <w:rPr>
-          <w:rFonts w:ascii="Helvetica" w:eastAsia="Times New Roman" w:hAnsi="Helvetica" w:cs="Helvetica"/>
-          <w:szCs w:val="24"/>
-          <w:lang w:val="nl-NL" w:eastAsia="nl-NL"/>
-        </w:rPr>
-        <w:t>crop</w:t>
-      </w:r>
-      <w:proofErr w:type="spellEnd"/>
-      <w:r>
-        <w:rPr>
-          <w:rFonts w:ascii="Helvetica" w:eastAsia="Times New Roman" w:hAnsi="Helvetica" w:cs="Helvetica"/>
-          <w:szCs w:val="24"/>
-          <w:lang w:val="nl-NL" w:eastAsia="nl-NL"/>
-        </w:rPr>
-        <w:t xml:space="preserve"> </w:t>
-      </w:r>
-      <w:proofErr w:type="spellStart"/>
-      <w:r>
-        <w:rPr>
-          <w:rFonts w:ascii="Helvetica" w:eastAsia="Times New Roman" w:hAnsi="Helvetica" w:cs="Helvetica"/>
-          <w:szCs w:val="24"/>
-          <w:lang w:val="nl-NL" w:eastAsia="nl-NL"/>
-        </w:rPr>
-        <w:t>production</w:t>
-      </w:r>
-      <w:proofErr w:type="spellEnd"/>
-      <w:r>
-        <w:rPr>
-          <w:rFonts w:ascii="Helvetica" w:eastAsia="Times New Roman" w:hAnsi="Helvetica" w:cs="Helvetica"/>
-          <w:szCs w:val="24"/>
-          <w:lang w:val="nl-NL" w:eastAsia="nl-NL"/>
-        </w:rPr>
-        <w:t xml:space="preserve"> </w:t>
-      </w:r>
-      <w:proofErr w:type="spellStart"/>
-      <w:r>
-        <w:rPr>
-          <w:rFonts w:ascii="Helvetica" w:eastAsia="Times New Roman" w:hAnsi="Helvetica" w:cs="Helvetica"/>
-          <w:szCs w:val="24"/>
-          <w:lang w:val="nl-NL" w:eastAsia="nl-NL"/>
-        </w:rPr>
-        <w:t>numbers</w:t>
-      </w:r>
-      <w:proofErr w:type="spellEnd"/>
-      <w:r>
-        <w:rPr>
-          <w:rFonts w:ascii="Helvetica" w:eastAsia="Times New Roman" w:hAnsi="Helvetica" w:cs="Helvetica"/>
-          <w:szCs w:val="24"/>
-          <w:lang w:val="nl-NL" w:eastAsia="nl-NL"/>
-        </w:rPr>
-        <w:t xml:space="preserve"> per country</w:t>
+          <w:lang w:eastAsia="nl-NL"/>
+        </w:rPr>
+      </w:pPr>
+      <w:r>
+        <w:rPr>
+          <w:rFonts w:ascii="Helvetica" w:eastAsia="Times New Roman" w:hAnsi="Helvetica" w:cs="Helvetica"/>
+          <w:szCs w:val="24"/>
+          <w:lang w:eastAsia="nl-NL"/>
+        </w:rPr>
+        <w:t>Found database on crop production</w:t>
+      </w:r>
+      <w:r>
+        <w:rPr>
+          <w:rFonts w:ascii="Helvetica" w:eastAsia="Times New Roman" w:hAnsi="Helvetica" w:cs="Helvetica"/>
+          <w:szCs w:val="24"/>
+          <w:lang w:eastAsia="nl-NL"/>
+        </w:rPr>
+        <w:t xml:space="preserve"> numbers per country</w:t>
       </w:r>
     </w:p>
     <w:p>
@@ -1549,17 +413,324 @@
           <w:szCs w:val="24"/>
           <w:lang w:val="nl-NL" w:eastAsia="nl-NL"/>
         </w:rPr>
-        <w:t xml:space="preserve"> subquestions</w:t>
-      </w:r>
+        <w:t xml:space="preserve"> </w:t>
+      </w:r>
+      <w:proofErr w:type="spellStart"/>
+      <w:r>
+        <w:rPr>
+          <w:rFonts w:ascii="Helvetica" w:eastAsia="Times New Roman" w:hAnsi="Helvetica" w:cs="Helvetica"/>
+          <w:szCs w:val="24"/>
+          <w:lang w:val="nl-NL" w:eastAsia="nl-NL"/>
+        </w:rPr>
+        <w:t>subquestions</w:t>
+      </w:r>
+      <w:proofErr w:type="spellEnd"/>
+    </w:p>
+    <w:p>
+      <w:pPr>
+        <w:shd w:val="clear" w:color="auto" w:fill="FFFFFF"/>
+        <w:spacing w:before="100" w:beforeAutospacing="1" w:after="100" w:afterAutospacing="1" w:line="240" w:lineRule="auto"/>
+        <w:rPr>
+          <w:rFonts w:ascii="Helvetica" w:eastAsia="Times New Roman" w:hAnsi="Helvetica" w:cs="Helvetica"/>
+          <w:szCs w:val="24"/>
+          <w:lang w:val="nl-NL" w:eastAsia="nl-NL"/>
+        </w:rPr>
+      </w:pPr>
+    </w:p>
+    <w:p>
+      <w:pPr>
+        <w:shd w:val="clear" w:color="auto" w:fill="FFFFFF"/>
+        <w:spacing w:before="100" w:beforeAutospacing="1" w:after="100" w:afterAutospacing="1" w:line="240" w:lineRule="auto"/>
+        <w:rPr>
+          <w:rFonts w:ascii="Helvetica" w:eastAsia="Times New Roman" w:hAnsi="Helvetica" w:cs="Helvetica"/>
+          <w:szCs w:val="24"/>
+          <w:lang w:val="nl-NL" w:eastAsia="nl-NL"/>
+        </w:rPr>
+      </w:pPr>
+    </w:p>
+    <w:p>
+      <w:pPr>
+        <w:shd w:val="clear" w:color="auto" w:fill="FFFFFF"/>
+        <w:spacing w:before="100" w:beforeAutospacing="1" w:after="100" w:afterAutospacing="1" w:line="240" w:lineRule="auto"/>
+        <w:rPr>
+          <w:rFonts w:ascii="Helvetica" w:eastAsia="Times New Roman" w:hAnsi="Helvetica" w:cs="Helvetica"/>
+          <w:szCs w:val="24"/>
+          <w:lang w:val="nl-NL" w:eastAsia="nl-NL"/>
+        </w:rPr>
+      </w:pPr>
       <w:bookmarkStart w:id="0" w:name="_GoBack"/>
       <w:bookmarkEnd w:id="0"/>
-    </w:p>
-    <w:p>
-      <w:pPr>
-        <w:pStyle w:val="Lijstalinea"/>
-        <w:ind w:left="1440"/>
-        <w:rPr>
-          <w:rFonts w:cstheme="minorHAnsi"/>
+      <w:proofErr w:type="spellStart"/>
+      <w:r>
+        <w:rPr>
+          <w:rFonts w:ascii="Helvetica" w:eastAsia="Times New Roman" w:hAnsi="Helvetica" w:cs="Helvetica"/>
+          <w:szCs w:val="24"/>
+          <w:lang w:val="nl-NL" w:eastAsia="nl-NL"/>
+        </w:rPr>
+        <w:t>June</w:t>
+      </w:r>
+      <w:proofErr w:type="spellEnd"/>
+      <w:r>
+        <w:rPr>
+          <w:rFonts w:ascii="Helvetica" w:eastAsia="Times New Roman" w:hAnsi="Helvetica" w:cs="Helvetica"/>
+          <w:szCs w:val="24"/>
+          <w:lang w:val="nl-NL" w:eastAsia="nl-NL"/>
+        </w:rPr>
+        <w:t xml:space="preserve"> 7</w:t>
+      </w:r>
+    </w:p>
+    <w:p>
+      <w:pPr>
+        <w:pStyle w:val="ListParagraph"/>
+        <w:numPr>
+          <w:ilvl w:val="0"/>
+          <w:numId w:val="6"/>
+        </w:numPr>
+      </w:pPr>
+      <w:r>
+        <w:t xml:space="preserve">Have a </w:t>
+      </w:r>
+      <w:proofErr w:type="spellStart"/>
+      <w:r>
+        <w:t>litte</w:t>
+      </w:r>
+      <w:proofErr w:type="spellEnd"/>
+      <w:r>
+        <w:t xml:space="preserve"> chat about the progress we made each the previous day.</w:t>
+      </w:r>
+    </w:p>
+    <w:p>
+      <w:pPr>
+        <w:pStyle w:val="ListParagraph"/>
+        <w:numPr>
+          <w:ilvl w:val="0"/>
+          <w:numId w:val="6"/>
+        </w:numPr>
+      </w:pPr>
+      <w:r>
+        <w:t>Write down the problems and prepare for the TA meeting.</w:t>
+      </w:r>
+    </w:p>
+    <w:p>
+      <w:pPr>
+        <w:pStyle w:val="ListParagraph"/>
+        <w:numPr>
+          <w:ilvl w:val="0"/>
+          <w:numId w:val="6"/>
+        </w:numPr>
+      </w:pPr>
+      <w:r>
+        <w:t>Problems we have:</w:t>
+      </w:r>
+    </w:p>
+    <w:p>
+      <w:pPr>
+        <w:pStyle w:val="ListParagraph"/>
+        <w:numPr>
+          <w:ilvl w:val="1"/>
+          <w:numId w:val="6"/>
+        </w:numPr>
+      </w:pPr>
+      <w:r>
+        <w:t>Data cleaning problems, should we convert the prices to dollars or euro’s</w:t>
+      </w:r>
+    </w:p>
+    <w:p>
+      <w:pPr>
+        <w:pStyle w:val="ListParagraph"/>
+        <w:numPr>
+          <w:ilvl w:val="1"/>
+          <w:numId w:val="6"/>
+        </w:numPr>
+      </w:pPr>
+      <w:r>
+        <w:t>Missing data in the price data set, we encounter a lot of data which is measured over a short period of time</w:t>
+      </w:r>
+    </w:p>
+    <w:p>
+      <w:pPr>
+        <w:pStyle w:val="ListParagraph"/>
+        <w:numPr>
+          <w:ilvl w:val="1"/>
+          <w:numId w:val="6"/>
+        </w:numPr>
+      </w:pPr>
+      <w:r>
+        <w:t>Data problems with the production data set</w:t>
+      </w:r>
+    </w:p>
+    <w:p>
+      <w:pPr>
+        <w:pStyle w:val="ListParagraph"/>
+        <w:numPr>
+          <w:ilvl w:val="0"/>
+          <w:numId w:val="6"/>
+        </w:numPr>
+      </w:pPr>
+      <w:r>
+        <w:t>Solutions we have for our problems:</w:t>
+      </w:r>
+    </w:p>
+    <w:p>
+      <w:pPr>
+        <w:pStyle w:val="ListParagraph"/>
+        <w:numPr>
+          <w:ilvl w:val="1"/>
+          <w:numId w:val="6"/>
+        </w:numPr>
+      </w:pPr>
+      <w:r>
+        <w:t>We decided to make a decision later in the process if we are going to convert the currency. It depends on the outcome of the tests.</w:t>
+      </w:r>
+    </w:p>
+    <w:p>
+      <w:pPr>
+        <w:pStyle w:val="ListParagraph"/>
+        <w:numPr>
+          <w:ilvl w:val="1"/>
+          <w:numId w:val="6"/>
+        </w:numPr>
+      </w:pPr>
+      <w:r>
+        <w:t>We decided to try to eliminate data which is measured for a short period of time, still work in progress</w:t>
+      </w:r>
+    </w:p>
+    <w:p>
+      <w:pPr>
+        <w:pStyle w:val="ListParagraph"/>
+        <w:numPr>
+          <w:ilvl w:val="1"/>
+          <w:numId w:val="6"/>
+        </w:numPr>
+      </w:pPr>
+      <w:r>
+        <w:t>We reduced the production dataset, we only kept the pure production data and filtered it along the countries we have in the price dataset. Note: the production dataset only contains production data per country per year.</w:t>
+      </w:r>
+    </w:p>
+    <w:p>
+      <w:pPr>
+        <w:pStyle w:val="ListParagraph"/>
+        <w:numPr>
+          <w:ilvl w:val="0"/>
+          <w:numId w:val="6"/>
+        </w:numPr>
+      </w:pPr>
+      <w:r>
+        <w:t xml:space="preserve">We have little with the source control on </w:t>
+      </w:r>
+      <w:proofErr w:type="spellStart"/>
+      <w:r>
+        <w:t>github</w:t>
+      </w:r>
+      <w:proofErr w:type="spellEnd"/>
+      <w:r>
+        <w:t>, but we will be fine</w:t>
+      </w:r>
+    </w:p>
+    <w:p/>
+    <w:p>
+      <w:pPr>
+        <w:pStyle w:val="ListParagraph"/>
+        <w:numPr>
+          <w:ilvl w:val="0"/>
+          <w:numId w:val="6"/>
+        </w:numPr>
+      </w:pPr>
+      <w:proofErr w:type="spellStart"/>
+      <w:r>
+        <w:lastRenderedPageBreak/>
+        <w:t>Matthijs</w:t>
+      </w:r>
+      <w:proofErr w:type="spellEnd"/>
+      <w:r>
+        <w:t xml:space="preserve"> is going to make a start with the </w:t>
+      </w:r>
+      <w:proofErr w:type="spellStart"/>
+      <w:r>
+        <w:t>eda</w:t>
+      </w:r>
+      <w:proofErr w:type="spellEnd"/>
+      <w:r>
+        <w:t xml:space="preserve"> part of this assignment. Trying to make some pots and do some pioneering work.</w:t>
+      </w:r>
+    </w:p>
+    <w:p>
+      <w:pPr>
+        <w:pStyle w:val="ListParagraph"/>
+      </w:pPr>
+    </w:p>
+    <w:p>
+      <w:pPr>
+        <w:pStyle w:val="ListParagraph"/>
+        <w:numPr>
+          <w:ilvl w:val="0"/>
+          <w:numId w:val="6"/>
+        </w:numPr>
+      </w:pPr>
+      <w:proofErr w:type="spellStart"/>
+      <w:r>
+        <w:t>Roel</w:t>
+      </w:r>
+      <w:proofErr w:type="spellEnd"/>
+      <w:r>
+        <w:t xml:space="preserve"> is going to check if the data of the production dataset is complete and determine what is missing. He is also going to find out which production product to link with the price products. (They differ a little bit)</w:t>
+      </w:r>
+    </w:p>
+    <w:p>
+      <w:pPr>
+        <w:pStyle w:val="ListParagraph"/>
+      </w:pPr>
+    </w:p>
+    <w:p>
+      <w:pPr>
+        <w:pStyle w:val="ListParagraph"/>
+        <w:numPr>
+          <w:ilvl w:val="0"/>
+          <w:numId w:val="6"/>
+        </w:numPr>
+      </w:pPr>
+      <w:proofErr w:type="spellStart"/>
+      <w:r>
+        <w:t>Tessel</w:t>
+      </w:r>
+      <w:proofErr w:type="spellEnd"/>
+      <w:r>
+        <w:t xml:space="preserve"> is going to finish the data cleaning, so we are ready for next week.</w:t>
+      </w:r>
+    </w:p>
+    <w:p>
+      <w:pPr>
+        <w:pStyle w:val="ListParagraph"/>
+      </w:pPr>
+    </w:p>
+    <w:p>
+      <w:pPr>
+        <w:pStyle w:val="ListParagraph"/>
+        <w:numPr>
+          <w:ilvl w:val="0"/>
+          <w:numId w:val="6"/>
+        </w:numPr>
+      </w:pPr>
+      <w:r>
+        <w:t xml:space="preserve">Jesper is also going to start with the </w:t>
+      </w:r>
+      <w:proofErr w:type="spellStart"/>
+      <w:r>
+        <w:t>eda</w:t>
+      </w:r>
+      <w:proofErr w:type="spellEnd"/>
+      <w:r>
+        <w:t xml:space="preserve"> part of this assignment, and function as back-up for other problems which will arise.</w:t>
+      </w:r>
+    </w:p>
+    <w:p>
+      <w:pPr>
+        <w:shd w:val="clear" w:color="auto" w:fill="FFFFFF"/>
+        <w:spacing w:before="100" w:beforeAutospacing="1" w:after="100" w:afterAutospacing="1" w:line="240" w:lineRule="auto"/>
+        <w:rPr>
+          <w:rFonts w:ascii="Helvetica" w:eastAsia="Times New Roman" w:hAnsi="Helvetica" w:cs="Helvetica"/>
+          <w:szCs w:val="24"/>
+          <w:lang w:eastAsia="nl-NL"/>
         </w:rPr>
       </w:pPr>
     </w:p>
@@ -2028,6 +1199,118 @@
     </w:lvl>
   </w:abstractNum>
   <w:abstractNum w:abstractNumId="4" w15:restartNumberingAfterBreak="0">
+    <w:nsid w:val="68C76E86"/>
+    <w:multiLevelType w:val="hybridMultilevel"/>
+    <w:tmpl w:val="038C5610"/>
+    <w:lvl w:ilvl="0" w:tplc="DA1E3CEE">
+      <w:numFmt w:val="bullet"/>
+      <w:lvlText w:val="-"/>
+      <w:lvlJc w:val="left"/>
+      <w:pPr>
+        <w:ind w:left="720" w:hanging="360"/>
+      </w:pPr>
+      <w:rPr>
+        <w:rFonts w:ascii="Calibri" w:eastAsiaTheme="minorHAnsi" w:hAnsi="Calibri" w:cs="Calibri" w:hint="default"/>
+      </w:rPr>
+    </w:lvl>
+    <w:lvl w:ilvl="1" w:tplc="04090003">
+      <w:start w:val="1"/>
+      <w:numFmt w:val="bullet"/>
+      <w:lvlText w:val="o"/>
+      <w:lvlJc w:val="left"/>
+      <w:pPr>
+        <w:ind w:left="1440" w:hanging="360"/>
+      </w:pPr>
+      <w:rPr>
+        <w:rFonts w:ascii="Courier New" w:hAnsi="Courier New" w:cs="Courier New" w:hint="default"/>
+      </w:rPr>
+    </w:lvl>
+    <w:lvl w:ilvl="2" w:tplc="04090005" w:tentative="1">
+      <w:start w:val="1"/>
+      <w:numFmt w:val="bullet"/>
+      <w:lvlText w:val=""/>
+      <w:lvlJc w:val="left"/>
+      <w:pPr>
+        <w:ind w:left="2160" w:hanging="360"/>
+      </w:pPr>
+      <w:rPr>
+        <w:rFonts w:ascii="Wingdings" w:hAnsi="Wingdings" w:hint="default"/>
+      </w:rPr>
+    </w:lvl>
+    <w:lvl w:ilvl="3" w:tplc="04090001" w:tentative="1">
+      <w:start w:val="1"/>
+      <w:numFmt w:val="bullet"/>
+      <w:lvlText w:val=""/>
+      <w:lvlJc w:val="left"/>
+      <w:pPr>
+        <w:ind w:left="2880" w:hanging="360"/>
+      </w:pPr>
+      <w:rPr>
+        <w:rFonts w:ascii="Symbol" w:hAnsi="Symbol" w:hint="default"/>
+      </w:rPr>
+    </w:lvl>
+    <w:lvl w:ilvl="4" w:tplc="04090003" w:tentative="1">
+      <w:start w:val="1"/>
+      <w:numFmt w:val="bullet"/>
+      <w:lvlText w:val="o"/>
+      <w:lvlJc w:val="left"/>
+      <w:pPr>
+        <w:ind w:left="3600" w:hanging="360"/>
+      </w:pPr>
+      <w:rPr>
+        <w:rFonts w:ascii="Courier New" w:hAnsi="Courier New" w:cs="Courier New" w:hint="default"/>
+      </w:rPr>
+    </w:lvl>
+    <w:lvl w:ilvl="5" w:tplc="04090005" w:tentative="1">
+      <w:start w:val="1"/>
+      <w:numFmt w:val="bullet"/>
+      <w:lvlText w:val=""/>
+      <w:lvlJc w:val="left"/>
+      <w:pPr>
+        <w:ind w:left="4320" w:hanging="360"/>
+      </w:pPr>
+      <w:rPr>
+        <w:rFonts w:ascii="Wingdings" w:hAnsi="Wingdings" w:hint="default"/>
+      </w:rPr>
+    </w:lvl>
+    <w:lvl w:ilvl="6" w:tplc="04090001" w:tentative="1">
+      <w:start w:val="1"/>
+      <w:numFmt w:val="bullet"/>
+      <w:lvlText w:val=""/>
+      <w:lvlJc w:val="left"/>
+      <w:pPr>
+        <w:ind w:left="5040" w:hanging="360"/>
+      </w:pPr>
+      <w:rPr>
+        <w:rFonts w:ascii="Symbol" w:hAnsi="Symbol" w:hint="default"/>
+      </w:rPr>
+    </w:lvl>
+    <w:lvl w:ilvl="7" w:tplc="04090003" w:tentative="1">
+      <w:start w:val="1"/>
+      <w:numFmt w:val="bullet"/>
+      <w:lvlText w:val="o"/>
+      <w:lvlJc w:val="left"/>
+      <w:pPr>
+        <w:ind w:left="5760" w:hanging="360"/>
+      </w:pPr>
+      <w:rPr>
+        <w:rFonts w:ascii="Courier New" w:hAnsi="Courier New" w:cs="Courier New" w:hint="default"/>
+      </w:rPr>
+    </w:lvl>
+    <w:lvl w:ilvl="8" w:tplc="04090005" w:tentative="1">
+      <w:start w:val="1"/>
+      <w:numFmt w:val="bullet"/>
+      <w:lvlText w:val=""/>
+      <w:lvlJc w:val="left"/>
+      <w:pPr>
+        <w:ind w:left="6480" w:hanging="360"/>
+      </w:pPr>
+      <w:rPr>
+        <w:rFonts w:ascii="Wingdings" w:hAnsi="Wingdings" w:hint="default"/>
+      </w:rPr>
+    </w:lvl>
+  </w:abstractNum>
+  <w:abstractNum w:abstractNumId="5" w15:restartNumberingAfterBreak="0">
     <w:nsid w:val="7AAF5647"/>
     <w:multiLevelType w:val="multilevel"/>
     <w:tmpl w:val="58D07ABC"/>
@@ -2153,6 +1436,9 @@
     <w:abstractNumId w:val="0"/>
   </w:num>
   <w:num w:numId="5">
+    <w:abstractNumId w:val="5"/>
+  </w:num>
+  <w:num w:numId="6">
     <w:abstractNumId w:val="4"/>
   </w:num>
 </w:numbering>
@@ -2552,17 +1838,17 @@
     <w:lsdException w:name="Hashtag" w:semiHidden="1" w:unhideWhenUsed="1"/>
     <w:lsdException w:name="Unresolved Mention" w:semiHidden="1" w:unhideWhenUsed="1"/>
   </w:latentStyles>
-  <w:style w:type="paragraph" w:default="1" w:styleId="Standaard">
+  <w:style w:type="paragraph" w:default="1" w:styleId="Normal">
     <w:name w:val="Normal"/>
     <w:qFormat/>
     <w:rPr>
       <w:lang w:val="en-US"/>
     </w:rPr>
   </w:style>
-  <w:style w:type="paragraph" w:styleId="Kop2">
+  <w:style w:type="paragraph" w:styleId="Heading2">
     <w:name w:val="heading 2"/>
-    <w:basedOn w:val="Standaard"/>
-    <w:link w:val="Kop2Char"/>
+    <w:basedOn w:val="Normal"/>
+    <w:link w:val="Heading2Char"/>
     <w:uiPriority w:val="9"/>
     <w:qFormat/>
     <w:rsid w:val="0011393E"/>
@@ -2579,13 +1865,13 @@
       <w:lang w:val="nl-NL" w:eastAsia="nl-NL"/>
     </w:rPr>
   </w:style>
-  <w:style w:type="character" w:default="1" w:styleId="Standaardalinea-lettertype">
+  <w:style w:type="character" w:default="1" w:styleId="DefaultParagraphFont">
     <w:name w:val="Default Paragraph Font"/>
     <w:uiPriority w:val="1"/>
     <w:semiHidden/>
     <w:unhideWhenUsed/>
   </w:style>
-  <w:style w:type="table" w:default="1" w:styleId="Standaardtabel">
+  <w:style w:type="table" w:default="1" w:styleId="TableNormal">
     <w:name w:val="Normal Table"/>
     <w:uiPriority w:val="99"/>
     <w:semiHidden/>
@@ -2600,15 +1886,15 @@
       </w:tblCellMar>
     </w:tblPr>
   </w:style>
-  <w:style w:type="numbering" w:default="1" w:styleId="Geenlijst">
+  <w:style w:type="numbering" w:default="1" w:styleId="NoList">
     <w:name w:val="No List"/>
     <w:uiPriority w:val="99"/>
     <w:semiHidden/>
     <w:unhideWhenUsed/>
   </w:style>
-  <w:style w:type="paragraph" w:styleId="Lijstalinea">
+  <w:style w:type="paragraph" w:styleId="ListParagraph">
     <w:name w:val="List Paragraph"/>
-    <w:basedOn w:val="Standaard"/>
+    <w:basedOn w:val="Normal"/>
     <w:uiPriority w:val="34"/>
     <w:qFormat/>
     <w:rsid w:val="0011393E"/>
@@ -2617,10 +1903,10 @@
       <w:contextualSpacing/>
     </w:pPr>
   </w:style>
-  <w:style w:type="character" w:customStyle="1" w:styleId="Kop2Char">
-    <w:name w:val="Kop 2 Char"/>
-    <w:basedOn w:val="Standaardalinea-lettertype"/>
-    <w:link w:val="Kop2"/>
+  <w:style w:type="character" w:customStyle="1" w:styleId="Heading2Char">
+    <w:name w:val="Heading 2 Char"/>
+    <w:basedOn w:val="DefaultParagraphFont"/>
+    <w:link w:val="Heading2"/>
     <w:uiPriority w:val="9"/>
     <w:rsid w:val="0011393E"/>
     <w:rPr>
@@ -2632,9 +1918,9 @@
       <w:lang w:eastAsia="nl-NL"/>
     </w:rPr>
   </w:style>
-  <w:style w:type="character" w:styleId="Zwaar">
+  <w:style w:type="character" w:styleId="Strong">
     <w:name w:val="Strong"/>
-    <w:basedOn w:val="Standaardalinea-lettertype"/>
+    <w:basedOn w:val="DefaultParagraphFont"/>
     <w:uiPriority w:val="22"/>
     <w:qFormat/>
     <w:rsid w:val="0011393E"/>

</xml_diff>

<commit_message>
added information of june 11
</commit_message>
<xml_diff>
--- a/Process Book.docx
+++ b/Process Book.docx
@@ -26,18 +26,9 @@
     </w:p>
     <w:p>
       <w:pPr>
-        <w:rPr>
-          <w:rFonts w:cstheme="minorHAnsi"/>
-          <w:sz w:val="28"/>
-          <w:u w:val="single"/>
-        </w:rPr>
-      </w:pPr>
-      <w:r>
-        <w:rPr>
-          <w:rFonts w:cstheme="minorHAnsi"/>
-          <w:sz w:val="28"/>
-          <w:u w:val="single"/>
-        </w:rPr>
+        <w:pStyle w:val="Heading1"/>
+      </w:pPr>
+      <w:r>
         <w:t>June 5:</w:t>
       </w:r>
     </w:p>
@@ -428,33 +419,9 @@
     </w:p>
     <w:p>
       <w:pPr>
-        <w:shd w:val="clear" w:color="auto" w:fill="FFFFFF"/>
-        <w:spacing w:before="100" w:beforeAutospacing="1" w:after="100" w:afterAutospacing="1" w:line="240" w:lineRule="auto"/>
-        <w:rPr>
-          <w:rFonts w:ascii="Helvetica" w:eastAsia="Times New Roman" w:hAnsi="Helvetica" w:cs="Helvetica"/>
-          <w:szCs w:val="24"/>
-          <w:lang w:val="nl-NL" w:eastAsia="nl-NL"/>
-        </w:rPr>
-      </w:pPr>
-    </w:p>
-    <w:p>
-      <w:pPr>
-        <w:shd w:val="clear" w:color="auto" w:fill="FFFFFF"/>
-        <w:spacing w:before="100" w:beforeAutospacing="1" w:after="100" w:afterAutospacing="1" w:line="240" w:lineRule="auto"/>
-        <w:rPr>
-          <w:rFonts w:ascii="Helvetica" w:eastAsia="Times New Roman" w:hAnsi="Helvetica" w:cs="Helvetica"/>
-          <w:szCs w:val="24"/>
-          <w:lang w:val="nl-NL" w:eastAsia="nl-NL"/>
-        </w:rPr>
-      </w:pPr>
-    </w:p>
-    <w:p>
-      <w:pPr>
-        <w:shd w:val="clear" w:color="auto" w:fill="FFFFFF"/>
-        <w:spacing w:before="100" w:beforeAutospacing="1" w:after="100" w:afterAutospacing="1" w:line="240" w:lineRule="auto"/>
-        <w:rPr>
-          <w:rFonts w:ascii="Helvetica" w:eastAsia="Times New Roman" w:hAnsi="Helvetica" w:cs="Helvetica"/>
-          <w:szCs w:val="24"/>
+        <w:pStyle w:val="Heading1"/>
+        <w:rPr>
+          <w:rFonts w:eastAsia="Times New Roman"/>
           <w:lang w:val="nl-NL" w:eastAsia="nl-NL"/>
         </w:rPr>
       </w:pPr>
@@ -463,8 +430,7 @@
       <w:proofErr w:type="spellStart"/>
       <w:r>
         <w:rPr>
-          <w:rFonts w:ascii="Helvetica" w:eastAsia="Times New Roman" w:hAnsi="Helvetica" w:cs="Helvetica"/>
-          <w:szCs w:val="24"/>
+          <w:rFonts w:eastAsia="Times New Roman"/>
           <w:lang w:val="nl-NL" w:eastAsia="nl-NL"/>
         </w:rPr>
         <w:t>June</w:t>
@@ -472,8 +438,7 @@
       <w:proofErr w:type="spellEnd"/>
       <w:r>
         <w:rPr>
-          <w:rFonts w:ascii="Helvetica" w:eastAsia="Times New Roman" w:hAnsi="Helvetica" w:cs="Helvetica"/>
-          <w:szCs w:val="24"/>
+          <w:rFonts w:eastAsia="Times New Roman"/>
           <w:lang w:val="nl-NL" w:eastAsia="nl-NL"/>
         </w:rPr>
         <w:t xml:space="preserve"> 7</w:t>
@@ -638,7 +603,6 @@
       </w:pPr>
       <w:proofErr w:type="spellStart"/>
       <w:r>
-        <w:lastRenderedPageBreak/>
         <w:t>Matthijs</w:t>
       </w:r>
       <w:proofErr w:type="spellEnd"/>
@@ -725,6 +689,76 @@
     </w:p>
     <w:p>
       <w:pPr>
+        <w:pStyle w:val="ListParagraph"/>
+      </w:pPr>
+    </w:p>
+    <w:p>
+      <w:pPr>
+        <w:pStyle w:val="Heading1"/>
+      </w:pPr>
+      <w:r>
+        <w:t>June 11, 2018</w:t>
+      </w:r>
+    </w:p>
+    <w:p>
+      <w:r>
+        <w:t>We had a quite long meeting about what we are going to do with the EDA. There were a few problems with the dataset, mainly about the few entries of a few products. We had a little discussion and decided to deal with this after we made some progress with the EDA.</w:t>
+      </w:r>
+    </w:p>
+    <w:p>
+      <w:r>
+        <w:t>After this we talked a lot about what we wanted to show in the EDA, and what we are searching for. We divided the questions into smaller parts, and came to the following list of what we wanted to show:</w:t>
+      </w:r>
+    </w:p>
+    <w:p>
+      <w:pPr>
+        <w:pStyle w:val="ListParagraph"/>
+        <w:numPr>
+          <w:ilvl w:val="0"/>
+          <w:numId w:val="6"/>
+        </w:numPr>
+      </w:pPr>
+      <w:r>
+        <w:t>Showing mean food prices per country, in a graphical representation over time.</w:t>
+      </w:r>
+    </w:p>
+    <w:p>
+      <w:pPr>
+        <w:pStyle w:val="ListParagraph"/>
+        <w:numPr>
+          <w:ilvl w:val="0"/>
+          <w:numId w:val="6"/>
+        </w:numPr>
+      </w:pPr>
+      <w:r>
+        <w:t xml:space="preserve">Determine non-graphical information about mean </w:t>
+      </w:r>
+      <w:r>
+        <w:t>food prices</w:t>
+      </w:r>
+      <w:r>
+        <w:t xml:space="preserve"> per country.</w:t>
+      </w:r>
+    </w:p>
+    <w:p>
+      <w:pPr>
+        <w:pStyle w:val="ListParagraph"/>
+        <w:numPr>
+          <w:ilvl w:val="0"/>
+          <w:numId w:val="6"/>
+        </w:numPr>
+      </w:pPr>
+      <w:r>
+        <w:t>Combine mean food prices per country in a graphical representation with 2 or more products.</w:t>
+      </w:r>
+    </w:p>
+    <w:p>
+      <w:pPr>
+        <w:pStyle w:val="ListParagraph"/>
+        <w:numPr>
+          <w:ilvl w:val="0"/>
+          <w:numId w:val="6"/>
+        </w:numPr>
         <w:shd w:val="clear" w:color="auto" w:fill="FFFFFF"/>
         <w:spacing w:before="100" w:beforeAutospacing="1" w:after="100" w:afterAutospacing="1" w:line="240" w:lineRule="auto"/>
         <w:rPr>
@@ -733,7 +767,264 @@
           <w:lang w:eastAsia="nl-NL"/>
         </w:rPr>
       </w:pPr>
-    </w:p>
+      <w:r>
+        <w:t>Combine information about mean food prices for multiple countries from the same region in a plot.</w:t>
+      </w:r>
+    </w:p>
+    <w:p>
+      <w:pPr>
+        <w:pStyle w:val="ListParagraph"/>
+        <w:numPr>
+          <w:ilvl w:val="0"/>
+          <w:numId w:val="6"/>
+        </w:numPr>
+        <w:shd w:val="clear" w:color="auto" w:fill="FFFFFF"/>
+        <w:spacing w:before="100" w:beforeAutospacing="1" w:after="100" w:afterAutospacing="1" w:line="240" w:lineRule="auto"/>
+        <w:rPr>
+          <w:rFonts w:ascii="Helvetica" w:eastAsia="Times New Roman" w:hAnsi="Helvetica" w:cs="Helvetica"/>
+          <w:szCs w:val="24"/>
+          <w:lang w:eastAsia="nl-NL"/>
+        </w:rPr>
+      </w:pPr>
+      <w:r>
+        <w:t>Find non-graphical data about the production dataset.</w:t>
+      </w:r>
+    </w:p>
+    <w:p>
+      <w:pPr>
+        <w:pStyle w:val="ListParagraph"/>
+        <w:numPr>
+          <w:ilvl w:val="0"/>
+          <w:numId w:val="6"/>
+        </w:numPr>
+        <w:shd w:val="clear" w:color="auto" w:fill="FFFFFF"/>
+        <w:spacing w:before="100" w:beforeAutospacing="1" w:after="100" w:afterAutospacing="1" w:line="240" w:lineRule="auto"/>
+        <w:rPr>
+          <w:rFonts w:ascii="Helvetica" w:eastAsia="Times New Roman" w:hAnsi="Helvetica" w:cs="Helvetica"/>
+          <w:szCs w:val="24"/>
+          <w:lang w:eastAsia="nl-NL"/>
+        </w:rPr>
+      </w:pPr>
+      <w:r>
+        <w:t xml:space="preserve">Compare the production </w:t>
+      </w:r>
+      <w:r>
+        <w:t xml:space="preserve">dataset with other data </w:t>
+      </w:r>
+      <w:r>
+        <w:t>and summarize this information in plots.</w:t>
+      </w:r>
+    </w:p>
+    <w:p>
+      <w:pPr>
+        <w:shd w:val="clear" w:color="auto" w:fill="FFFFFF"/>
+        <w:spacing w:before="100" w:beforeAutospacing="1" w:after="100" w:afterAutospacing="1" w:line="240" w:lineRule="auto"/>
+        <w:rPr>
+          <w:rFonts w:ascii="Helvetica" w:eastAsia="Times New Roman" w:hAnsi="Helvetica" w:cs="Helvetica"/>
+          <w:szCs w:val="24"/>
+          <w:lang w:eastAsia="nl-NL"/>
+        </w:rPr>
+      </w:pPr>
+      <w:proofErr w:type="gramStart"/>
+      <w:r>
+        <w:rPr>
+          <w:rFonts w:ascii="Helvetica" w:eastAsia="Times New Roman" w:hAnsi="Helvetica" w:cs="Helvetica"/>
+          <w:szCs w:val="24"/>
+          <w:lang w:eastAsia="nl-NL"/>
+        </w:rPr>
+        <w:t>Finally</w:t>
+      </w:r>
+      <w:proofErr w:type="gramEnd"/>
+      <w:r>
+        <w:rPr>
+          <w:rFonts w:ascii="Helvetica" w:eastAsia="Times New Roman" w:hAnsi="Helvetica" w:cs="Helvetica"/>
+          <w:szCs w:val="24"/>
+          <w:lang w:eastAsia="nl-NL"/>
+        </w:rPr>
+        <w:t xml:space="preserve"> we decided to adjust our workflow with </w:t>
+      </w:r>
+      <w:proofErr w:type="spellStart"/>
+      <w:r>
+        <w:rPr>
+          <w:rFonts w:ascii="Helvetica" w:eastAsia="Times New Roman" w:hAnsi="Helvetica" w:cs="Helvetica"/>
+          <w:szCs w:val="24"/>
+          <w:lang w:eastAsia="nl-NL"/>
+        </w:rPr>
+        <w:t>Github</w:t>
+      </w:r>
+      <w:proofErr w:type="spellEnd"/>
+      <w:r>
+        <w:rPr>
+          <w:rFonts w:ascii="Helvetica" w:eastAsia="Times New Roman" w:hAnsi="Helvetica" w:cs="Helvetica"/>
+          <w:szCs w:val="24"/>
+          <w:lang w:eastAsia="nl-NL"/>
+        </w:rPr>
+        <w:t xml:space="preserve">. Every time a new feature to the project is being developed we create a new branch. This helps us to better keep track of what is being </w:t>
+      </w:r>
+      <w:proofErr w:type="gramStart"/>
+      <w:r>
+        <w:rPr>
+          <w:rFonts w:ascii="Helvetica" w:eastAsia="Times New Roman" w:hAnsi="Helvetica" w:cs="Helvetica"/>
+          <w:szCs w:val="24"/>
+          <w:lang w:eastAsia="nl-NL"/>
+        </w:rPr>
+        <w:t>done, and</w:t>
+      </w:r>
+      <w:proofErr w:type="gramEnd"/>
+      <w:r>
+        <w:rPr>
+          <w:rFonts w:ascii="Helvetica" w:eastAsia="Times New Roman" w:hAnsi="Helvetica" w:cs="Helvetica"/>
+          <w:szCs w:val="24"/>
+          <w:lang w:eastAsia="nl-NL"/>
+        </w:rPr>
+        <w:t xml:space="preserve"> reduce the amount of merging conflicts.</w:t>
+      </w:r>
+    </w:p>
+    <w:p>
+      <w:pPr>
+        <w:shd w:val="clear" w:color="auto" w:fill="FFFFFF"/>
+        <w:spacing w:before="100" w:beforeAutospacing="1" w:after="100" w:afterAutospacing="1" w:line="240" w:lineRule="auto"/>
+        <w:rPr>
+          <w:rFonts w:ascii="Helvetica" w:eastAsia="Times New Roman" w:hAnsi="Helvetica" w:cs="Helvetica"/>
+          <w:szCs w:val="24"/>
+          <w:lang w:eastAsia="nl-NL"/>
+        </w:rPr>
+      </w:pPr>
+      <w:r>
+        <w:rPr>
+          <w:rFonts w:ascii="Helvetica" w:eastAsia="Times New Roman" w:hAnsi="Helvetica" w:cs="Helvetica"/>
+          <w:szCs w:val="24"/>
+          <w:lang w:eastAsia="nl-NL"/>
+        </w:rPr>
+        <w:t>From today we each keep track of what we have done every day, and update this in the process book.</w:t>
+      </w:r>
+    </w:p>
+    <w:p>
+      <w:pPr>
+        <w:pStyle w:val="Heading3"/>
+        <w:rPr>
+          <w:rFonts w:eastAsia="Times New Roman"/>
+        </w:rPr>
+      </w:pPr>
+      <w:r>
+        <w:rPr>
+          <w:rFonts w:eastAsia="Times New Roman"/>
+        </w:rPr>
+        <w:t>Personal logs June 11, 2018</w:t>
+      </w:r>
+    </w:p>
+    <w:tbl>
+      <w:tblPr>
+        <w:tblStyle w:val="TableGrid"/>
+        <w:tblW w:w="0" w:type="auto"/>
+        <w:tblLook w:val="04A0" w:firstRow="1" w:lastRow="0" w:firstColumn="1" w:lastColumn="0" w:noHBand="0" w:noVBand="1"/>
+      </w:tblPr>
+      <w:tblGrid>
+        <w:gridCol w:w="962"/>
+        <w:gridCol w:w="8100"/>
+      </w:tblGrid>
+      <w:tr>
+        <w:tc>
+          <w:tcPr>
+            <w:tcW w:w="704" w:type="dxa"/>
+          </w:tcPr>
+          <w:p>
+            <w:r>
+              <w:t>Jesper</w:t>
+            </w:r>
+          </w:p>
+        </w:tc>
+        <w:tc>
+          <w:tcPr>
+            <w:tcW w:w="8358" w:type="dxa"/>
+          </w:tcPr>
+          <w:p>
+            <w:r>
+              <w:t>9:30 doing research what we need do to in de EDA, create some ideas</w:t>
+            </w:r>
+          </w:p>
+          <w:p>
+            <w:r>
+              <w:t>13:00 meeting with the group</w:t>
+            </w:r>
+          </w:p>
+          <w:p>
+            <w:r>
+              <w:t xml:space="preserve">15:00 update the process book with the information we discussed </w:t>
+            </w:r>
+            <w:proofErr w:type="gramStart"/>
+            <w:r>
+              <w:t>In</w:t>
+            </w:r>
+            <w:proofErr w:type="gramEnd"/>
+            <w:r>
+              <w:t xml:space="preserve"> the meeting.</w:t>
+            </w:r>
+          </w:p>
+        </w:tc>
+      </w:tr>
+      <w:tr>
+        <w:tc>
+          <w:tcPr>
+            <w:tcW w:w="704" w:type="dxa"/>
+          </w:tcPr>
+          <w:p>
+            <w:proofErr w:type="spellStart"/>
+            <w:r>
+              <w:t>Roel</w:t>
+            </w:r>
+            <w:proofErr w:type="spellEnd"/>
+          </w:p>
+        </w:tc>
+        <w:tc>
+          <w:tcPr>
+            <w:tcW w:w="8358" w:type="dxa"/>
+          </w:tcPr>
+          <w:p/>
+        </w:tc>
+      </w:tr>
+      <w:tr>
+        <w:tc>
+          <w:tcPr>
+            <w:tcW w:w="704" w:type="dxa"/>
+          </w:tcPr>
+          <w:p>
+            <w:proofErr w:type="spellStart"/>
+            <w:r>
+              <w:t>Tessel</w:t>
+            </w:r>
+            <w:proofErr w:type="spellEnd"/>
+          </w:p>
+        </w:tc>
+        <w:tc>
+          <w:tcPr>
+            <w:tcW w:w="8358" w:type="dxa"/>
+          </w:tcPr>
+          <w:p/>
+        </w:tc>
+      </w:tr>
+      <w:tr>
+        <w:tc>
+          <w:tcPr>
+            <w:tcW w:w="704" w:type="dxa"/>
+          </w:tcPr>
+          <w:p>
+            <w:proofErr w:type="spellStart"/>
+            <w:r>
+              <w:t>Matthijs</w:t>
+            </w:r>
+            <w:proofErr w:type="spellEnd"/>
+          </w:p>
+        </w:tc>
+        <w:tc>
+          <w:tcPr>
+            <w:tcW w:w="8358" w:type="dxa"/>
+          </w:tcPr>
+          <w:p/>
+        </w:tc>
+      </w:tr>
+    </w:tbl>
+    <w:p/>
     <w:sectPr>
       <w:pgSz w:w="11906" w:h="16838"/>
       <w:pgMar w:top="1417" w:right="1417" w:bottom="1417" w:left="1417" w:header="708" w:footer="708" w:gutter="0"/>
@@ -1845,6 +2136,27 @@
       <w:lang w:val="en-US"/>
     </w:rPr>
   </w:style>
+  <w:style w:type="paragraph" w:styleId="Heading1">
+    <w:name w:val="heading 1"/>
+    <w:basedOn w:val="Normal"/>
+    <w:next w:val="Normal"/>
+    <w:link w:val="Heading1Char"/>
+    <w:uiPriority w:val="9"/>
+    <w:qFormat/>
+    <w:rsid w:val="00EE2E31"/>
+    <w:pPr>
+      <w:keepNext/>
+      <w:keepLines/>
+      <w:spacing w:before="240" w:after="0"/>
+      <w:outlineLvl w:val="0"/>
+    </w:pPr>
+    <w:rPr>
+      <w:rFonts w:asciiTheme="majorHAnsi" w:eastAsiaTheme="majorEastAsia" w:hAnsiTheme="majorHAnsi" w:cstheme="majorBidi"/>
+      <w:color w:val="2F5496" w:themeColor="accent1" w:themeShade="BF"/>
+      <w:sz w:val="32"/>
+      <w:szCs w:val="32"/>
+    </w:rPr>
+  </w:style>
   <w:style w:type="paragraph" w:styleId="Heading2">
     <w:name w:val="heading 2"/>
     <w:basedOn w:val="Normal"/>
@@ -1863,6 +2175,28 @@
       <w:sz w:val="36"/>
       <w:szCs w:val="36"/>
       <w:lang w:val="nl-NL" w:eastAsia="nl-NL"/>
+    </w:rPr>
+  </w:style>
+  <w:style w:type="paragraph" w:styleId="Heading3">
+    <w:name w:val="heading 3"/>
+    <w:basedOn w:val="Normal"/>
+    <w:next w:val="Normal"/>
+    <w:link w:val="Heading3Char"/>
+    <w:uiPriority w:val="9"/>
+    <w:unhideWhenUsed/>
+    <w:qFormat/>
+    <w:rsid w:val="00EE2E31"/>
+    <w:pPr>
+      <w:keepNext/>
+      <w:keepLines/>
+      <w:spacing w:before="40" w:after="0"/>
+      <w:outlineLvl w:val="2"/>
+    </w:pPr>
+    <w:rPr>
+      <w:rFonts w:asciiTheme="majorHAnsi" w:eastAsiaTheme="majorEastAsia" w:hAnsiTheme="majorHAnsi" w:cstheme="majorBidi"/>
+      <w:color w:val="1F3763" w:themeColor="accent1" w:themeShade="7F"/>
+      <w:sz w:val="24"/>
+      <w:szCs w:val="24"/>
     </w:rPr>
   </w:style>
   <w:style w:type="character" w:default="1" w:styleId="DefaultParagraphFont">
@@ -1928,6 +2262,53 @@
       <w:b/>
       <w:bCs/>
     </w:rPr>
+  </w:style>
+  <w:style w:type="character" w:customStyle="1" w:styleId="Heading1Char">
+    <w:name w:val="Heading 1 Char"/>
+    <w:basedOn w:val="DefaultParagraphFont"/>
+    <w:link w:val="Heading1"/>
+    <w:uiPriority w:val="9"/>
+    <w:rsid w:val="00EE2E31"/>
+    <w:rPr>
+      <w:rFonts w:asciiTheme="majorHAnsi" w:eastAsiaTheme="majorEastAsia" w:hAnsiTheme="majorHAnsi" w:cstheme="majorBidi"/>
+      <w:color w:val="2F5496" w:themeColor="accent1" w:themeShade="BF"/>
+      <w:sz w:val="32"/>
+      <w:szCs w:val="32"/>
+      <w:lang w:val="en-US"/>
+    </w:rPr>
+  </w:style>
+  <w:style w:type="character" w:customStyle="1" w:styleId="Heading3Char">
+    <w:name w:val="Heading 3 Char"/>
+    <w:basedOn w:val="DefaultParagraphFont"/>
+    <w:link w:val="Heading3"/>
+    <w:uiPriority w:val="9"/>
+    <w:rsid w:val="00EE2E31"/>
+    <w:rPr>
+      <w:rFonts w:asciiTheme="majorHAnsi" w:eastAsiaTheme="majorEastAsia" w:hAnsiTheme="majorHAnsi" w:cstheme="majorBidi"/>
+      <w:color w:val="1F3763" w:themeColor="accent1" w:themeShade="7F"/>
+      <w:sz w:val="24"/>
+      <w:szCs w:val="24"/>
+      <w:lang w:val="en-US"/>
+    </w:rPr>
+  </w:style>
+  <w:style w:type="table" w:styleId="TableGrid">
+    <w:name w:val="Table Grid"/>
+    <w:basedOn w:val="TableNormal"/>
+    <w:uiPriority w:val="39"/>
+    <w:rsid w:val="00EE2E31"/>
+    <w:pPr>
+      <w:spacing w:after="0" w:line="240" w:lineRule="auto"/>
+    </w:pPr>
+    <w:tblPr>
+      <w:tblBorders>
+        <w:top w:val="single" w:sz="4" w:space="0" w:color="auto"/>
+        <w:left w:val="single" w:sz="4" w:space="0" w:color="auto"/>
+        <w:bottom w:val="single" w:sz="4" w:space="0" w:color="auto"/>
+        <w:right w:val="single" w:sz="4" w:space="0" w:color="auto"/>
+        <w:insideH w:val="single" w:sz="4" w:space="0" w:color="auto"/>
+        <w:insideV w:val="single" w:sz="4" w:space="0" w:color="auto"/>
+      </w:tblBorders>
+    </w:tblPr>
   </w:style>
 </w:styles>
 </file>

</xml_diff>

<commit_message>
added Roel's work for June 11
</commit_message>
<xml_diff>
--- a/Process Book.docx
+++ b/Process Book.docx
@@ -751,10 +751,10 @@
         <w:tblStyle w:val="TableGrid"/>
         <w:tblW w:w="9062" w:type="dxa"/>
         <w:jc w:val="left"/>
-        <w:tblInd w:w="0" w:type="dxa"/>
+        <w:tblInd w:w="-5" w:type="dxa"/>
         <w:tblCellMar>
           <w:top w:w="0" w:type="dxa"/>
-          <w:left w:w="108" w:type="dxa"/>
+          <w:left w:w="103" w:type="dxa"/>
           <w:bottom w:w="0" w:type="dxa"/>
           <w:right w:w="108" w:type="dxa"/>
         </w:tblCellMar>
@@ -772,7 +772,7 @@
             <w:tcBorders/>
             <w:shd w:fill="auto" w:val="clear"/>
             <w:tcMar>
-              <w:left w:w="108" w:type="dxa"/>
+              <w:left w:w="103" w:type="dxa"/>
             </w:tcMar>
           </w:tcPr>
           <w:p>
@@ -793,7 +793,7 @@
             <w:tcBorders/>
             <w:shd w:fill="auto" w:val="clear"/>
             <w:tcMar>
-              <w:left w:w="108" w:type="dxa"/>
+              <w:left w:w="103" w:type="dxa"/>
             </w:tcMar>
           </w:tcPr>
           <w:p>
@@ -839,7 +839,7 @@
             <w:tcBorders/>
             <w:shd w:fill="auto" w:val="clear"/>
             <w:tcMar>
-              <w:left w:w="108" w:type="dxa"/>
+              <w:left w:w="103" w:type="dxa"/>
             </w:tcMar>
           </w:tcPr>
           <w:p>
@@ -860,7 +860,7 @@
             <w:tcBorders/>
             <w:shd w:fill="auto" w:val="clear"/>
             <w:tcMar>
-              <w:left w:w="108" w:type="dxa"/>
+              <w:left w:w="103" w:type="dxa"/>
             </w:tcMar>
           </w:tcPr>
           <w:p>
@@ -871,7 +871,11 @@
             </w:pPr>
             <w:r>
               <w:rPr/>
-              <w:t>15:00 Searched for common products between datasets</w:t>
+              <w:t xml:space="preserve">Searched for common products between datasets </w:t>
+            </w:r>
+            <w:r>
+              <w:rPr/>
+              <w:t>that have the same exact name, this proved to be insufficient. Wrote code to produce lists of products from both datasets, found the proper common products by hand and put it in an excel sheet.</w:t>
             </w:r>
           </w:p>
         </w:tc>
@@ -884,7 +888,7 @@
             <w:tcBorders/>
             <w:shd w:fill="auto" w:val="clear"/>
             <w:tcMar>
-              <w:left w:w="108" w:type="dxa"/>
+              <w:left w:w="103" w:type="dxa"/>
             </w:tcMar>
           </w:tcPr>
           <w:p>
@@ -905,7 +909,7 @@
             <w:tcBorders/>
             <w:shd w:fill="auto" w:val="clear"/>
             <w:tcMar>
-              <w:left w:w="108" w:type="dxa"/>
+              <w:left w:w="103" w:type="dxa"/>
             </w:tcMar>
           </w:tcPr>
           <w:p>
@@ -928,7 +932,7 @@
             <w:tcBorders/>
             <w:shd w:fill="auto" w:val="clear"/>
             <w:tcMar>
-              <w:left w:w="108" w:type="dxa"/>
+              <w:left w:w="103" w:type="dxa"/>
             </w:tcMar>
           </w:tcPr>
           <w:p>
@@ -949,7 +953,7 @@
             <w:tcBorders/>
             <w:shd w:fill="auto" w:val="clear"/>
             <w:tcMar>
-              <w:left w:w="108" w:type="dxa"/>
+              <w:left w:w="103" w:type="dxa"/>
             </w:tcMar>
           </w:tcPr>
           <w:p>
@@ -1004,6 +1008,7 @@
       </w:pPr>
       <w:rPr>
         <w:rFonts w:ascii="Symbol" w:hAnsi="Symbol" w:cs="Symbol" w:hint="default"/>
+        <w:rFonts w:cs="Symbol"/>
       </w:rPr>
     </w:lvl>
     <w:lvl w:ilvl="1">
@@ -1029,6 +1034,7 @@
       </w:pPr>
       <w:rPr>
         <w:rFonts w:ascii="Wingdings" w:hAnsi="Wingdings" w:cs="Wingdings" w:hint="default"/>
+        <w:rFonts w:cs="Wingdings"/>
       </w:rPr>
     </w:lvl>
     <w:lvl w:ilvl="3">
@@ -1041,6 +1047,7 @@
       </w:pPr>
       <w:rPr>
         <w:rFonts w:ascii="Symbol" w:hAnsi="Symbol" w:cs="Symbol" w:hint="default"/>
+        <w:rFonts w:cs="Symbol"/>
       </w:rPr>
     </w:lvl>
     <w:lvl w:ilvl="4">
@@ -1066,6 +1073,7 @@
       </w:pPr>
       <w:rPr>
         <w:rFonts w:ascii="Wingdings" w:hAnsi="Wingdings" w:cs="Wingdings" w:hint="default"/>
+        <w:rFonts w:cs="Wingdings"/>
       </w:rPr>
     </w:lvl>
     <w:lvl w:ilvl="6">
@@ -1078,6 +1086,7 @@
       </w:pPr>
       <w:rPr>
         <w:rFonts w:ascii="Symbol" w:hAnsi="Symbol" w:cs="Symbol" w:hint="default"/>
+        <w:rFonts w:cs="Symbol"/>
       </w:rPr>
     </w:lvl>
     <w:lvl w:ilvl="7">
@@ -1103,6 +1112,7 @@
       </w:pPr>
       <w:rPr>
         <w:rFonts w:ascii="Wingdings" w:hAnsi="Wingdings" w:cs="Wingdings" w:hint="default"/>
+        <w:rFonts w:cs="Wingdings"/>
       </w:rPr>
     </w:lvl>
   </w:abstractNum>
@@ -1143,6 +1153,7 @@
       </w:pPr>
       <w:rPr>
         <w:rFonts w:ascii="Wingdings" w:hAnsi="Wingdings" w:cs="Wingdings" w:hint="default"/>
+        <w:rFonts w:cs="Wingdings"/>
       </w:rPr>
     </w:lvl>
     <w:lvl w:ilvl="3">
@@ -1155,6 +1166,7 @@
       </w:pPr>
       <w:rPr>
         <w:rFonts w:ascii="Symbol" w:hAnsi="Symbol" w:cs="Symbol" w:hint="default"/>
+        <w:rFonts w:cs="Symbol"/>
       </w:rPr>
     </w:lvl>
     <w:lvl w:ilvl="4">
@@ -1180,6 +1192,7 @@
       </w:pPr>
       <w:rPr>
         <w:rFonts w:ascii="Wingdings" w:hAnsi="Wingdings" w:cs="Wingdings" w:hint="default"/>
+        <w:rFonts w:cs="Wingdings"/>
       </w:rPr>
     </w:lvl>
     <w:lvl w:ilvl="6">
@@ -1192,6 +1205,7 @@
       </w:pPr>
       <w:rPr>
         <w:rFonts w:ascii="Symbol" w:hAnsi="Symbol" w:cs="Symbol" w:hint="default"/>
+        <w:rFonts w:cs="Symbol"/>
       </w:rPr>
     </w:lvl>
     <w:lvl w:ilvl="7">
@@ -1217,6 +1231,7 @@
       </w:pPr>
       <w:rPr>
         <w:rFonts w:ascii="Wingdings" w:hAnsi="Wingdings" w:cs="Wingdings" w:hint="default"/>
+        <w:rFonts w:cs="Wingdings"/>
       </w:rPr>
     </w:lvl>
   </w:abstractNum>
@@ -1357,7 +1372,6 @@
     <w:rPrDefault>
       <w:rPr>
         <w:rFonts w:ascii="Calibri" w:hAnsi="Calibri" w:eastAsia="Calibri" w:cs="" w:asciiTheme="minorHAnsi" w:cstheme="minorBidi" w:eastAsiaTheme="minorHAnsi" w:hAnsiTheme="minorHAnsi"/>
-        <w:sz w:val="22"/>
         <w:szCs w:val="22"/>
         <w:lang w:val="nl-NL" w:eastAsia="en-US" w:bidi="ar-SA"/>
       </w:rPr>
@@ -1754,7 +1768,7 @@
     </w:pPr>
     <w:rPr>
       <w:rFonts w:ascii="Calibri" w:hAnsi="Calibri" w:eastAsia="Calibri" w:cs="" w:asciiTheme="minorHAnsi" w:cstheme="minorBidi" w:eastAsiaTheme="minorHAnsi" w:hAnsiTheme="minorHAnsi"/>
-      <w:color w:val="auto"/>
+      <w:color w:val="00000A"/>
       <w:sz w:val="22"/>
       <w:szCs w:val="22"/>
       <w:lang w:val="en-US" w:eastAsia="en-US" w:bidi="ar-SA"/>
@@ -1977,6 +1991,132 @@
     <w:qFormat/>
     <w:rPr>
       <w:rFonts w:cs="Courier New"/>
+    </w:rPr>
+  </w:style>
+  <w:style w:type="character" w:styleId="ListLabel14">
+    <w:name w:val="ListLabel 14"/>
+    <w:qFormat/>
+    <w:rPr>
+      <w:rFonts w:ascii="Helvetica" w:hAnsi="Helvetica" w:cs="Symbol"/>
+    </w:rPr>
+  </w:style>
+  <w:style w:type="character" w:styleId="ListLabel15">
+    <w:name w:val="ListLabel 15"/>
+    <w:qFormat/>
+    <w:rPr>
+      <w:rFonts w:ascii="Helvetica" w:hAnsi="Helvetica" w:cs="Courier New"/>
+    </w:rPr>
+  </w:style>
+  <w:style w:type="character" w:styleId="ListLabel16">
+    <w:name w:val="ListLabel 16"/>
+    <w:qFormat/>
+    <w:rPr>
+      <w:rFonts w:cs="Wingdings"/>
+    </w:rPr>
+  </w:style>
+  <w:style w:type="character" w:styleId="ListLabel17">
+    <w:name w:val="ListLabel 17"/>
+    <w:qFormat/>
+    <w:rPr>
+      <w:rFonts w:cs="Symbol"/>
+    </w:rPr>
+  </w:style>
+  <w:style w:type="character" w:styleId="ListLabel18">
+    <w:name w:val="ListLabel 18"/>
+    <w:qFormat/>
+    <w:rPr>
+      <w:rFonts w:cs="Courier New"/>
+    </w:rPr>
+  </w:style>
+  <w:style w:type="character" w:styleId="ListLabel19">
+    <w:name w:val="ListLabel 19"/>
+    <w:qFormat/>
+    <w:rPr>
+      <w:rFonts w:cs="Wingdings"/>
+    </w:rPr>
+  </w:style>
+  <w:style w:type="character" w:styleId="ListLabel20">
+    <w:name w:val="ListLabel 20"/>
+    <w:qFormat/>
+    <w:rPr>
+      <w:rFonts w:cs="Symbol"/>
+    </w:rPr>
+  </w:style>
+  <w:style w:type="character" w:styleId="ListLabel21">
+    <w:name w:val="ListLabel 21"/>
+    <w:qFormat/>
+    <w:rPr>
+      <w:rFonts w:cs="Courier New"/>
+    </w:rPr>
+  </w:style>
+  <w:style w:type="character" w:styleId="ListLabel22">
+    <w:name w:val="ListLabel 22"/>
+    <w:qFormat/>
+    <w:rPr>
+      <w:rFonts w:cs="Wingdings"/>
+    </w:rPr>
+  </w:style>
+  <w:style w:type="character" w:styleId="ListLabel23">
+    <w:name w:val="ListLabel 23"/>
+    <w:qFormat/>
+    <w:rPr>
+      <w:rFonts w:ascii="Helvetica" w:hAnsi="Helvetica" w:cs="Calibri"/>
+    </w:rPr>
+  </w:style>
+  <w:style w:type="character" w:styleId="ListLabel24">
+    <w:name w:val="ListLabel 24"/>
+    <w:qFormat/>
+    <w:rPr>
+      <w:rFonts w:cs="Courier New"/>
+    </w:rPr>
+  </w:style>
+  <w:style w:type="character" w:styleId="ListLabel25">
+    <w:name w:val="ListLabel 25"/>
+    <w:qFormat/>
+    <w:rPr>
+      <w:rFonts w:cs="Wingdings"/>
+    </w:rPr>
+  </w:style>
+  <w:style w:type="character" w:styleId="ListLabel26">
+    <w:name w:val="ListLabel 26"/>
+    <w:qFormat/>
+    <w:rPr>
+      <w:rFonts w:cs="Symbol"/>
+    </w:rPr>
+  </w:style>
+  <w:style w:type="character" w:styleId="ListLabel27">
+    <w:name w:val="ListLabel 27"/>
+    <w:qFormat/>
+    <w:rPr>
+      <w:rFonts w:cs="Courier New"/>
+    </w:rPr>
+  </w:style>
+  <w:style w:type="character" w:styleId="ListLabel28">
+    <w:name w:val="ListLabel 28"/>
+    <w:qFormat/>
+    <w:rPr>
+      <w:rFonts w:cs="Wingdings"/>
+    </w:rPr>
+  </w:style>
+  <w:style w:type="character" w:styleId="ListLabel29">
+    <w:name w:val="ListLabel 29"/>
+    <w:qFormat/>
+    <w:rPr>
+      <w:rFonts w:cs="Symbol"/>
+    </w:rPr>
+  </w:style>
+  <w:style w:type="character" w:styleId="ListLabel30">
+    <w:name w:val="ListLabel 30"/>
+    <w:qFormat/>
+    <w:rPr>
+      <w:rFonts w:cs="Courier New"/>
+    </w:rPr>
+  </w:style>
+  <w:style w:type="character" w:styleId="ListLabel31">
+    <w:name w:val="ListLabel 31"/>
+    <w:qFormat/>
+    <w:rPr>
+      <w:rFonts w:cs="Wingdings"/>
     </w:rPr>
   </w:style>
   <w:style w:type="paragraph" w:styleId="Heading">

</xml_diff>

<commit_message>
added personal log (Tessel)
</commit_message>
<xml_diff>
--- a/Process Book.docx
+++ b/Process Book.docx
@@ -751,10 +751,10 @@
         <w:tblStyle w:val="TableGrid"/>
         <w:tblW w:w="9062" w:type="dxa"/>
         <w:jc w:val="left"/>
-        <w:tblInd w:w="-5" w:type="dxa"/>
+        <w:tblInd w:w="-10" w:type="dxa"/>
         <w:tblCellMar>
           <w:top w:w="0" w:type="dxa"/>
-          <w:left w:w="103" w:type="dxa"/>
+          <w:left w:w="98" w:type="dxa"/>
           <w:bottom w:w="0" w:type="dxa"/>
           <w:right w:w="108" w:type="dxa"/>
         </w:tblCellMar>
@@ -772,7 +772,7 @@
             <w:tcBorders/>
             <w:shd w:fill="auto" w:val="clear"/>
             <w:tcMar>
-              <w:left w:w="103" w:type="dxa"/>
+              <w:left w:w="98" w:type="dxa"/>
             </w:tcMar>
           </w:tcPr>
           <w:p>
@@ -793,7 +793,7 @@
             <w:tcBorders/>
             <w:shd w:fill="auto" w:val="clear"/>
             <w:tcMar>
-              <w:left w:w="103" w:type="dxa"/>
+              <w:left w:w="98" w:type="dxa"/>
             </w:tcMar>
           </w:tcPr>
           <w:p>
@@ -839,7 +839,7 @@
             <w:tcBorders/>
             <w:shd w:fill="auto" w:val="clear"/>
             <w:tcMar>
-              <w:left w:w="103" w:type="dxa"/>
+              <w:left w:w="98" w:type="dxa"/>
             </w:tcMar>
           </w:tcPr>
           <w:p>
@@ -860,7 +860,7 @@
             <w:tcBorders/>
             <w:shd w:fill="auto" w:val="clear"/>
             <w:tcMar>
-              <w:left w:w="103" w:type="dxa"/>
+              <w:left w:w="98" w:type="dxa"/>
             </w:tcMar>
           </w:tcPr>
           <w:p>
@@ -871,11 +871,7 @@
             </w:pPr>
             <w:r>
               <w:rPr/>
-              <w:t xml:space="preserve">Searched for common products between datasets </w:t>
-            </w:r>
-            <w:r>
-              <w:rPr/>
-              <w:t>that have the same exact name, this proved to be insufficient. Wrote code to produce lists of products from both datasets, found the proper common products by hand and put it in an excel sheet.</w:t>
+              <w:t>Searched for common products between datasets that have the same exact name, this proved to be insufficient. Wrote code to produce lists of products from both datasets, found the proper common products by hand and put it in an excel sheet.</w:t>
             </w:r>
           </w:p>
         </w:tc>
@@ -888,7 +884,7 @@
             <w:tcBorders/>
             <w:shd w:fill="auto" w:val="clear"/>
             <w:tcMar>
-              <w:left w:w="103" w:type="dxa"/>
+              <w:left w:w="98" w:type="dxa"/>
             </w:tcMar>
           </w:tcPr>
           <w:p>
@@ -909,7 +905,7 @@
             <w:tcBorders/>
             <w:shd w:fill="auto" w:val="clear"/>
             <w:tcMar>
-              <w:left w:w="103" w:type="dxa"/>
+              <w:left w:w="98" w:type="dxa"/>
             </w:tcMar>
           </w:tcPr>
           <w:p>
@@ -920,6 +916,7 @@
             </w:pPr>
             <w:r>
               <w:rPr/>
+              <w:t>16.00-18.00 Perfomed some data analysis to determine which data the EDA should be based on. Visualizing product frequencies, available years. Located missing entries and searched for strategies to handle these.</w:t>
             </w:r>
           </w:p>
         </w:tc>
@@ -932,7 +929,7 @@
             <w:tcBorders/>
             <w:shd w:fill="auto" w:val="clear"/>
             <w:tcMar>
-              <w:left w:w="103" w:type="dxa"/>
+              <w:left w:w="98" w:type="dxa"/>
             </w:tcMar>
           </w:tcPr>
           <w:p>
@@ -953,7 +950,7 @@
             <w:tcBorders/>
             <w:shd w:fill="auto" w:val="clear"/>
             <w:tcMar>
-              <w:left w:w="103" w:type="dxa"/>
+              <w:left w:w="98" w:type="dxa"/>
             </w:tcMar>
           </w:tcPr>
           <w:p>
@@ -2119,6 +2116,132 @@
       <w:rFonts w:cs="Wingdings"/>
     </w:rPr>
   </w:style>
+  <w:style w:type="character" w:styleId="ListLabel32">
+    <w:name w:val="ListLabel 32"/>
+    <w:qFormat/>
+    <w:rPr>
+      <w:rFonts w:ascii="Helvetica" w:hAnsi="Helvetica" w:cs="Symbol"/>
+    </w:rPr>
+  </w:style>
+  <w:style w:type="character" w:styleId="ListLabel33">
+    <w:name w:val="ListLabel 33"/>
+    <w:qFormat/>
+    <w:rPr>
+      <w:rFonts w:ascii="Helvetica" w:hAnsi="Helvetica" w:cs="Courier New"/>
+    </w:rPr>
+  </w:style>
+  <w:style w:type="character" w:styleId="ListLabel34">
+    <w:name w:val="ListLabel 34"/>
+    <w:qFormat/>
+    <w:rPr>
+      <w:rFonts w:cs="Wingdings"/>
+    </w:rPr>
+  </w:style>
+  <w:style w:type="character" w:styleId="ListLabel35">
+    <w:name w:val="ListLabel 35"/>
+    <w:qFormat/>
+    <w:rPr>
+      <w:rFonts w:cs="Symbol"/>
+    </w:rPr>
+  </w:style>
+  <w:style w:type="character" w:styleId="ListLabel36">
+    <w:name w:val="ListLabel 36"/>
+    <w:qFormat/>
+    <w:rPr>
+      <w:rFonts w:cs="Courier New"/>
+    </w:rPr>
+  </w:style>
+  <w:style w:type="character" w:styleId="ListLabel37">
+    <w:name w:val="ListLabel 37"/>
+    <w:qFormat/>
+    <w:rPr>
+      <w:rFonts w:cs="Wingdings"/>
+    </w:rPr>
+  </w:style>
+  <w:style w:type="character" w:styleId="ListLabel38">
+    <w:name w:val="ListLabel 38"/>
+    <w:qFormat/>
+    <w:rPr>
+      <w:rFonts w:cs="Symbol"/>
+    </w:rPr>
+  </w:style>
+  <w:style w:type="character" w:styleId="ListLabel39">
+    <w:name w:val="ListLabel 39"/>
+    <w:qFormat/>
+    <w:rPr>
+      <w:rFonts w:cs="Courier New"/>
+    </w:rPr>
+  </w:style>
+  <w:style w:type="character" w:styleId="ListLabel40">
+    <w:name w:val="ListLabel 40"/>
+    <w:qFormat/>
+    <w:rPr>
+      <w:rFonts w:cs="Wingdings"/>
+    </w:rPr>
+  </w:style>
+  <w:style w:type="character" w:styleId="ListLabel41">
+    <w:name w:val="ListLabel 41"/>
+    <w:qFormat/>
+    <w:rPr>
+      <w:rFonts w:ascii="Helvetica" w:hAnsi="Helvetica" w:cs="Calibri"/>
+    </w:rPr>
+  </w:style>
+  <w:style w:type="character" w:styleId="ListLabel42">
+    <w:name w:val="ListLabel 42"/>
+    <w:qFormat/>
+    <w:rPr>
+      <w:rFonts w:cs="Courier New"/>
+    </w:rPr>
+  </w:style>
+  <w:style w:type="character" w:styleId="ListLabel43">
+    <w:name w:val="ListLabel 43"/>
+    <w:qFormat/>
+    <w:rPr>
+      <w:rFonts w:cs="Wingdings"/>
+    </w:rPr>
+  </w:style>
+  <w:style w:type="character" w:styleId="ListLabel44">
+    <w:name w:val="ListLabel 44"/>
+    <w:qFormat/>
+    <w:rPr>
+      <w:rFonts w:cs="Symbol"/>
+    </w:rPr>
+  </w:style>
+  <w:style w:type="character" w:styleId="ListLabel45">
+    <w:name w:val="ListLabel 45"/>
+    <w:qFormat/>
+    <w:rPr>
+      <w:rFonts w:cs="Courier New"/>
+    </w:rPr>
+  </w:style>
+  <w:style w:type="character" w:styleId="ListLabel46">
+    <w:name w:val="ListLabel 46"/>
+    <w:qFormat/>
+    <w:rPr>
+      <w:rFonts w:cs="Wingdings"/>
+    </w:rPr>
+  </w:style>
+  <w:style w:type="character" w:styleId="ListLabel47">
+    <w:name w:val="ListLabel 47"/>
+    <w:qFormat/>
+    <w:rPr>
+      <w:rFonts w:cs="Symbol"/>
+    </w:rPr>
+  </w:style>
+  <w:style w:type="character" w:styleId="ListLabel48">
+    <w:name w:val="ListLabel 48"/>
+    <w:qFormat/>
+    <w:rPr>
+      <w:rFonts w:cs="Courier New"/>
+    </w:rPr>
+  </w:style>
+  <w:style w:type="character" w:styleId="ListLabel49">
+    <w:name w:val="ListLabel 49"/>
+    <w:qFormat/>
+    <w:rPr>
+      <w:rFonts w:cs="Wingdings"/>
+    </w:rPr>
+  </w:style>
   <w:style w:type="paragraph" w:styleId="Heading">
     <w:name w:val="Heading"/>
     <w:basedOn w:val="Normal"/>

</xml_diff>

<commit_message>
added my part in process book for 11 june
</commit_message>
<xml_diff>
--- a/Process Book.docx
+++ b/Process Book.docx
@@ -751,10 +751,10 @@
         <w:tblStyle w:val="TableGrid"/>
         <w:tblW w:w="9062" w:type="dxa"/>
         <w:jc w:val="left"/>
-        <w:tblInd w:w="-10" w:type="dxa"/>
+        <w:tblInd w:w="-15" w:type="dxa"/>
         <w:tblCellMar>
           <w:top w:w="0" w:type="dxa"/>
-          <w:left w:w="98" w:type="dxa"/>
+          <w:left w:w="93" w:type="dxa"/>
           <w:bottom w:w="0" w:type="dxa"/>
           <w:right w:w="108" w:type="dxa"/>
         </w:tblCellMar>
@@ -772,7 +772,7 @@
             <w:tcBorders/>
             <w:shd w:fill="auto" w:val="clear"/>
             <w:tcMar>
-              <w:left w:w="98" w:type="dxa"/>
+              <w:left w:w="93" w:type="dxa"/>
             </w:tcMar>
           </w:tcPr>
           <w:p>
@@ -793,7 +793,7 @@
             <w:tcBorders/>
             <w:shd w:fill="auto" w:val="clear"/>
             <w:tcMar>
-              <w:left w:w="98" w:type="dxa"/>
+              <w:left w:w="93" w:type="dxa"/>
             </w:tcMar>
           </w:tcPr>
           <w:p>
@@ -839,7 +839,7 @@
             <w:tcBorders/>
             <w:shd w:fill="auto" w:val="clear"/>
             <w:tcMar>
-              <w:left w:w="98" w:type="dxa"/>
+              <w:left w:w="93" w:type="dxa"/>
             </w:tcMar>
           </w:tcPr>
           <w:p>
@@ -860,7 +860,7 @@
             <w:tcBorders/>
             <w:shd w:fill="auto" w:val="clear"/>
             <w:tcMar>
-              <w:left w:w="98" w:type="dxa"/>
+              <w:left w:w="93" w:type="dxa"/>
             </w:tcMar>
           </w:tcPr>
           <w:p>
@@ -884,7 +884,7 @@
             <w:tcBorders/>
             <w:shd w:fill="auto" w:val="clear"/>
             <w:tcMar>
-              <w:left w:w="98" w:type="dxa"/>
+              <w:left w:w="93" w:type="dxa"/>
             </w:tcMar>
           </w:tcPr>
           <w:p>
@@ -905,7 +905,7 @@
             <w:tcBorders/>
             <w:shd w:fill="auto" w:val="clear"/>
             <w:tcMar>
-              <w:left w:w="98" w:type="dxa"/>
+              <w:left w:w="93" w:type="dxa"/>
             </w:tcMar>
           </w:tcPr>
           <w:p>
@@ -922,14 +922,16 @@
         </w:tc>
       </w:tr>
       <w:tr>
-        <w:trPr/>
+        <w:trPr>
+          <w:trHeight w:val="1610" w:hRule="atLeast"/>
+        </w:trPr>
         <w:tc>
           <w:tcPr>
             <w:tcW w:w="962" w:type="dxa"/>
             <w:tcBorders/>
             <w:shd w:fill="auto" w:val="clear"/>
             <w:tcMar>
-              <w:left w:w="98" w:type="dxa"/>
+              <w:left w:w="93" w:type="dxa"/>
             </w:tcMar>
           </w:tcPr>
           <w:p>
@@ -950,7 +952,7 @@
             <w:tcBorders/>
             <w:shd w:fill="auto" w:val="clear"/>
             <w:tcMar>
-              <w:left w:w="98" w:type="dxa"/>
+              <w:left w:w="93" w:type="dxa"/>
             </w:tcMar>
           </w:tcPr>
           <w:p>
@@ -961,6 +963,18 @@
             </w:pPr>
             <w:r>
               <w:rPr/>
+              <w:t>Made python functions that generate statistics about a subset of the data. This subset can be produced by a query (i.e. year==2015 &amp; country==” Afghanistan”). Statistics that are generated are mean price, standard deviation, number of entries, number of entries within X times standard deviation (outlier detection).</w:t>
+            </w:r>
+          </w:p>
+          <w:p>
+            <w:pPr>
+              <w:pStyle w:val="Normal"/>
+              <w:spacing w:lineRule="auto" w:line="240" w:before="0" w:after="0"/>
+              <w:rPr/>
+            </w:pPr>
+            <w:r>
+              <w:rPr/>
+              <w:t xml:space="preserve">Also made function for a box and whisker plot for price based on query. </w:t>
             </w:r>
           </w:p>
         </w:tc>
@@ -2242,6 +2256,34 @@
       <w:rFonts w:cs="Wingdings"/>
     </w:rPr>
   </w:style>
+  <w:style w:type="character" w:styleId="ListLabel50">
+    <w:name w:val="ListLabel 50"/>
+    <w:qFormat/>
+    <w:rPr>
+      <w:rFonts w:ascii="Helvetica" w:hAnsi="Helvetica" w:cs="Symbol"/>
+    </w:rPr>
+  </w:style>
+  <w:style w:type="character" w:styleId="ListLabel51">
+    <w:name w:val="ListLabel 51"/>
+    <w:qFormat/>
+    <w:rPr>
+      <w:rFonts w:ascii="Helvetica" w:hAnsi="Helvetica" w:cs="Courier New"/>
+    </w:rPr>
+  </w:style>
+  <w:style w:type="character" w:styleId="ListLabel52">
+    <w:name w:val="ListLabel 52"/>
+    <w:qFormat/>
+    <w:rPr>
+      <w:rFonts w:cs="Wingdings"/>
+    </w:rPr>
+  </w:style>
+  <w:style w:type="character" w:styleId="ListLabel53">
+    <w:name w:val="ListLabel 53"/>
+    <w:qFormat/>
+    <w:rPr>
+      <w:rFonts w:ascii="Helvetica" w:hAnsi="Helvetica" w:cs="Calibri"/>
+    </w:rPr>
+  </w:style>
   <w:style w:type="paragraph" w:styleId="Heading">
     <w:name w:val="Heading"/>
     <w:basedOn w:val="Normal"/>
@@ -2258,7 +2300,7 @@
     </w:rPr>
   </w:style>
   <w:style w:type="paragraph" w:styleId="TextBody">
-    <w:name w:val="Body Text"/>
+    <w:name w:val="Text Body"/>
     <w:basedOn w:val="Normal"/>
     <w:pPr>
       <w:spacing w:lineRule="auto" w:line="288" w:before="0" w:after="140"/>

</xml_diff>

<commit_message>
added informaiton of what is done on june 12
</commit_message>
<xml_diff>
--- a/Process Book.docx
+++ b/Process Book.docx
@@ -1,12 +1,10 @@
 
 <file path=word/document.xml><?xml version="1.0" encoding="utf-8"?>
-<w:document xmlns:o="urn:schemas-microsoft-com:office:office" xmlns:r="http://schemas.openxmlformats.org/officeDocument/2006/relationships" xmlns:v="urn:schemas-microsoft-com:vml" xmlns:w="http://schemas.openxmlformats.org/wordprocessingml/2006/main" xmlns:w10="urn:schemas-microsoft-com:office:word" xmlns:wp="http://schemas.openxmlformats.org/drawingml/2006/wordprocessingDrawing" xmlns:wps="http://schemas.microsoft.com/office/word/2010/wordprocessingShape" xmlns:wpg="http://schemas.microsoft.com/office/word/2010/wordprocessingGroup" xmlns:mc="http://schemas.openxmlformats.org/markup-compatibility/2006" xmlns:wp14="http://schemas.microsoft.com/office/word/2010/wordprocessingDrawing" xmlns:w14="http://schemas.microsoft.com/office/word/2010/wordml" mc:Ignorable="w14 wp14">
+<w:document xmlns:wpc="http://schemas.microsoft.com/office/word/2010/wordprocessingCanvas" xmlns:cx="http://schemas.microsoft.com/office/drawing/2014/chartex" xmlns:cx1="http://schemas.microsoft.com/office/drawing/2015/9/8/chartex" xmlns:cx2="http://schemas.microsoft.com/office/drawing/2015/10/21/chartex" xmlns:cx3="http://schemas.microsoft.com/office/drawing/2016/5/9/chartex" xmlns:cx4="http://schemas.microsoft.com/office/drawing/2016/5/10/chartex" xmlns:cx5="http://schemas.microsoft.com/office/drawing/2016/5/11/chartex" xmlns:cx6="http://schemas.microsoft.com/office/drawing/2016/5/12/chartex" xmlns:cx7="http://schemas.microsoft.com/office/drawing/2016/5/13/chartex" xmlns:cx8="http://schemas.microsoft.com/office/drawing/2016/5/14/chartex" xmlns:mc="http://schemas.openxmlformats.org/markup-compatibility/2006" xmlns:aink="http://schemas.microsoft.com/office/drawing/2016/ink" xmlns:am3d="http://schemas.microsoft.com/office/drawing/2017/model3d" xmlns:o="urn:schemas-microsoft-com:office:office" xmlns:r="http://schemas.openxmlformats.org/officeDocument/2006/relationships" xmlns:m="http://schemas.openxmlformats.org/officeDocument/2006/math" xmlns:v="urn:schemas-microsoft-com:vml" xmlns:wp14="http://schemas.microsoft.com/office/word/2010/wordprocessingDrawing" xmlns:wp="http://schemas.openxmlformats.org/drawingml/2006/wordprocessingDrawing" xmlns:w10="urn:schemas-microsoft-com:office:word" xmlns:w="http://schemas.openxmlformats.org/wordprocessingml/2006/main" xmlns:w14="http://schemas.microsoft.com/office/word/2010/wordml" xmlns:w15="http://schemas.microsoft.com/office/word/2012/wordml" xmlns:w16cid="http://schemas.microsoft.com/office/word/2016/wordml/cid" xmlns:w16se="http://schemas.microsoft.com/office/word/2015/wordml/symex" xmlns:wpg="http://schemas.microsoft.com/office/word/2010/wordprocessingGroup" xmlns:wpi="http://schemas.microsoft.com/office/word/2010/wordprocessingInk" xmlns:wne="http://schemas.microsoft.com/office/word/2006/wordml" xmlns:wps="http://schemas.microsoft.com/office/word/2010/wordprocessingShape" mc:Ignorable="w14 w15 w16se w16cid wp14">
   <w:body>
     <w:p>
       <w:pPr>
-        <w:pStyle w:val="Normal"/>
-        <w:rPr>
-          <w:b/>
+        <w:rPr>
           <w:b/>
           <w:sz w:val="40"/>
         </w:rPr>
@@ -22,10 +20,8 @@
     <w:p>
       <w:pPr>
         <w:pStyle w:val="Heading1"/>
-        <w:rPr/>
-      </w:pPr>
-      <w:r>
-        <w:rPr/>
+      </w:pPr>
+      <w:r>
         <w:t>June 5:</w:t>
       </w:r>
     </w:p>
@@ -37,12 +33,12 @@
           <w:numId w:val="1"/>
         </w:numPr>
         <w:rPr>
-          <w:rFonts w:cs="Calibri" w:cstheme="minorHAnsi"/>
-        </w:rPr>
-      </w:pPr>
-      <w:r>
-        <w:rPr>
-          <w:rFonts w:cs="Calibri" w:cstheme="minorHAnsi"/>
+          <w:rFonts w:cstheme="minorHAnsi"/>
+        </w:rPr>
+      </w:pPr>
+      <w:r>
+        <w:rPr>
+          <w:rFonts w:cstheme="minorHAnsi"/>
         </w:rPr>
         <w:t>Met for the first time as a group</w:t>
       </w:r>
@@ -55,14 +51,42 @@
           <w:numId w:val="1"/>
         </w:numPr>
         <w:rPr>
-          <w:rFonts w:cs="Calibri" w:cstheme="minorHAnsi"/>
-        </w:rPr>
-      </w:pPr>
-      <w:r>
-        <w:rPr>
-          <w:rFonts w:cs="Calibri" w:cstheme="minorHAnsi"/>
-        </w:rPr>
-        <w:t>Made sure everyone had git and python3 installed and created git repository</w:t>
+          <w:rFonts w:cstheme="minorHAnsi"/>
+        </w:rPr>
+      </w:pPr>
+      <w:r>
+        <w:rPr>
+          <w:rFonts w:cstheme="minorHAnsi"/>
+        </w:rPr>
+        <w:t xml:space="preserve">Made sure everyone had </w:t>
+      </w:r>
+      <w:proofErr w:type="spellStart"/>
+      <w:r>
+        <w:rPr>
+          <w:rFonts w:cstheme="minorHAnsi"/>
+        </w:rPr>
+        <w:t>git</w:t>
+      </w:r>
+      <w:proofErr w:type="spellEnd"/>
+      <w:r>
+        <w:rPr>
+          <w:rFonts w:cstheme="minorHAnsi"/>
+        </w:rPr>
+        <w:t xml:space="preserve"> and python3 installed and created </w:t>
+      </w:r>
+      <w:proofErr w:type="spellStart"/>
+      <w:r>
+        <w:rPr>
+          <w:rFonts w:cstheme="minorHAnsi"/>
+        </w:rPr>
+        <w:t>git</w:t>
+      </w:r>
+      <w:proofErr w:type="spellEnd"/>
+      <w:r>
+        <w:rPr>
+          <w:rFonts w:cstheme="minorHAnsi"/>
+        </w:rPr>
+        <w:t xml:space="preserve"> repository</w:t>
       </w:r>
     </w:p>
     <w:p>
@@ -73,12 +97,12 @@
           <w:numId w:val="1"/>
         </w:numPr>
         <w:rPr>
-          <w:rFonts w:cs="Calibri" w:cstheme="minorHAnsi"/>
-        </w:rPr>
-      </w:pPr>
-      <w:r>
-        <w:rPr>
-          <w:rFonts w:cs="Calibri" w:cstheme="minorHAnsi"/>
+          <w:rFonts w:cstheme="minorHAnsi"/>
+        </w:rPr>
+      </w:pPr>
+      <w:r>
+        <w:rPr>
+          <w:rFonts w:cstheme="minorHAnsi"/>
         </w:rPr>
         <w:t>Chose dataset: Global Food Prices Database (WFP)</w:t>
       </w:r>
@@ -91,15 +115,23 @@
           <w:numId w:val="1"/>
         </w:numPr>
         <w:rPr>
-          <w:rFonts w:cs="Calibri" w:cstheme="minorHAnsi"/>
-        </w:rPr>
-      </w:pPr>
-      <w:r>
-        <w:rPr>
-          <w:rFonts w:cs="Calibri" w:cstheme="minorHAnsi"/>
-        </w:rPr>
-        <w:t>Had first meeting with TA Houda</w:t>
-      </w:r>
+          <w:rFonts w:cstheme="minorHAnsi"/>
+        </w:rPr>
+      </w:pPr>
+      <w:r>
+        <w:rPr>
+          <w:rFonts w:cstheme="minorHAnsi"/>
+        </w:rPr>
+        <w:t xml:space="preserve">Had first meeting with TA </w:t>
+      </w:r>
+      <w:proofErr w:type="spellStart"/>
+      <w:r>
+        <w:rPr>
+          <w:rFonts w:cstheme="minorHAnsi"/>
+        </w:rPr>
+        <w:t>Houda</w:t>
+      </w:r>
+      <w:proofErr w:type="spellEnd"/>
     </w:p>
     <w:p>
       <w:pPr>
@@ -109,154 +141,252 @@
           <w:numId w:val="1"/>
         </w:numPr>
         <w:rPr>
-          <w:rFonts w:cs="Calibri" w:cstheme="minorHAnsi"/>
-        </w:rPr>
-      </w:pPr>
-      <w:r>
-        <w:rPr>
-          <w:rFonts w:cs="Calibri" w:cstheme="minorHAnsi"/>
-        </w:rPr>
-        <w:t>Came up with subquestions:</w:t>
-      </w:r>
-    </w:p>
-    <w:p>
-      <w:pPr>
-        <w:pStyle w:val="Normal"/>
+          <w:rFonts w:cstheme="minorHAnsi"/>
+        </w:rPr>
+      </w:pPr>
+      <w:r>
+        <w:rPr>
+          <w:rFonts w:cstheme="minorHAnsi"/>
+        </w:rPr>
+        <w:t xml:space="preserve">Came up with </w:t>
+      </w:r>
+      <w:proofErr w:type="spellStart"/>
+      <w:r>
+        <w:rPr>
+          <w:rFonts w:cstheme="minorHAnsi"/>
+        </w:rPr>
+        <w:t>subquestions</w:t>
+      </w:r>
+      <w:proofErr w:type="spellEnd"/>
+      <w:r>
+        <w:rPr>
+          <w:rFonts w:cstheme="minorHAnsi"/>
+        </w:rPr>
+        <w:t>:</w:t>
+      </w:r>
+    </w:p>
+    <w:p>
+      <w:pPr>
         <w:numPr>
           <w:ilvl w:val="1"/>
           <w:numId w:val="1"/>
         </w:numPr>
         <w:shd w:val="clear" w:color="auto" w:fill="FFFFFF"/>
-        <w:spacing w:lineRule="auto" w:line="240" w:beforeAutospacing="1" w:afterAutospacing="1"/>
-        <w:rPr>
-          <w:rFonts w:ascii="Helvetica" w:hAnsi="Helvetica" w:eastAsia="Times New Roman" w:cs="Helvetica"/>
+        <w:spacing w:beforeAutospacing="1" w:afterAutospacing="1" w:line="240" w:lineRule="auto"/>
+        <w:rPr>
+          <w:rFonts w:ascii="Helvetica" w:eastAsia="Times New Roman" w:hAnsi="Helvetica" w:cs="Helvetica"/>
           <w:szCs w:val="24"/>
           <w:lang w:eastAsia="nl-NL"/>
         </w:rPr>
       </w:pPr>
       <w:r>
         <w:rPr>
-          <w:rFonts w:eastAsia="Times New Roman" w:cs="Helvetica" w:ascii="Helvetica" w:hAnsi="Helvetica"/>
+          <w:rFonts w:ascii="Helvetica" w:eastAsia="Times New Roman" w:hAnsi="Helvetica" w:cs="Helvetica"/>
           <w:szCs w:val="24"/>
           <w:lang w:eastAsia="nl-NL"/>
         </w:rPr>
-        <w:t>Are there any food prices that are show negative/positive correlation, and is this correlation present throughout the years, or perhaps only in certain period? Can you perhaps detect possible ingredients of a certain other food product?</w:t>
-      </w:r>
-    </w:p>
-    <w:p>
-      <w:pPr>
-        <w:pStyle w:val="Normal"/>
+        <w:t xml:space="preserve">Are </w:t>
+      </w:r>
+      <w:r>
+        <w:rPr>
+          <w:rFonts w:ascii="Helvetica" w:eastAsia="Times New Roman" w:hAnsi="Helvetica" w:cs="Helvetica"/>
+          <w:szCs w:val="24"/>
+          <w:lang w:eastAsia="nl-NL"/>
+        </w:rPr>
+        <w:t>there any food prices that are show negative/positive correlation, and is this correlation present throughout the years, or perhaps only in certain period? Can you perhaps detect possible ingredients of a certain other food product?</w:t>
+      </w:r>
+    </w:p>
+    <w:p>
+      <w:pPr>
         <w:numPr>
           <w:ilvl w:val="1"/>
           <w:numId w:val="1"/>
         </w:numPr>
         <w:shd w:val="clear" w:color="auto" w:fill="FFFFFF"/>
-        <w:spacing w:lineRule="auto" w:line="240" w:beforeAutospacing="1" w:afterAutospacing="1"/>
-        <w:rPr>
-          <w:rFonts w:ascii="Helvetica" w:hAnsi="Helvetica" w:eastAsia="Times New Roman" w:cs="Helvetica"/>
+        <w:spacing w:beforeAutospacing="1" w:afterAutospacing="1" w:line="240" w:lineRule="auto"/>
+        <w:rPr>
+          <w:rFonts w:ascii="Helvetica" w:eastAsia="Times New Roman" w:hAnsi="Helvetica" w:cs="Helvetica"/>
           <w:szCs w:val="24"/>
           <w:lang w:eastAsia="nl-NL"/>
         </w:rPr>
       </w:pPr>
       <w:r>
         <w:rPr>
-          <w:rFonts w:eastAsia="Times New Roman" w:cs="Helvetica" w:ascii="Helvetica" w:hAnsi="Helvetica"/>
+          <w:rFonts w:ascii="Helvetica" w:eastAsia="Times New Roman" w:hAnsi="Helvetica" w:cs="Helvetica"/>
           <w:szCs w:val="24"/>
           <w:lang w:eastAsia="nl-NL"/>
         </w:rPr>
-        <w:t>Do countries in similar regions, also show similar price differences? And if differences occur, can you find a potential explanation?</w:t>
-      </w:r>
-    </w:p>
-    <w:p>
-      <w:pPr>
-        <w:pStyle w:val="Normal"/>
+        <w:t>Do countries in similar</w:t>
+      </w:r>
+      <w:r>
+        <w:rPr>
+          <w:rFonts w:ascii="Helvetica" w:eastAsia="Times New Roman" w:hAnsi="Helvetica" w:cs="Helvetica"/>
+          <w:szCs w:val="24"/>
+          <w:lang w:eastAsia="nl-NL"/>
+        </w:rPr>
+        <w:t xml:space="preserve"> regions, also show similar price differences? And if differences occur, can you find a potential explanation?</w:t>
+      </w:r>
+    </w:p>
+    <w:p>
+      <w:pPr>
         <w:numPr>
           <w:ilvl w:val="1"/>
           <w:numId w:val="1"/>
         </w:numPr>
         <w:shd w:val="clear" w:color="auto" w:fill="FFFFFF"/>
-        <w:spacing w:lineRule="auto" w:line="240" w:beforeAutospacing="1" w:afterAutospacing="1"/>
-        <w:rPr>
-          <w:rFonts w:ascii="Helvetica" w:hAnsi="Helvetica" w:eastAsia="Times New Roman" w:cs="Helvetica"/>
+        <w:spacing w:beforeAutospacing="1" w:afterAutospacing="1" w:line="240" w:lineRule="auto"/>
+        <w:rPr>
+          <w:rFonts w:ascii="Helvetica" w:eastAsia="Times New Roman" w:hAnsi="Helvetica" w:cs="Helvetica"/>
           <w:szCs w:val="24"/>
           <w:lang w:eastAsia="nl-NL"/>
         </w:rPr>
       </w:pPr>
       <w:r>
         <w:rPr>
-          <w:rFonts w:eastAsia="Times New Roman" w:cs="Helvetica" w:ascii="Helvetica" w:hAnsi="Helvetica"/>
+          <w:rFonts w:ascii="Helvetica" w:eastAsia="Times New Roman" w:hAnsi="Helvetica" w:cs="Helvetica"/>
           <w:szCs w:val="24"/>
           <w:lang w:eastAsia="nl-NL"/>
         </w:rPr>
-        <w:t>What are the correlations in production numbers of crops and the price of certain types of food? Are there correlations in production dominance of certain countries and the price of certain types of food?</w:t>
-      </w:r>
-    </w:p>
-    <w:p>
-      <w:pPr>
-        <w:pStyle w:val="Normal"/>
+        <w:t>What are the correlations in production numbers of crops and the price of certain types of food? Are there correlations in production dominance o</w:t>
+      </w:r>
+      <w:r>
+        <w:rPr>
+          <w:rFonts w:ascii="Helvetica" w:eastAsia="Times New Roman" w:hAnsi="Helvetica" w:cs="Helvetica"/>
+          <w:szCs w:val="24"/>
+          <w:lang w:eastAsia="nl-NL"/>
+        </w:rPr>
+        <w:t>f certain countries and the price of certain types of food?</w:t>
+      </w:r>
+    </w:p>
+    <w:p>
+      <w:pPr>
         <w:numPr>
           <w:ilvl w:val="0"/>
           <w:numId w:val="1"/>
         </w:numPr>
         <w:shd w:val="clear" w:color="auto" w:fill="FFFFFF"/>
-        <w:spacing w:lineRule="auto" w:line="240" w:beforeAutospacing="1" w:afterAutospacing="1"/>
-        <w:rPr>
-          <w:rFonts w:ascii="Helvetica" w:hAnsi="Helvetica" w:eastAsia="Times New Roman" w:cs="Helvetica"/>
+        <w:spacing w:beforeAutospacing="1" w:afterAutospacing="1" w:line="240" w:lineRule="auto"/>
+        <w:rPr>
+          <w:rFonts w:ascii="Helvetica" w:eastAsia="Times New Roman" w:hAnsi="Helvetica" w:cs="Helvetica"/>
           <w:szCs w:val="24"/>
           <w:lang w:val="nl-NL" w:eastAsia="nl-NL"/>
         </w:rPr>
       </w:pPr>
-      <w:r>
-        <w:rPr>
-          <w:rFonts w:eastAsia="Times New Roman" w:cs="Helvetica" w:ascii="Helvetica" w:hAnsi="Helvetica"/>
+      <w:proofErr w:type="spellStart"/>
+      <w:r>
+        <w:rPr>
+          <w:rFonts w:ascii="Helvetica" w:eastAsia="Times New Roman" w:hAnsi="Helvetica" w:cs="Helvetica"/>
           <w:szCs w:val="24"/>
           <w:lang w:val="nl-NL" w:eastAsia="nl-NL"/>
         </w:rPr>
-        <w:t>Created this process book</w:t>
-      </w:r>
-    </w:p>
-    <w:p>
-      <w:pPr>
-        <w:pStyle w:val="Normal"/>
+        <w:t>Created</w:t>
+      </w:r>
+      <w:proofErr w:type="spellEnd"/>
+      <w:r>
+        <w:rPr>
+          <w:rFonts w:ascii="Helvetica" w:eastAsia="Times New Roman" w:hAnsi="Helvetica" w:cs="Helvetica"/>
+          <w:szCs w:val="24"/>
+          <w:lang w:val="nl-NL" w:eastAsia="nl-NL"/>
+        </w:rPr>
+        <w:t xml:space="preserve"> </w:t>
+      </w:r>
+      <w:proofErr w:type="spellStart"/>
+      <w:r>
+        <w:rPr>
+          <w:rFonts w:ascii="Helvetica" w:eastAsia="Times New Roman" w:hAnsi="Helvetica" w:cs="Helvetica"/>
+          <w:szCs w:val="24"/>
+          <w:lang w:val="nl-NL" w:eastAsia="nl-NL"/>
+        </w:rPr>
+        <w:t>this</w:t>
+      </w:r>
+      <w:proofErr w:type="spellEnd"/>
+      <w:r>
+        <w:rPr>
+          <w:rFonts w:ascii="Helvetica" w:eastAsia="Times New Roman" w:hAnsi="Helvetica" w:cs="Helvetica"/>
+          <w:szCs w:val="24"/>
+          <w:lang w:val="nl-NL" w:eastAsia="nl-NL"/>
+        </w:rPr>
+        <w:t xml:space="preserve"> </w:t>
+      </w:r>
+      <w:proofErr w:type="spellStart"/>
+      <w:r>
+        <w:rPr>
+          <w:rFonts w:ascii="Helvetica" w:eastAsia="Times New Roman" w:hAnsi="Helvetica" w:cs="Helvetica"/>
+          <w:szCs w:val="24"/>
+          <w:lang w:val="nl-NL" w:eastAsia="nl-NL"/>
+        </w:rPr>
+        <w:t>process</w:t>
+      </w:r>
+      <w:proofErr w:type="spellEnd"/>
+      <w:r>
+        <w:rPr>
+          <w:rFonts w:ascii="Helvetica" w:eastAsia="Times New Roman" w:hAnsi="Helvetica" w:cs="Helvetica"/>
+          <w:szCs w:val="24"/>
+          <w:lang w:val="nl-NL" w:eastAsia="nl-NL"/>
+        </w:rPr>
+        <w:t xml:space="preserve"> </w:t>
+      </w:r>
+      <w:proofErr w:type="spellStart"/>
+      <w:r>
+        <w:rPr>
+          <w:rFonts w:ascii="Helvetica" w:eastAsia="Times New Roman" w:hAnsi="Helvetica" w:cs="Helvetica"/>
+          <w:szCs w:val="24"/>
+          <w:lang w:val="nl-NL" w:eastAsia="nl-NL"/>
+        </w:rPr>
+        <w:t>book</w:t>
+      </w:r>
+      <w:proofErr w:type="spellEnd"/>
+    </w:p>
+    <w:p>
+      <w:pPr>
         <w:numPr>
           <w:ilvl w:val="0"/>
           <w:numId w:val="1"/>
         </w:numPr>
         <w:shd w:val="clear" w:color="auto" w:fill="FFFFFF"/>
-        <w:spacing w:lineRule="auto" w:line="240" w:beforeAutospacing="1" w:afterAutospacing="1"/>
-        <w:rPr>
-          <w:rFonts w:ascii="Helvetica" w:hAnsi="Helvetica" w:eastAsia="Times New Roman" w:cs="Helvetica"/>
+        <w:spacing w:beforeAutospacing="1" w:afterAutospacing="1" w:line="240" w:lineRule="auto"/>
+        <w:rPr>
+          <w:rFonts w:ascii="Helvetica" w:eastAsia="Times New Roman" w:hAnsi="Helvetica" w:cs="Helvetica"/>
           <w:szCs w:val="24"/>
           <w:lang w:val="nl-NL" w:eastAsia="nl-NL"/>
         </w:rPr>
       </w:pPr>
-      <w:r>
-        <w:rPr>
-          <w:rFonts w:eastAsia="Times New Roman" w:cs="Helvetica" w:ascii="Helvetica" w:hAnsi="Helvetica"/>
+      <w:proofErr w:type="spellStart"/>
+      <w:r>
+        <w:rPr>
+          <w:rFonts w:ascii="Helvetica" w:eastAsia="Times New Roman" w:hAnsi="Helvetica" w:cs="Helvetica"/>
           <w:szCs w:val="24"/>
           <w:lang w:val="nl-NL" w:eastAsia="nl-NL"/>
         </w:rPr>
-        <w:t>Created report latex file</w:t>
-      </w:r>
-    </w:p>
-    <w:p>
-      <w:pPr>
-        <w:pStyle w:val="Normal"/>
+        <w:t>Created</w:t>
+      </w:r>
+      <w:proofErr w:type="spellEnd"/>
+      <w:r>
+        <w:rPr>
+          <w:rFonts w:ascii="Helvetica" w:eastAsia="Times New Roman" w:hAnsi="Helvetica" w:cs="Helvetica"/>
+          <w:szCs w:val="24"/>
+          <w:lang w:val="nl-NL" w:eastAsia="nl-NL"/>
+        </w:rPr>
+        <w:t xml:space="preserve"> report latex file</w:t>
+      </w:r>
+    </w:p>
+    <w:p>
+      <w:pPr>
         <w:numPr>
           <w:ilvl w:val="0"/>
           <w:numId w:val="1"/>
         </w:numPr>
         <w:shd w:val="clear" w:color="auto" w:fill="FFFFFF"/>
-        <w:spacing w:lineRule="auto" w:line="240" w:beforeAutospacing="1" w:afterAutospacing="1"/>
-        <w:rPr>
-          <w:rFonts w:ascii="Helvetica" w:hAnsi="Helvetica" w:eastAsia="Times New Roman" w:cs="Helvetica"/>
+        <w:spacing w:beforeAutospacing="1" w:afterAutospacing="1" w:line="240" w:lineRule="auto"/>
+        <w:rPr>
+          <w:rFonts w:ascii="Helvetica" w:eastAsia="Times New Roman" w:hAnsi="Helvetica" w:cs="Helvetica"/>
           <w:szCs w:val="24"/>
           <w:lang w:eastAsia="nl-NL"/>
         </w:rPr>
       </w:pPr>
       <w:r>
         <w:rPr>
-          <w:rFonts w:eastAsia="Times New Roman" w:cs="Helvetica" w:ascii="Helvetica" w:hAnsi="Helvetica"/>
+          <w:rFonts w:ascii="Helvetica" w:eastAsia="Times New Roman" w:hAnsi="Helvetica" w:cs="Helvetica"/>
           <w:szCs w:val="24"/>
           <w:lang w:eastAsia="nl-NL"/>
         </w:rPr>
@@ -265,27 +395,64 @@
     </w:p>
     <w:p>
       <w:pPr>
-        <w:pStyle w:val="Normal"/>
         <w:numPr>
           <w:ilvl w:val="0"/>
           <w:numId w:val="1"/>
         </w:numPr>
         <w:shd w:val="clear" w:color="auto" w:fill="FFFFFF"/>
-        <w:spacing w:lineRule="auto" w:line="240" w:beforeAutospacing="1" w:afterAutospacing="1"/>
-        <w:rPr>
-          <w:rFonts w:ascii="Helvetica" w:hAnsi="Helvetica" w:eastAsia="Times New Roman" w:cs="Helvetica"/>
+        <w:spacing w:beforeAutospacing="1" w:afterAutospacing="1" w:line="240" w:lineRule="auto"/>
+        <w:rPr>
+          <w:rFonts w:ascii="Helvetica" w:eastAsia="Times New Roman" w:hAnsi="Helvetica" w:cs="Helvetica"/>
           <w:szCs w:val="24"/>
           <w:lang w:val="nl-NL" w:eastAsia="nl-NL"/>
         </w:rPr>
       </w:pPr>
-      <w:r>
-        <w:rPr>
-          <w:rFonts w:eastAsia="Times New Roman" w:cs="Helvetica" w:ascii="Helvetica" w:hAnsi="Helvetica"/>
+      <w:proofErr w:type="spellStart"/>
+      <w:r>
+        <w:rPr>
+          <w:rFonts w:ascii="Helvetica" w:eastAsia="Times New Roman" w:hAnsi="Helvetica" w:cs="Helvetica"/>
           <w:szCs w:val="24"/>
           <w:lang w:val="nl-NL" w:eastAsia="nl-NL"/>
         </w:rPr>
-        <w:t>Wrote hypotheses to subquestions</w:t>
-      </w:r>
+        <w:t>Wrote</w:t>
+      </w:r>
+      <w:proofErr w:type="spellEnd"/>
+      <w:r>
+        <w:rPr>
+          <w:rFonts w:ascii="Helvetica" w:eastAsia="Times New Roman" w:hAnsi="Helvetica" w:cs="Helvetica"/>
+          <w:szCs w:val="24"/>
+          <w:lang w:val="nl-NL" w:eastAsia="nl-NL"/>
+        </w:rPr>
+        <w:t xml:space="preserve"> hypotheses </w:t>
+      </w:r>
+      <w:proofErr w:type="spellStart"/>
+      <w:r>
+        <w:rPr>
+          <w:rFonts w:ascii="Helvetica" w:eastAsia="Times New Roman" w:hAnsi="Helvetica" w:cs="Helvetica"/>
+          <w:szCs w:val="24"/>
+          <w:lang w:val="nl-NL" w:eastAsia="nl-NL"/>
+        </w:rPr>
+        <w:t>to</w:t>
+      </w:r>
+      <w:proofErr w:type="spellEnd"/>
+      <w:r>
+        <w:rPr>
+          <w:rFonts w:ascii="Helvetica" w:eastAsia="Times New Roman" w:hAnsi="Helvetica" w:cs="Helvetica"/>
+          <w:szCs w:val="24"/>
+          <w:lang w:val="nl-NL" w:eastAsia="nl-NL"/>
+        </w:rPr>
+        <w:t xml:space="preserve"> </w:t>
+      </w:r>
+      <w:proofErr w:type="spellStart"/>
+      <w:r>
+        <w:rPr>
+          <w:rFonts w:ascii="Helvetica" w:eastAsia="Times New Roman" w:hAnsi="Helvetica" w:cs="Helvetica"/>
+          <w:szCs w:val="24"/>
+          <w:lang w:val="nl-NL" w:eastAsia="nl-NL"/>
+        </w:rPr>
+        <w:t>subquestions</w:t>
+      </w:r>
+      <w:proofErr w:type="spellEnd"/>
     </w:p>
     <w:p>
       <w:pPr>
@@ -295,14 +462,21 @@
           <w:lang w:val="nl-NL" w:eastAsia="nl-NL"/>
         </w:rPr>
       </w:pPr>
-      <w:bookmarkStart w:id="0" w:name="_GoBack"/>
-      <w:bookmarkEnd w:id="0"/>
+      <w:proofErr w:type="spellStart"/>
       <w:r>
         <w:rPr>
           <w:rFonts w:eastAsia="Times New Roman"/>
           <w:lang w:val="nl-NL" w:eastAsia="nl-NL"/>
         </w:rPr>
-        <w:t>June 7</w:t>
+        <w:t>June</w:t>
+      </w:r>
+      <w:proofErr w:type="spellEnd"/>
+      <w:r>
+        <w:rPr>
+          <w:rFonts w:eastAsia="Times New Roman"/>
+          <w:lang w:val="nl-NL" w:eastAsia="nl-NL"/>
+        </w:rPr>
+        <w:t xml:space="preserve"> 7</w:t>
       </w:r>
     </w:p>
     <w:p>
@@ -312,11 +486,20 @@
           <w:ilvl w:val="0"/>
           <w:numId w:val="2"/>
         </w:numPr>
-        <w:rPr/>
-      </w:pPr>
-      <w:r>
-        <w:rPr/>
-        <w:t>Have a litte chat about the progress we made each the previous day.</w:t>
+      </w:pPr>
+      <w:r>
+        <w:t xml:space="preserve">Have a </w:t>
+      </w:r>
+      <w:proofErr w:type="spellStart"/>
+      <w:r>
+        <w:t>litte</w:t>
+      </w:r>
+      <w:proofErr w:type="spellEnd"/>
+      <w:r>
+        <w:t xml:space="preserve"> chat about the progress we made each </w:t>
+      </w:r>
+      <w:r>
+        <w:t>the previous day.</w:t>
       </w:r>
     </w:p>
     <w:p>
@@ -326,10 +509,8 @@
           <w:ilvl w:val="0"/>
           <w:numId w:val="2"/>
         </w:numPr>
-        <w:rPr/>
-      </w:pPr>
-      <w:r>
-        <w:rPr/>
+      </w:pPr>
+      <w:r>
         <w:t>Write down the problems and prepare for the TA meeting.</w:t>
       </w:r>
     </w:p>
@@ -340,10 +521,8 @@
           <w:ilvl w:val="0"/>
           <w:numId w:val="2"/>
         </w:numPr>
-        <w:rPr/>
-      </w:pPr>
-      <w:r>
-        <w:rPr/>
+      </w:pPr>
+      <w:r>
         <w:t>Problems we have:</w:t>
       </w:r>
     </w:p>
@@ -354,10 +533,8 @@
           <w:ilvl w:val="1"/>
           <w:numId w:val="2"/>
         </w:numPr>
-        <w:rPr/>
-      </w:pPr>
-      <w:r>
-        <w:rPr/>
+      </w:pPr>
+      <w:r>
         <w:t>Data cleaning problems, should we convert the prices to dollars or euro’s</w:t>
       </w:r>
     </w:p>
@@ -368,11 +545,12 @@
           <w:ilvl w:val="1"/>
           <w:numId w:val="2"/>
         </w:numPr>
-        <w:rPr/>
-      </w:pPr>
-      <w:r>
-        <w:rPr/>
-        <w:t>Missing data in the price data set, we encounter a lot of data which is measured over a short period of time</w:t>
+      </w:pPr>
+      <w:r>
+        <w:t>Missing data in the price data set, we encounter a lot of data which is measured over a sh</w:t>
+      </w:r>
+      <w:r>
+        <w:t>ort period of time</w:t>
       </w:r>
     </w:p>
     <w:p>
@@ -382,10 +560,8 @@
           <w:ilvl w:val="1"/>
           <w:numId w:val="2"/>
         </w:numPr>
-        <w:rPr/>
-      </w:pPr>
-      <w:r>
-        <w:rPr/>
+      </w:pPr>
+      <w:r>
         <w:t>Data problems with the production data set</w:t>
       </w:r>
     </w:p>
@@ -396,10 +572,8 @@
           <w:ilvl w:val="0"/>
           <w:numId w:val="2"/>
         </w:numPr>
-        <w:rPr/>
-      </w:pPr>
-      <w:r>
-        <w:rPr/>
+      </w:pPr>
+      <w:r>
         <w:t>Solutions we have for our problems:</w:t>
       </w:r>
     </w:p>
@@ -410,10 +584,8 @@
           <w:ilvl w:val="1"/>
           <w:numId w:val="2"/>
         </w:numPr>
-        <w:rPr/>
-      </w:pPr>
-      <w:r>
-        <w:rPr/>
+      </w:pPr>
+      <w:r>
         <w:t>We decided to make a decision later in the process if we are going to convert the currency. It depends on the outcome of the tests.</w:t>
       </w:r>
     </w:p>
@@ -424,11 +596,12 @@
           <w:ilvl w:val="1"/>
           <w:numId w:val="2"/>
         </w:numPr>
-        <w:rPr/>
-      </w:pPr>
-      <w:r>
-        <w:rPr/>
-        <w:t>We decided to try to eliminate data which is measured for a short period of time, still work in progress</w:t>
+      </w:pPr>
+      <w:r>
+        <w:t xml:space="preserve">We decided to try to </w:t>
+      </w:r>
+      <w:r>
+        <w:t>eliminate data which is measured for a short period of time, still work in progress</w:t>
       </w:r>
     </w:p>
     <w:p>
@@ -438,11 +611,12 @@
           <w:ilvl w:val="1"/>
           <w:numId w:val="2"/>
         </w:numPr>
-        <w:rPr/>
-      </w:pPr>
-      <w:r>
-        <w:rPr/>
-        <w:t>We reduced the production dataset, we only kept the pure production data and filtered it along the countries we have in the price dataset. Note: the production dataset only contains production data per country per year.</w:t>
+      </w:pPr>
+      <w:r>
+        <w:t>We reduced the production dataset, we only kept the pure production data and filtered it along the countries we have in the price dataset. Note: the production dataset only</w:t>
+      </w:r>
+      <w:r>
+        <w:t xml:space="preserve"> contains production data per country per year.</w:t>
       </w:r>
     </w:p>
     <w:p>
@@ -452,22 +626,20 @@
           <w:ilvl w:val="0"/>
           <w:numId w:val="2"/>
         </w:numPr>
-        <w:rPr/>
-      </w:pPr>
-      <w:r>
-        <w:rPr/>
-        <w:t>We have little with the source control on github, but we will be fine</w:t>
-      </w:r>
-    </w:p>
-    <w:p>
-      <w:pPr>
-        <w:pStyle w:val="Normal"/>
-        <w:rPr/>
-      </w:pPr>
-      <w:r>
-        <w:rPr/>
-      </w:r>
-    </w:p>
+      </w:pPr>
+      <w:r>
+        <w:t xml:space="preserve">We have little with the source control on </w:t>
+      </w:r>
+      <w:proofErr w:type="spellStart"/>
+      <w:r>
+        <w:t>github</w:t>
+      </w:r>
+      <w:proofErr w:type="spellEnd"/>
+      <w:r>
+        <w:t>, but we will be fine</w:t>
+      </w:r>
+    </w:p>
+    <w:p/>
     <w:p>
       <w:pPr>
         <w:pStyle w:val="ListParagraph"/>
@@ -475,21 +647,28 @@
           <w:ilvl w:val="0"/>
           <w:numId w:val="2"/>
         </w:numPr>
-        <w:rPr/>
-      </w:pPr>
-      <w:r>
-        <w:rPr/>
-        <w:t>Matthijs is going to make a start with the eda part of this assignment. Trying to make some pots and do some pioneering work.</w:t>
+      </w:pPr>
+      <w:proofErr w:type="spellStart"/>
+      <w:r>
+        <w:t>Matthijs</w:t>
+      </w:r>
+      <w:proofErr w:type="spellEnd"/>
+      <w:r>
+        <w:t xml:space="preserve"> is going to make a start with the </w:t>
+      </w:r>
+      <w:proofErr w:type="spellStart"/>
+      <w:r>
+        <w:t>eda</w:t>
+      </w:r>
+      <w:proofErr w:type="spellEnd"/>
+      <w:r>
+        <w:t xml:space="preserve"> part of this assignment. Trying to make some pots and do some pioneering work.</w:t>
       </w:r>
     </w:p>
     <w:p>
       <w:pPr>
         <w:pStyle w:val="ListParagraph"/>
-        <w:rPr/>
-      </w:pPr>
-      <w:r>
-        <w:rPr/>
-      </w:r>
+      </w:pPr>
     </w:p>
     <w:p>
       <w:pPr>
@@ -498,21 +677,23 @@
           <w:ilvl w:val="0"/>
           <w:numId w:val="2"/>
         </w:numPr>
-        <w:rPr/>
-      </w:pPr>
-      <w:r>
-        <w:rPr/>
-        <w:t>Roel is going to check if the data of the production dataset is complete and determine what is missing. He is also going to find out which production product to link with the price products. (They differ a little bit)</w:t>
+      </w:pPr>
+      <w:proofErr w:type="spellStart"/>
+      <w:r>
+        <w:t>Roel</w:t>
+      </w:r>
+      <w:proofErr w:type="spellEnd"/>
+      <w:r>
+        <w:t xml:space="preserve"> is go</w:t>
+      </w:r>
+      <w:r>
+        <w:t>ing to check if the data of the production dataset is complete and determine what is missing. He is also going to find out which production product to link with the price products. (They differ a little bit)</w:t>
       </w:r>
     </w:p>
     <w:p>
       <w:pPr>
         <w:pStyle w:val="ListParagraph"/>
-        <w:rPr/>
-      </w:pPr>
-      <w:r>
-        <w:rPr/>
-      </w:r>
+      </w:pPr>
     </w:p>
     <w:p>
       <w:pPr>
@@ -521,21 +702,23 @@
           <w:ilvl w:val="0"/>
           <w:numId w:val="2"/>
         </w:numPr>
-        <w:rPr/>
-      </w:pPr>
-      <w:r>
-        <w:rPr/>
-        <w:t>Tessel is going to finish the data cleaning, so we are ready for next week.</w:t>
+      </w:pPr>
+      <w:proofErr w:type="spellStart"/>
+      <w:r>
+        <w:t>Tessel</w:t>
+      </w:r>
+      <w:proofErr w:type="spellEnd"/>
+      <w:r>
+        <w:t xml:space="preserve"> is going to finish the data cleaning, so</w:t>
+      </w:r>
+      <w:r>
+        <w:t xml:space="preserve"> we are ready for next week.</w:t>
       </w:r>
     </w:p>
     <w:p>
       <w:pPr>
         <w:pStyle w:val="ListParagraph"/>
-        <w:rPr/>
-      </w:pPr>
-      <w:r>
-        <w:rPr/>
-      </w:r>
+      </w:pPr>
     </w:p>
     <w:p>
       <w:pPr>
@@ -544,50 +727,46 @@
           <w:ilvl w:val="0"/>
           <w:numId w:val="2"/>
         </w:numPr>
-        <w:rPr/>
-      </w:pPr>
-      <w:r>
-        <w:rPr/>
-        <w:t>Jesper is also going to start with the eda part of this assignment, and function as back-up for other problems which will arise.</w:t>
+      </w:pPr>
+      <w:r>
+        <w:t xml:space="preserve">Jesper is also going to start with the </w:t>
+      </w:r>
+      <w:proofErr w:type="spellStart"/>
+      <w:r>
+        <w:t>eda</w:t>
+      </w:r>
+      <w:proofErr w:type="spellEnd"/>
+      <w:r>
+        <w:t xml:space="preserve"> part of this assignment, and function as back-up for other problems which will arise.</w:t>
       </w:r>
     </w:p>
     <w:p>
       <w:pPr>
         <w:pStyle w:val="ListParagraph"/>
-        <w:rPr/>
-      </w:pPr>
-      <w:r>
-        <w:rPr/>
-      </w:r>
+      </w:pPr>
     </w:p>
     <w:p>
       <w:pPr>
         <w:pStyle w:val="Heading1"/>
-        <w:rPr/>
-      </w:pPr>
-      <w:r>
-        <w:rPr/>
+      </w:pPr>
+      <w:r>
         <w:t>June 11, 2018</w:t>
       </w:r>
     </w:p>
     <w:p>
-      <w:pPr>
-        <w:pStyle w:val="Normal"/>
-        <w:rPr/>
-      </w:pPr>
-      <w:r>
-        <w:rPr/>
-        <w:t>We had a quite long meeting about what we are going to do with the EDA. There were a few problems with the dataset, mainly about the few entries of a few products. We had a little discussion and decided to deal with this after we made some progress with the EDA.</w:t>
-      </w:r>
-    </w:p>
-    <w:p>
-      <w:pPr>
-        <w:pStyle w:val="Normal"/>
-        <w:rPr/>
-      </w:pPr>
-      <w:r>
-        <w:rPr/>
-        <w:t>After this we talked a lot about what we wanted to show in the EDA, and what we are searching for. We divided the questions into smaller parts, and came to the following list of what we wanted to show:</w:t>
+      <w:r>
+        <w:t>We had a quite long meeting about what we are going to do with the EDA. There were</w:t>
+      </w:r>
+      <w:r>
+        <w:t xml:space="preserve"> a few problems with the dataset, mainly about the few entries of a few products. We had a little discussion and decided to deal with this after we made some progress with the EDA.</w:t>
+      </w:r>
+    </w:p>
+    <w:p>
+      <w:r>
+        <w:t>After this we talked a lot about what we wanted to show in the EDA, and wha</w:t>
+      </w:r>
+      <w:r>
+        <w:t>t we are searching for. We divided the questions into smaller parts, and came to the following list of what we wanted to show:</w:t>
       </w:r>
     </w:p>
     <w:p>
@@ -597,10 +776,8 @@
           <w:ilvl w:val="0"/>
           <w:numId w:val="2"/>
         </w:numPr>
-        <w:rPr/>
-      </w:pPr>
-      <w:r>
-        <w:rPr/>
+      </w:pPr>
+      <w:r>
         <w:t>Showing mean food prices per country, in a graphical representation over time.</w:t>
       </w:r>
     </w:p>
@@ -611,11 +788,12 @@
           <w:ilvl w:val="0"/>
           <w:numId w:val="2"/>
         </w:numPr>
-        <w:rPr/>
-      </w:pPr>
-      <w:r>
-        <w:rPr/>
-        <w:t>Determine non-graphical information about mean food prices per country.</w:t>
+      </w:pPr>
+      <w:r>
+        <w:t>Determine non-graphical information about mean foo</w:t>
+      </w:r>
+      <w:r>
+        <w:t>d prices per country.</w:t>
       </w:r>
     </w:p>
     <w:p>
@@ -625,10 +803,8 @@
           <w:ilvl w:val="0"/>
           <w:numId w:val="2"/>
         </w:numPr>
-        <w:rPr/>
-      </w:pPr>
-      <w:r>
-        <w:rPr/>
+      </w:pPr>
+      <w:r>
         <w:t>Combine mean food prices per country in a graphical representation with 2 or more products.</w:t>
       </w:r>
     </w:p>
@@ -640,15 +816,14 @@
           <w:numId w:val="2"/>
         </w:numPr>
         <w:shd w:val="clear" w:color="auto" w:fill="FFFFFF"/>
-        <w:spacing w:lineRule="auto" w:line="240" w:beforeAutospacing="1" w:afterAutospacing="1"/>
-        <w:rPr>
-          <w:rFonts w:ascii="Helvetica" w:hAnsi="Helvetica" w:eastAsia="Times New Roman" w:cs="Helvetica"/>
+        <w:spacing w:beforeAutospacing="1" w:afterAutospacing="1" w:line="240" w:lineRule="auto"/>
+        <w:rPr>
+          <w:rFonts w:ascii="Helvetica" w:eastAsia="Times New Roman" w:hAnsi="Helvetica" w:cs="Helvetica"/>
           <w:szCs w:val="24"/>
           <w:lang w:eastAsia="nl-NL"/>
         </w:rPr>
       </w:pPr>
       <w:r>
-        <w:rPr/>
         <w:t>Combine information about mean food prices for multiple countries from the same region in a plot.</w:t>
       </w:r>
     </w:p>
@@ -660,16 +835,18 @@
           <w:numId w:val="2"/>
         </w:numPr>
         <w:shd w:val="clear" w:color="auto" w:fill="FFFFFF"/>
-        <w:spacing w:lineRule="auto" w:line="240" w:beforeAutospacing="1" w:afterAutospacing="1"/>
-        <w:rPr>
-          <w:rFonts w:ascii="Helvetica" w:hAnsi="Helvetica" w:eastAsia="Times New Roman" w:cs="Helvetica"/>
+        <w:spacing w:beforeAutospacing="1" w:afterAutospacing="1" w:line="240" w:lineRule="auto"/>
+        <w:rPr>
+          <w:rFonts w:ascii="Helvetica" w:eastAsia="Times New Roman" w:hAnsi="Helvetica" w:cs="Helvetica"/>
           <w:szCs w:val="24"/>
           <w:lang w:eastAsia="nl-NL"/>
         </w:rPr>
       </w:pPr>
       <w:r>
-        <w:rPr/>
-        <w:t>Find non-graphical data about the production dataset.</w:t>
+        <w:t>Find non-graphical data about the production</w:t>
+      </w:r>
+      <w:r>
+        <w:t xml:space="preserve"> dataset.</w:t>
       </w:r>
     </w:p>
     <w:p>
@@ -680,52 +857,103 @@
           <w:numId w:val="2"/>
         </w:numPr>
         <w:shd w:val="clear" w:color="auto" w:fill="FFFFFF"/>
-        <w:spacing w:lineRule="auto" w:line="240" w:beforeAutospacing="1" w:afterAutospacing="1"/>
-        <w:rPr>
-          <w:rFonts w:ascii="Helvetica" w:hAnsi="Helvetica" w:eastAsia="Times New Roman" w:cs="Helvetica"/>
+        <w:spacing w:beforeAutospacing="1" w:afterAutospacing="1" w:line="240" w:lineRule="auto"/>
+        <w:rPr>
+          <w:rFonts w:ascii="Helvetica" w:eastAsia="Times New Roman" w:hAnsi="Helvetica" w:cs="Helvetica"/>
           <w:szCs w:val="24"/>
           <w:lang w:eastAsia="nl-NL"/>
         </w:rPr>
       </w:pPr>
       <w:r>
-        <w:rPr/>
         <w:t>Compare the production dataset with other data and summarize this information in plots.</w:t>
       </w:r>
     </w:p>
     <w:p>
       <w:pPr>
-        <w:pStyle w:val="Normal"/>
         <w:shd w:val="clear" w:color="auto" w:fill="FFFFFF"/>
-        <w:spacing w:lineRule="auto" w:line="240" w:beforeAutospacing="1" w:afterAutospacing="1"/>
-        <w:rPr>
-          <w:rFonts w:ascii="Helvetica" w:hAnsi="Helvetica" w:eastAsia="Times New Roman" w:cs="Helvetica"/>
+        <w:spacing w:beforeAutospacing="1" w:afterAutospacing="1" w:line="240" w:lineRule="auto"/>
+        <w:rPr>
+          <w:rFonts w:ascii="Helvetica" w:eastAsia="Times New Roman" w:hAnsi="Helvetica" w:cs="Helvetica"/>
           <w:szCs w:val="24"/>
           <w:lang w:eastAsia="nl-NL"/>
         </w:rPr>
       </w:pPr>
-      <w:r>
-        <w:rPr>
-          <w:rFonts w:eastAsia="Times New Roman" w:cs="Helvetica" w:ascii="Helvetica" w:hAnsi="Helvetica"/>
+      <w:proofErr w:type="gramStart"/>
+      <w:r>
+        <w:rPr>
+          <w:rFonts w:ascii="Helvetica" w:eastAsia="Times New Roman" w:hAnsi="Helvetica" w:cs="Helvetica"/>
           <w:szCs w:val="24"/>
           <w:lang w:eastAsia="nl-NL"/>
         </w:rPr>
-        <w:t>Finally we decided to adjust our workflow with Github. Every time a new feature to the project is being developed we create a new branch. This helps us to better keep track of what is being done, and reduce the amount of merging conflicts.</w:t>
-      </w:r>
-    </w:p>
-    <w:p>
-      <w:pPr>
-        <w:pStyle w:val="Normal"/>
+        <w:t>Finally</w:t>
+      </w:r>
+      <w:proofErr w:type="gramEnd"/>
+      <w:r>
+        <w:rPr>
+          <w:rFonts w:ascii="Helvetica" w:eastAsia="Times New Roman" w:hAnsi="Helvetica" w:cs="Helvetica"/>
+          <w:szCs w:val="24"/>
+          <w:lang w:eastAsia="nl-NL"/>
+        </w:rPr>
+        <w:t xml:space="preserve"> we decided to adjust our workflow with </w:t>
+      </w:r>
+      <w:proofErr w:type="spellStart"/>
+      <w:r>
+        <w:rPr>
+          <w:rFonts w:ascii="Helvetica" w:eastAsia="Times New Roman" w:hAnsi="Helvetica" w:cs="Helvetica"/>
+          <w:szCs w:val="24"/>
+          <w:lang w:eastAsia="nl-NL"/>
+        </w:rPr>
+        <w:t>Github</w:t>
+      </w:r>
+      <w:proofErr w:type="spellEnd"/>
+      <w:r>
+        <w:rPr>
+          <w:rFonts w:ascii="Helvetica" w:eastAsia="Times New Roman" w:hAnsi="Helvetica" w:cs="Helvetica"/>
+          <w:szCs w:val="24"/>
+          <w:lang w:eastAsia="nl-NL"/>
+        </w:rPr>
+        <w:t>. Every time a new feature to the project is being developed we create a new branch. This helps us to bet</w:t>
+      </w:r>
+      <w:r>
+        <w:rPr>
+          <w:rFonts w:ascii="Helvetica" w:eastAsia="Times New Roman" w:hAnsi="Helvetica" w:cs="Helvetica"/>
+          <w:szCs w:val="24"/>
+          <w:lang w:eastAsia="nl-NL"/>
+        </w:rPr>
+        <w:t xml:space="preserve">ter keep track of what is being </w:t>
+      </w:r>
+      <w:proofErr w:type="gramStart"/>
+      <w:r>
+        <w:rPr>
+          <w:rFonts w:ascii="Helvetica" w:eastAsia="Times New Roman" w:hAnsi="Helvetica" w:cs="Helvetica"/>
+          <w:szCs w:val="24"/>
+          <w:lang w:eastAsia="nl-NL"/>
+        </w:rPr>
+        <w:t>done, and</w:t>
+      </w:r>
+      <w:proofErr w:type="gramEnd"/>
+      <w:r>
+        <w:rPr>
+          <w:rFonts w:ascii="Helvetica" w:eastAsia="Times New Roman" w:hAnsi="Helvetica" w:cs="Helvetica"/>
+          <w:szCs w:val="24"/>
+          <w:lang w:eastAsia="nl-NL"/>
+        </w:rPr>
+        <w:t xml:space="preserve"> reduce the amount of merging conflicts.</w:t>
+      </w:r>
+    </w:p>
+    <w:p>
+      <w:pPr>
         <w:shd w:val="clear" w:color="auto" w:fill="FFFFFF"/>
-        <w:spacing w:lineRule="auto" w:line="240" w:beforeAutospacing="1" w:afterAutospacing="1"/>
-        <w:rPr>
-          <w:rFonts w:ascii="Helvetica" w:hAnsi="Helvetica" w:eastAsia="Times New Roman" w:cs="Helvetica"/>
+        <w:spacing w:beforeAutospacing="1" w:afterAutospacing="1" w:line="240" w:lineRule="auto"/>
+        <w:rPr>
+          <w:rFonts w:ascii="Helvetica" w:eastAsia="Times New Roman" w:hAnsi="Helvetica" w:cs="Helvetica"/>
           <w:szCs w:val="24"/>
           <w:lang w:eastAsia="nl-NL"/>
         </w:rPr>
       </w:pPr>
       <w:r>
         <w:rPr>
-          <w:rFonts w:eastAsia="Times New Roman" w:cs="Helvetica" w:ascii="Helvetica" w:hAnsi="Helvetica"/>
+          <w:rFonts w:ascii="Helvetica" w:eastAsia="Times New Roman" w:hAnsi="Helvetica" w:cs="Helvetica"/>
           <w:szCs w:val="24"/>
           <w:lang w:eastAsia="nl-NL"/>
         </w:rPr>
@@ -750,265 +978,460 @@
       <w:tblPr>
         <w:tblStyle w:val="TableGrid"/>
         <w:tblW w:w="9062" w:type="dxa"/>
-        <w:jc w:val="left"/>
         <w:tblInd w:w="-15" w:type="dxa"/>
         <w:tblCellMar>
-          <w:top w:w="0" w:type="dxa"/>
           <w:left w:w="93" w:type="dxa"/>
-          <w:bottom w:w="0" w:type="dxa"/>
-          <w:right w:w="108" w:type="dxa"/>
         </w:tblCellMar>
-        <w:tblLook w:val="04a0" w:noVBand="1" w:noHBand="0" w:lastColumn="0" w:firstColumn="1" w:lastRow="0" w:firstRow="1"/>
+        <w:tblLook w:val="04A0" w:firstRow="1" w:lastRow="0" w:firstColumn="1" w:lastColumn="0" w:noHBand="0" w:noVBand="1"/>
       </w:tblPr>
       <w:tblGrid>
         <w:gridCol w:w="962"/>
-        <w:gridCol w:w="8099"/>
+        <w:gridCol w:w="8100"/>
       </w:tblGrid>
       <w:tr>
-        <w:trPr/>
         <w:tc>
           <w:tcPr>
             <w:tcW w:w="962" w:type="dxa"/>
-            <w:tcBorders/>
-            <w:shd w:fill="auto" w:val="clear"/>
+            <w:shd w:val="clear" w:color="auto" w:fill="auto"/>
             <w:tcMar>
               <w:left w:w="93" w:type="dxa"/>
             </w:tcMar>
           </w:tcPr>
           <w:p>
             <w:pPr>
-              <w:pStyle w:val="Normal"/>
-              <w:spacing w:lineRule="auto" w:line="240" w:before="0" w:after="0"/>
-              <w:rPr/>
+              <w:spacing w:after="0" w:line="240" w:lineRule="auto"/>
             </w:pPr>
             <w:r>
-              <w:rPr/>
               <w:t>Jesper</w:t>
             </w:r>
           </w:p>
         </w:tc>
         <w:tc>
           <w:tcPr>
-            <w:tcW w:w="8099" w:type="dxa"/>
-            <w:tcBorders/>
-            <w:shd w:fill="auto" w:val="clear"/>
+            <w:tcW w:w="8100" w:type="dxa"/>
+            <w:shd w:val="clear" w:color="auto" w:fill="auto"/>
             <w:tcMar>
               <w:left w:w="93" w:type="dxa"/>
             </w:tcMar>
           </w:tcPr>
           <w:p>
             <w:pPr>
-              <w:pStyle w:val="Normal"/>
-              <w:spacing w:lineRule="auto" w:line="240" w:before="0" w:after="0"/>
-              <w:rPr/>
+              <w:spacing w:after="0" w:line="240" w:lineRule="auto"/>
             </w:pPr>
             <w:r>
-              <w:rPr/>
-              <w:t>9:30 doing research what we need do to in de EDA, create some ideas</w:t>
+              <w:t xml:space="preserve">9:30 doing research what we need do to </w:t>
+            </w:r>
+            <w:r>
+              <w:t>in de EDA, create some ideas</w:t>
             </w:r>
           </w:p>
           <w:p>
             <w:pPr>
-              <w:pStyle w:val="Normal"/>
-              <w:spacing w:lineRule="auto" w:line="240" w:before="0" w:after="0"/>
-              <w:rPr/>
+              <w:spacing w:after="0" w:line="240" w:lineRule="auto"/>
             </w:pPr>
             <w:r>
-              <w:rPr/>
               <w:t>13:00 meeting with the group</w:t>
             </w:r>
           </w:p>
           <w:p>
             <w:pPr>
-              <w:pStyle w:val="Normal"/>
-              <w:spacing w:lineRule="auto" w:line="240" w:before="0" w:after="0"/>
-              <w:rPr/>
+              <w:spacing w:after="0" w:line="240" w:lineRule="auto"/>
             </w:pPr>
             <w:r>
-              <w:rPr/>
-              <w:t>15:00 update the process book with the information we discussed In the meeting.</w:t>
+              <w:t xml:space="preserve">15:00 update the process book with the information we discussed </w:t>
+            </w:r>
+            <w:proofErr w:type="gramStart"/>
+            <w:r>
+              <w:t>In</w:t>
+            </w:r>
+            <w:proofErr w:type="gramEnd"/>
+            <w:r>
+              <w:t xml:space="preserve"> the meeting.</w:t>
             </w:r>
           </w:p>
         </w:tc>
       </w:tr>
       <w:tr>
-        <w:trPr/>
         <w:tc>
           <w:tcPr>
             <w:tcW w:w="962" w:type="dxa"/>
-            <w:tcBorders/>
-            <w:shd w:fill="auto" w:val="clear"/>
+            <w:shd w:val="clear" w:color="auto" w:fill="auto"/>
             <w:tcMar>
               <w:left w:w="93" w:type="dxa"/>
             </w:tcMar>
           </w:tcPr>
           <w:p>
             <w:pPr>
-              <w:pStyle w:val="Normal"/>
-              <w:spacing w:lineRule="auto" w:line="240" w:before="0" w:after="0"/>
-              <w:rPr/>
+              <w:spacing w:after="0" w:line="240" w:lineRule="auto"/>
             </w:pPr>
+            <w:proofErr w:type="spellStart"/>
             <w:r>
-              <w:rPr/>
               <w:t>Roel</w:t>
             </w:r>
+            <w:proofErr w:type="spellEnd"/>
           </w:p>
         </w:tc>
         <w:tc>
           <w:tcPr>
-            <w:tcW w:w="8099" w:type="dxa"/>
-            <w:tcBorders/>
-            <w:shd w:fill="auto" w:val="clear"/>
+            <w:tcW w:w="8100" w:type="dxa"/>
+            <w:shd w:val="clear" w:color="auto" w:fill="auto"/>
             <w:tcMar>
               <w:left w:w="93" w:type="dxa"/>
             </w:tcMar>
           </w:tcPr>
           <w:p>
             <w:pPr>
-              <w:pStyle w:val="Normal"/>
-              <w:spacing w:lineRule="auto" w:line="240" w:before="0" w:after="0"/>
-              <w:rPr/>
+              <w:spacing w:after="0" w:line="240" w:lineRule="auto"/>
             </w:pPr>
             <w:r>
-              <w:rPr/>
-              <w:t>Searched for common products between datasets that have the same exact name, this proved to be insufficient. Wrote code to produce lists of products from both datasets, found the proper common products by hand and put it in an excel sheet.</w:t>
+              <w:t>Searched for common products between datasets that have the same exact name, this proved to be insufficient. Wro</w:t>
+            </w:r>
+            <w:r>
+              <w:t>te code to produce lists of products from both datasets, found the proper common products by hand and put it in an excel sheet.</w:t>
             </w:r>
           </w:p>
         </w:tc>
       </w:tr>
       <w:tr>
-        <w:trPr/>
         <w:tc>
           <w:tcPr>
             <w:tcW w:w="962" w:type="dxa"/>
-            <w:tcBorders/>
-            <w:shd w:fill="auto" w:val="clear"/>
+            <w:shd w:val="clear" w:color="auto" w:fill="auto"/>
             <w:tcMar>
               <w:left w:w="93" w:type="dxa"/>
             </w:tcMar>
           </w:tcPr>
           <w:p>
             <w:pPr>
-              <w:pStyle w:val="Normal"/>
-              <w:spacing w:lineRule="auto" w:line="240" w:before="0" w:after="0"/>
-              <w:rPr/>
+              <w:spacing w:after="0" w:line="240" w:lineRule="auto"/>
             </w:pPr>
+            <w:proofErr w:type="spellStart"/>
             <w:r>
-              <w:rPr/>
               <w:t>Tessel</w:t>
             </w:r>
+            <w:proofErr w:type="spellEnd"/>
           </w:p>
         </w:tc>
         <w:tc>
           <w:tcPr>
-            <w:tcW w:w="8099" w:type="dxa"/>
-            <w:tcBorders/>
-            <w:shd w:fill="auto" w:val="clear"/>
+            <w:tcW w:w="8100" w:type="dxa"/>
+            <w:shd w:val="clear" w:color="auto" w:fill="auto"/>
             <w:tcMar>
               <w:left w:w="93" w:type="dxa"/>
             </w:tcMar>
           </w:tcPr>
           <w:p>
             <w:pPr>
-              <w:pStyle w:val="Normal"/>
-              <w:spacing w:lineRule="auto" w:line="240" w:before="0" w:after="0"/>
-              <w:rPr/>
+              <w:spacing w:after="0" w:line="240" w:lineRule="auto"/>
             </w:pPr>
             <w:r>
-              <w:rPr/>
-              <w:t>16.00-18.00 Perfomed some data analysis to determine which data the EDA should be based on. Visualizing product frequencies, available years. Located missing entries and searched for strategies to handle these.</w:t>
+              <w:t xml:space="preserve">16.00-18.00 </w:t>
+            </w:r>
+            <w:proofErr w:type="spellStart"/>
+            <w:r>
+              <w:t>Perfomed</w:t>
+            </w:r>
+            <w:proofErr w:type="spellEnd"/>
+            <w:r>
+              <w:t xml:space="preserve"> some data analysis to determine which data the EDA should be based on. Visualizing product frequenc</w:t>
+            </w:r>
+            <w:r>
+              <w:t>ies, available years. Located missing entries and searched for strategies to handle these.</w:t>
             </w:r>
           </w:p>
         </w:tc>
       </w:tr>
       <w:tr>
         <w:trPr>
-          <w:trHeight w:val="1610" w:hRule="atLeast"/>
+          <w:trHeight w:val="1610"/>
         </w:trPr>
         <w:tc>
           <w:tcPr>
             <w:tcW w:w="962" w:type="dxa"/>
-            <w:tcBorders/>
-            <w:shd w:fill="auto" w:val="clear"/>
+            <w:shd w:val="clear" w:color="auto" w:fill="auto"/>
             <w:tcMar>
               <w:left w:w="93" w:type="dxa"/>
             </w:tcMar>
           </w:tcPr>
           <w:p>
             <w:pPr>
-              <w:pStyle w:val="Normal"/>
-              <w:spacing w:lineRule="auto" w:line="240" w:before="0" w:after="0"/>
-              <w:rPr/>
+              <w:spacing w:after="0" w:line="240" w:lineRule="auto"/>
             </w:pPr>
+            <w:proofErr w:type="spellStart"/>
             <w:r>
-              <w:rPr/>
               <w:t>Matthijs</w:t>
             </w:r>
+            <w:proofErr w:type="spellEnd"/>
           </w:p>
         </w:tc>
         <w:tc>
           <w:tcPr>
-            <w:tcW w:w="8099" w:type="dxa"/>
-            <w:tcBorders/>
-            <w:shd w:fill="auto" w:val="clear"/>
+            <w:tcW w:w="8100" w:type="dxa"/>
+            <w:shd w:val="clear" w:color="auto" w:fill="auto"/>
             <w:tcMar>
               <w:left w:w="93" w:type="dxa"/>
             </w:tcMar>
           </w:tcPr>
           <w:p>
             <w:pPr>
-              <w:pStyle w:val="Normal"/>
-              <w:spacing w:lineRule="auto" w:line="240" w:before="0" w:after="0"/>
-              <w:rPr/>
+              <w:spacing w:after="0" w:line="240" w:lineRule="auto"/>
             </w:pPr>
             <w:r>
-              <w:rPr/>
-              <w:t>Made python functions that generate statistics about a subset of the data. This subset can be produced by a query (i.e. year==2015 &amp; country==” Afghanistan”). Statistics that are generated are mean price, standard deviation, number of entries, number of entries within X times standard deviation (outlier detection).</w:t>
+              <w:t>Made python functions that generate statistics about a subset of the data. This subset can be produced by a query (i.e. year==2015 &amp; country==” Afghanistan</w:t>
+            </w:r>
+            <w:r>
+              <w:t>”). Statistics that are generated are mean price, standard deviation, number of entries, number of entries within X times standard deviation (outlier detection).</w:t>
             </w:r>
           </w:p>
           <w:p>
             <w:pPr>
-              <w:pStyle w:val="Normal"/>
-              <w:spacing w:lineRule="auto" w:line="240" w:before="0" w:after="0"/>
-              <w:rPr/>
+              <w:spacing w:after="0" w:line="240" w:lineRule="auto"/>
             </w:pPr>
             <w:r>
-              <w:rPr/>
               <w:t xml:space="preserve">Also made function for a box and whisker plot for price based on query. </w:t>
             </w:r>
           </w:p>
         </w:tc>
       </w:tr>
     </w:tbl>
-    <w:p>
-      <w:pPr>
-        <w:pStyle w:val="Normal"/>
-        <w:widowControl/>
-        <w:bidi w:val="0"/>
-        <w:spacing w:lineRule="auto" w:line="259" w:before="0" w:after="160"/>
-        <w:jc w:val="left"/>
-        <w:rPr/>
-      </w:pPr>
-      <w:r>
-        <w:rPr/>
-      </w:r>
-    </w:p>
+    <w:p/>
+    <w:p>
+      <w:pPr>
+        <w:spacing w:after="0" w:line="240" w:lineRule="auto"/>
+      </w:pPr>
+      <w:r>
+        <w:br w:type="page"/>
+      </w:r>
+    </w:p>
+    <w:p>
+      <w:pPr>
+        <w:pStyle w:val="Heading1"/>
+      </w:pPr>
+      <w:r>
+        <w:lastRenderedPageBreak/>
+        <w:t>June 12, 2018</w:t>
+      </w:r>
+    </w:p>
+    <w:p>
+      <w:r>
+        <w:t xml:space="preserve">Today we met up early morgen 9:30 for a brief discussion about the progress we made in the past 24 hours. We are very happy with the progress we made, but still have some difficulties with the selection of data. </w:t>
+      </w:r>
+      <w:proofErr w:type="gramStart"/>
+      <w:r>
+        <w:t>Again</w:t>
+      </w:r>
+      <w:proofErr w:type="gramEnd"/>
+      <w:r>
+        <w:t xml:space="preserve"> we had a meeting with our TA, and we discussed the problem. </w:t>
+      </w:r>
+      <w:proofErr w:type="gramStart"/>
+      <w:r>
+        <w:t>Basically</w:t>
+      </w:r>
+      <w:proofErr w:type="gramEnd"/>
+      <w:r>
+        <w:t xml:space="preserve"> what we are going to do right now is select the long term data. </w:t>
+      </w:r>
+      <w:proofErr w:type="gramStart"/>
+      <w:r>
+        <w:t>So</w:t>
+      </w:r>
+      <w:proofErr w:type="gramEnd"/>
+      <w:r>
+        <w:t xml:space="preserve"> we will select products like wheat </w:t>
+      </w:r>
+      <w:proofErr w:type="spellStart"/>
+      <w:r>
+        <w:t>wich</w:t>
+      </w:r>
+      <w:proofErr w:type="spellEnd"/>
+      <w:r>
+        <w:t xml:space="preserve"> have been measured over longer periods of time in multiple countries, in contrast to other products which have been measured over just the last couple of months and are not represented in every country. We may later in the process use this data to get more solid conclusion.</w:t>
+      </w:r>
+    </w:p>
+    <w:p/>
+    <w:tbl>
+      <w:tblPr>
+        <w:tblStyle w:val="TableGrid"/>
+        <w:tblW w:w="9062" w:type="dxa"/>
+        <w:tblInd w:w="-15" w:type="dxa"/>
+        <w:tblCellMar>
+          <w:left w:w="93" w:type="dxa"/>
+        </w:tblCellMar>
+        <w:tblLook w:val="04A0" w:firstRow="1" w:lastRow="0" w:firstColumn="1" w:lastColumn="0" w:noHBand="0" w:noVBand="1"/>
+      </w:tblPr>
+      <w:tblGrid>
+        <w:gridCol w:w="962"/>
+        <w:gridCol w:w="8100"/>
+      </w:tblGrid>
+      <w:tr>
+        <w:tc>
+          <w:tcPr>
+            <w:tcW w:w="962" w:type="dxa"/>
+            <w:shd w:val="clear" w:color="auto" w:fill="auto"/>
+            <w:tcMar>
+              <w:left w:w="93" w:type="dxa"/>
+            </w:tcMar>
+          </w:tcPr>
+          <w:p>
+            <w:pPr>
+              <w:spacing w:after="0" w:line="240" w:lineRule="auto"/>
+            </w:pPr>
+            <w:r>
+              <w:t>Jesper</w:t>
+            </w:r>
+          </w:p>
+        </w:tc>
+        <w:tc>
+          <w:tcPr>
+            <w:tcW w:w="8100" w:type="dxa"/>
+            <w:shd w:val="clear" w:color="auto" w:fill="auto"/>
+            <w:tcMar>
+              <w:left w:w="93" w:type="dxa"/>
+            </w:tcMar>
+          </w:tcPr>
+          <w:p>
+            <w:pPr>
+              <w:spacing w:after="0" w:line="240" w:lineRule="auto"/>
+            </w:pPr>
+            <w:r>
+              <w:t>Created some function which quickly gather information of all products, so we could quickly compare this.</w:t>
+            </w:r>
+            <w:bookmarkStart w:id="0" w:name="_GoBack"/>
+            <w:bookmarkEnd w:id="0"/>
+          </w:p>
+        </w:tc>
+      </w:tr>
+      <w:tr>
+        <w:tc>
+          <w:tcPr>
+            <w:tcW w:w="962" w:type="dxa"/>
+            <w:shd w:val="clear" w:color="auto" w:fill="auto"/>
+            <w:tcMar>
+              <w:left w:w="93" w:type="dxa"/>
+            </w:tcMar>
+          </w:tcPr>
+          <w:p>
+            <w:pPr>
+              <w:spacing w:after="0" w:line="240" w:lineRule="auto"/>
+            </w:pPr>
+            <w:proofErr w:type="spellStart"/>
+            <w:r>
+              <w:t>Roel</w:t>
+            </w:r>
+            <w:proofErr w:type="spellEnd"/>
+          </w:p>
+        </w:tc>
+        <w:tc>
+          <w:tcPr>
+            <w:tcW w:w="8100" w:type="dxa"/>
+            <w:shd w:val="clear" w:color="auto" w:fill="auto"/>
+            <w:tcMar>
+              <w:left w:w="93" w:type="dxa"/>
+            </w:tcMar>
+          </w:tcPr>
+          <w:p>
+            <w:pPr>
+              <w:spacing w:after="0" w:line="240" w:lineRule="auto"/>
+            </w:pPr>
+          </w:p>
+        </w:tc>
+      </w:tr>
+      <w:tr>
+        <w:tc>
+          <w:tcPr>
+            <w:tcW w:w="962" w:type="dxa"/>
+            <w:shd w:val="clear" w:color="auto" w:fill="auto"/>
+            <w:tcMar>
+              <w:left w:w="93" w:type="dxa"/>
+            </w:tcMar>
+          </w:tcPr>
+          <w:p>
+            <w:pPr>
+              <w:spacing w:after="0" w:line="240" w:lineRule="auto"/>
+            </w:pPr>
+            <w:proofErr w:type="spellStart"/>
+            <w:r>
+              <w:t>Tessel</w:t>
+            </w:r>
+            <w:proofErr w:type="spellEnd"/>
+          </w:p>
+        </w:tc>
+        <w:tc>
+          <w:tcPr>
+            <w:tcW w:w="8100" w:type="dxa"/>
+            <w:shd w:val="clear" w:color="auto" w:fill="auto"/>
+            <w:tcMar>
+              <w:left w:w="93" w:type="dxa"/>
+            </w:tcMar>
+          </w:tcPr>
+          <w:p>
+            <w:pPr>
+              <w:spacing w:after="0" w:line="240" w:lineRule="auto"/>
+            </w:pPr>
+          </w:p>
+        </w:tc>
+      </w:tr>
+      <w:tr>
+        <w:trPr>
+          <w:trHeight w:val="1610"/>
+        </w:trPr>
+        <w:tc>
+          <w:tcPr>
+            <w:tcW w:w="962" w:type="dxa"/>
+            <w:shd w:val="clear" w:color="auto" w:fill="auto"/>
+            <w:tcMar>
+              <w:left w:w="93" w:type="dxa"/>
+            </w:tcMar>
+          </w:tcPr>
+          <w:p>
+            <w:pPr>
+              <w:spacing w:after="0" w:line="240" w:lineRule="auto"/>
+            </w:pPr>
+            <w:proofErr w:type="spellStart"/>
+            <w:r>
+              <w:t>Matthijs</w:t>
+            </w:r>
+            <w:proofErr w:type="spellEnd"/>
+          </w:p>
+        </w:tc>
+        <w:tc>
+          <w:tcPr>
+            <w:tcW w:w="8100" w:type="dxa"/>
+            <w:shd w:val="clear" w:color="auto" w:fill="auto"/>
+            <w:tcMar>
+              <w:left w:w="93" w:type="dxa"/>
+            </w:tcMar>
+          </w:tcPr>
+          <w:p>
+            <w:pPr>
+              <w:spacing w:after="0" w:line="240" w:lineRule="auto"/>
+            </w:pPr>
+            <w:r>
+              <w:t xml:space="preserve"> </w:t>
+            </w:r>
+          </w:p>
+        </w:tc>
+      </w:tr>
+    </w:tbl>
+    <w:p/>
     <w:sectPr>
-      <w:type w:val="nextPage"/>
       <w:pgSz w:w="11906" w:h="16838"/>
-      <w:pgMar w:left="1417" w:right="1417" w:header="0" w:top="1417" w:footer="0" w:bottom="1417" w:gutter="0"/>
-      <w:pgNumType w:fmt="decimal"/>
-      <w:formProt w:val="false"/>
-      <w:textDirection w:val="lrTb"/>
-      <w:docGrid w:type="default" w:linePitch="360" w:charSpace="4294965247"/>
+      <w:pgMar w:top="1417" w:right="1417" w:bottom="1417" w:left="1417" w:header="0" w:footer="0" w:gutter="0"/>
+      <w:cols w:space="720"/>
+      <w:formProt w:val="0"/>
+      <w:docGrid w:linePitch="360" w:charSpace="-2049"/>
     </w:sectPr>
   </w:body>
 </w:document>
 </file>
 
 <file path=word/numbering.xml><?xml version="1.0" encoding="utf-8"?>
-<w:numbering xmlns:w="http://schemas.openxmlformats.org/wordprocessingml/2006/main" xmlns:o="urn:schemas-microsoft-com:office:office" xmlns:r="http://schemas.openxmlformats.org/officeDocument/2006/relationships" xmlns:v="urn:schemas-microsoft-com:vml">
-  <w:abstractNum w:abstractNumId="1">
+<w:numbering xmlns:wpc="http://schemas.microsoft.com/office/word/2010/wordprocessingCanvas" xmlns:cx="http://schemas.microsoft.com/office/drawing/2014/chartex" xmlns:cx1="http://schemas.microsoft.com/office/drawing/2015/9/8/chartex" xmlns:cx2="http://schemas.microsoft.com/office/drawing/2015/10/21/chartex" xmlns:cx3="http://schemas.microsoft.com/office/drawing/2016/5/9/chartex" xmlns:cx4="http://schemas.microsoft.com/office/drawing/2016/5/10/chartex" xmlns:cx5="http://schemas.microsoft.com/office/drawing/2016/5/11/chartex" xmlns:cx6="http://schemas.microsoft.com/office/drawing/2016/5/12/chartex" xmlns:cx7="http://schemas.microsoft.com/office/drawing/2016/5/13/chartex" xmlns:cx8="http://schemas.microsoft.com/office/drawing/2016/5/14/chartex" xmlns:mc="http://schemas.openxmlformats.org/markup-compatibility/2006" xmlns:aink="http://schemas.microsoft.com/office/drawing/2016/ink" xmlns:am3d="http://schemas.microsoft.com/office/drawing/2017/model3d" xmlns:o="urn:schemas-microsoft-com:office:office" xmlns:r="http://schemas.openxmlformats.org/officeDocument/2006/relationships" xmlns:m="http://schemas.openxmlformats.org/officeDocument/2006/math" xmlns:v="urn:schemas-microsoft-com:vml" xmlns:wp14="http://schemas.microsoft.com/office/word/2010/wordprocessingDrawing" xmlns:wp="http://schemas.openxmlformats.org/drawingml/2006/wordprocessingDrawing" xmlns:w10="urn:schemas-microsoft-com:office:word" xmlns:w="http://schemas.openxmlformats.org/wordprocessingml/2006/main" xmlns:w14="http://schemas.microsoft.com/office/word/2010/wordml" xmlns:w15="http://schemas.microsoft.com/office/word/2012/wordml" xmlns:w16cid="http://schemas.microsoft.com/office/word/2016/wordml/cid" xmlns:w16se="http://schemas.microsoft.com/office/word/2015/wordml/symex" xmlns:wpg="http://schemas.microsoft.com/office/word/2010/wordprocessingGroup" xmlns:wpi="http://schemas.microsoft.com/office/word/2010/wordprocessingInk" xmlns:wne="http://schemas.microsoft.com/office/word/2006/wordml" xmlns:wps="http://schemas.microsoft.com/office/word/2010/wordprocessingShape" mc:Ignorable="w14 w15 w16se w16cid wp14">
+  <w:abstractNum w:abstractNumId="0" w15:restartNumberingAfterBreak="0">
+    <w:nsid w:val="38FE1879"/>
+    <w:multiLevelType w:val="multilevel"/>
+    <w:tmpl w:val="0890D01A"/>
     <w:lvl w:ilvl="0">
       <w:start w:val="1"/>
       <w:numFmt w:val="bullet"/>
@@ -1019,7 +1442,6 @@
       </w:pPr>
       <w:rPr>
         <w:rFonts w:ascii="Symbol" w:hAnsi="Symbol" w:cs="Symbol" w:hint="default"/>
-        <w:rFonts w:cs="Symbol"/>
       </w:rPr>
     </w:lvl>
     <w:lvl w:ilvl="1">
@@ -1032,7 +1454,6 @@
       </w:pPr>
       <w:rPr>
         <w:rFonts w:ascii="Courier New" w:hAnsi="Courier New" w:cs="Courier New" w:hint="default"/>
-        <w:rFonts w:cs="Courier New"/>
       </w:rPr>
     </w:lvl>
     <w:lvl w:ilvl="2">
@@ -1045,7 +1466,6 @@
       </w:pPr>
       <w:rPr>
         <w:rFonts w:ascii="Wingdings" w:hAnsi="Wingdings" w:cs="Wingdings" w:hint="default"/>
-        <w:rFonts w:cs="Wingdings"/>
       </w:rPr>
     </w:lvl>
     <w:lvl w:ilvl="3">
@@ -1058,7 +1478,6 @@
       </w:pPr>
       <w:rPr>
         <w:rFonts w:ascii="Symbol" w:hAnsi="Symbol" w:cs="Symbol" w:hint="default"/>
-        <w:rFonts w:cs="Symbol"/>
       </w:rPr>
     </w:lvl>
     <w:lvl w:ilvl="4">
@@ -1071,7 +1490,6 @@
       </w:pPr>
       <w:rPr>
         <w:rFonts w:ascii="Courier New" w:hAnsi="Courier New" w:cs="Courier New" w:hint="default"/>
-        <w:rFonts w:cs="Courier New"/>
       </w:rPr>
     </w:lvl>
     <w:lvl w:ilvl="5">
@@ -1084,7 +1502,6 @@
       </w:pPr>
       <w:rPr>
         <w:rFonts w:ascii="Wingdings" w:hAnsi="Wingdings" w:cs="Wingdings" w:hint="default"/>
-        <w:rFonts w:cs="Wingdings"/>
       </w:rPr>
     </w:lvl>
     <w:lvl w:ilvl="6">
@@ -1097,7 +1514,6 @@
       </w:pPr>
       <w:rPr>
         <w:rFonts w:ascii="Symbol" w:hAnsi="Symbol" w:cs="Symbol" w:hint="default"/>
-        <w:rFonts w:cs="Symbol"/>
       </w:rPr>
     </w:lvl>
     <w:lvl w:ilvl="7">
@@ -1110,7 +1526,6 @@
       </w:pPr>
       <w:rPr>
         <w:rFonts w:ascii="Courier New" w:hAnsi="Courier New" w:cs="Courier New" w:hint="default"/>
-        <w:rFonts w:cs="Courier New"/>
       </w:rPr>
     </w:lvl>
     <w:lvl w:ilvl="8">
@@ -1123,11 +1538,13 @@
       </w:pPr>
       <w:rPr>
         <w:rFonts w:ascii="Wingdings" w:hAnsi="Wingdings" w:cs="Wingdings" w:hint="default"/>
-        <w:rFonts w:cs="Wingdings"/>
       </w:rPr>
     </w:lvl>
   </w:abstractNum>
-  <w:abstractNum w:abstractNumId="2">
+  <w:abstractNum w:abstractNumId="1" w15:restartNumberingAfterBreak="0">
+    <w:nsid w:val="79613ED4"/>
+    <w:multiLevelType w:val="multilevel"/>
+    <w:tmpl w:val="0D76DD86"/>
     <w:lvl w:ilvl="0">
       <w:start w:val="1"/>
       <w:numFmt w:val="bullet"/>
@@ -1138,7 +1555,6 @@
       </w:pPr>
       <w:rPr>
         <w:rFonts w:ascii="Calibri" w:hAnsi="Calibri" w:cs="Calibri" w:hint="default"/>
-        <w:rFonts w:cs="Calibri"/>
       </w:rPr>
     </w:lvl>
     <w:lvl w:ilvl="1">
@@ -1151,7 +1567,6 @@
       </w:pPr>
       <w:rPr>
         <w:rFonts w:ascii="Courier New" w:hAnsi="Courier New" w:cs="Courier New" w:hint="default"/>
-        <w:rFonts w:cs="Courier New"/>
       </w:rPr>
     </w:lvl>
     <w:lvl w:ilvl="2">
@@ -1164,7 +1579,6 @@
       </w:pPr>
       <w:rPr>
         <w:rFonts w:ascii="Wingdings" w:hAnsi="Wingdings" w:cs="Wingdings" w:hint="default"/>
-        <w:rFonts w:cs="Wingdings"/>
       </w:rPr>
     </w:lvl>
     <w:lvl w:ilvl="3">
@@ -1177,7 +1591,6 @@
       </w:pPr>
       <w:rPr>
         <w:rFonts w:ascii="Symbol" w:hAnsi="Symbol" w:cs="Symbol" w:hint="default"/>
-        <w:rFonts w:cs="Symbol"/>
       </w:rPr>
     </w:lvl>
     <w:lvl w:ilvl="4">
@@ -1190,7 +1603,6 @@
       </w:pPr>
       <w:rPr>
         <w:rFonts w:ascii="Courier New" w:hAnsi="Courier New" w:cs="Courier New" w:hint="default"/>
-        <w:rFonts w:cs="Courier New"/>
       </w:rPr>
     </w:lvl>
     <w:lvl w:ilvl="5">
@@ -1203,7 +1615,6 @@
       </w:pPr>
       <w:rPr>
         <w:rFonts w:ascii="Wingdings" w:hAnsi="Wingdings" w:cs="Wingdings" w:hint="default"/>
-        <w:rFonts w:cs="Wingdings"/>
       </w:rPr>
     </w:lvl>
     <w:lvl w:ilvl="6">
@@ -1216,7 +1627,6 @@
       </w:pPr>
       <w:rPr>
         <w:rFonts w:ascii="Symbol" w:hAnsi="Symbol" w:cs="Symbol" w:hint="default"/>
-        <w:rFonts w:cs="Symbol"/>
       </w:rPr>
     </w:lvl>
     <w:lvl w:ilvl="7">
@@ -1229,7 +1639,6 @@
       </w:pPr>
       <w:rPr>
         <w:rFonts w:ascii="Courier New" w:hAnsi="Courier New" w:cs="Courier New" w:hint="default"/>
-        <w:rFonts w:cs="Courier New"/>
       </w:rPr>
     </w:lvl>
     <w:lvl w:ilvl="8">
@@ -1242,11 +1651,13 @@
       </w:pPr>
       <w:rPr>
         <w:rFonts w:ascii="Wingdings" w:hAnsi="Wingdings" w:cs="Wingdings" w:hint="default"/>
-        <w:rFonts w:cs="Wingdings"/>
       </w:rPr>
     </w:lvl>
   </w:abstractNum>
-  <w:abstractNum w:abstractNumId="3">
+  <w:abstractNum w:abstractNumId="2" w15:restartNumberingAfterBreak="0">
+    <w:nsid w:val="7FFB2185"/>
+    <w:multiLevelType w:val="multilevel"/>
+    <w:tmpl w:val="271CB4B8"/>
     <w:lvl w:ilvl="0">
       <w:start w:val="1"/>
       <w:numFmt w:val="none"/>
@@ -1366,42 +1777,40 @@
     </w:lvl>
   </w:abstractNum>
   <w:num w:numId="1">
+    <w:abstractNumId w:val="0"/>
+  </w:num>
+  <w:num w:numId="2">
     <w:abstractNumId w:val="1"/>
   </w:num>
-  <w:num w:numId="2">
+  <w:num w:numId="3">
     <w:abstractNumId w:val="2"/>
-  </w:num>
-  <w:num w:numId="3">
-    <w:abstractNumId w:val="3"/>
   </w:num>
 </w:numbering>
 </file>
 
 <file path=word/styles.xml><?xml version="1.0" encoding="utf-8"?>
-<w:styles xmlns:w="http://schemas.openxmlformats.org/wordprocessingml/2006/main" xmlns:w14="http://schemas.microsoft.com/office/word/2010/wordml" xmlns:mc="http://schemas.openxmlformats.org/markup-compatibility/2006" mc:Ignorable="w14">
+<w:styles xmlns:mc="http://schemas.openxmlformats.org/markup-compatibility/2006" xmlns:r="http://schemas.openxmlformats.org/officeDocument/2006/relationships" xmlns:w="http://schemas.openxmlformats.org/wordprocessingml/2006/main" xmlns:w14="http://schemas.microsoft.com/office/word/2010/wordml" xmlns:w15="http://schemas.microsoft.com/office/word/2012/wordml" xmlns:w16cid="http://schemas.microsoft.com/office/word/2016/wordml/cid" xmlns:w16se="http://schemas.microsoft.com/office/word/2015/wordml/symex" mc:Ignorable="w14 w15 w16se w16cid">
   <w:docDefaults>
     <w:rPrDefault>
       <w:rPr>
-        <w:rFonts w:ascii="Calibri" w:hAnsi="Calibri" w:eastAsia="Calibri" w:cs="" w:asciiTheme="minorHAnsi" w:cstheme="minorBidi" w:eastAsiaTheme="minorHAnsi" w:hAnsiTheme="minorHAnsi"/>
+        <w:rFonts w:asciiTheme="minorHAnsi" w:eastAsiaTheme="minorHAnsi" w:hAnsiTheme="minorHAnsi" w:cstheme="minorBidi"/>
         <w:szCs w:val="22"/>
         <w:lang w:val="nl-NL" w:eastAsia="en-US" w:bidi="ar-SA"/>
       </w:rPr>
     </w:rPrDefault>
-    <w:pPrDefault>
-      <w:pPr/>
-    </w:pPrDefault>
+    <w:pPrDefault/>
   </w:docDefaults>
   <w:latentStyles w:defLockedState="0" w:defUIPriority="99" w:defSemiHidden="0" w:defUnhideWhenUsed="0" w:defQFormat="0" w:count="375">
     <w:lsdException w:name="Normal" w:uiPriority="0" w:qFormat="1"/>
     <w:lsdException w:name="heading 1" w:uiPriority="9" w:qFormat="1"/>
-    <w:lsdException w:name="heading 2" w:uiPriority="9" w:semiHidden="1" w:unhideWhenUsed="1" w:qFormat="1"/>
-    <w:lsdException w:name="heading 3" w:uiPriority="9" w:semiHidden="1" w:unhideWhenUsed="1" w:qFormat="1"/>
-    <w:lsdException w:name="heading 4" w:uiPriority="9" w:semiHidden="1" w:unhideWhenUsed="1" w:qFormat="1"/>
-    <w:lsdException w:name="heading 5" w:uiPriority="9" w:semiHidden="1" w:unhideWhenUsed="1" w:qFormat="1"/>
-    <w:lsdException w:name="heading 6" w:uiPriority="9" w:semiHidden="1" w:unhideWhenUsed="1" w:qFormat="1"/>
-    <w:lsdException w:name="heading 7" w:uiPriority="9" w:semiHidden="1" w:unhideWhenUsed="1" w:qFormat="1"/>
-    <w:lsdException w:name="heading 8" w:uiPriority="9" w:semiHidden="1" w:unhideWhenUsed="1" w:qFormat="1"/>
-    <w:lsdException w:name="heading 9" w:uiPriority="9" w:semiHidden="1" w:unhideWhenUsed="1" w:qFormat="1"/>
+    <w:lsdException w:name="heading 2" w:semiHidden="1" w:uiPriority="9" w:unhideWhenUsed="1" w:qFormat="1"/>
+    <w:lsdException w:name="heading 3" w:semiHidden="1" w:uiPriority="9" w:unhideWhenUsed="1" w:qFormat="1"/>
+    <w:lsdException w:name="heading 4" w:semiHidden="1" w:uiPriority="9" w:unhideWhenUsed="1" w:qFormat="1"/>
+    <w:lsdException w:name="heading 5" w:semiHidden="1" w:uiPriority="9" w:unhideWhenUsed="1" w:qFormat="1"/>
+    <w:lsdException w:name="heading 6" w:semiHidden="1" w:uiPriority="9" w:unhideWhenUsed="1" w:qFormat="1"/>
+    <w:lsdException w:name="heading 7" w:semiHidden="1" w:uiPriority="9" w:unhideWhenUsed="1" w:qFormat="1"/>
+    <w:lsdException w:name="heading 8" w:semiHidden="1" w:uiPriority="9" w:unhideWhenUsed="1" w:qFormat="1"/>
+    <w:lsdException w:name="heading 9" w:semiHidden="1" w:uiPriority="9" w:unhideWhenUsed="1" w:qFormat="1"/>
     <w:lsdException w:name="index 1" w:semiHidden="1" w:unhideWhenUsed="1"/>
     <w:lsdException w:name="index 2" w:semiHidden="1" w:unhideWhenUsed="1"/>
     <w:lsdException w:name="index 3" w:semiHidden="1" w:unhideWhenUsed="1"/>
@@ -1411,22 +1820,22 @@
     <w:lsdException w:name="index 7" w:semiHidden="1" w:unhideWhenUsed="1"/>
     <w:lsdException w:name="index 8" w:semiHidden="1" w:unhideWhenUsed="1"/>
     <w:lsdException w:name="index 9" w:semiHidden="1" w:unhideWhenUsed="1"/>
-    <w:lsdException w:name="toc 1" w:uiPriority="39" w:semiHidden="1" w:unhideWhenUsed="1"/>
-    <w:lsdException w:name="toc 2" w:uiPriority="39" w:semiHidden="1" w:unhideWhenUsed="1"/>
-    <w:lsdException w:name="toc 3" w:uiPriority="39" w:semiHidden="1" w:unhideWhenUsed="1"/>
-    <w:lsdException w:name="toc 4" w:uiPriority="39" w:semiHidden="1" w:unhideWhenUsed="1"/>
-    <w:lsdException w:name="toc 5" w:uiPriority="39" w:semiHidden="1" w:unhideWhenUsed="1"/>
-    <w:lsdException w:name="toc 6" w:uiPriority="39" w:semiHidden="1" w:unhideWhenUsed="1"/>
-    <w:lsdException w:name="toc 7" w:uiPriority="39" w:semiHidden="1" w:unhideWhenUsed="1"/>
-    <w:lsdException w:name="toc 8" w:uiPriority="39" w:semiHidden="1" w:unhideWhenUsed="1"/>
-    <w:lsdException w:name="toc 9" w:uiPriority="39" w:semiHidden="1" w:unhideWhenUsed="1"/>
+    <w:lsdException w:name="toc 1" w:semiHidden="1" w:uiPriority="39" w:unhideWhenUsed="1"/>
+    <w:lsdException w:name="toc 2" w:semiHidden="1" w:uiPriority="39" w:unhideWhenUsed="1"/>
+    <w:lsdException w:name="toc 3" w:semiHidden="1" w:uiPriority="39" w:unhideWhenUsed="1"/>
+    <w:lsdException w:name="toc 4" w:semiHidden="1" w:uiPriority="39" w:unhideWhenUsed="1"/>
+    <w:lsdException w:name="toc 5" w:semiHidden="1" w:uiPriority="39" w:unhideWhenUsed="1"/>
+    <w:lsdException w:name="toc 6" w:semiHidden="1" w:uiPriority="39" w:unhideWhenUsed="1"/>
+    <w:lsdException w:name="toc 7" w:semiHidden="1" w:uiPriority="39" w:unhideWhenUsed="1"/>
+    <w:lsdException w:name="toc 8" w:semiHidden="1" w:uiPriority="39" w:unhideWhenUsed="1"/>
+    <w:lsdException w:name="toc 9" w:semiHidden="1" w:uiPriority="39" w:unhideWhenUsed="1"/>
     <w:lsdException w:name="Normal Indent" w:semiHidden="1" w:unhideWhenUsed="1"/>
     <w:lsdException w:name="footnote text" w:semiHidden="1" w:unhideWhenUsed="1"/>
     <w:lsdException w:name="annotation text" w:semiHidden="1" w:unhideWhenUsed="1"/>
     <w:lsdException w:name="header" w:semiHidden="1" w:unhideWhenUsed="1"/>
     <w:lsdException w:name="footer" w:semiHidden="1" w:unhideWhenUsed="1"/>
     <w:lsdException w:name="index heading" w:semiHidden="1" w:unhideWhenUsed="1"/>
-    <w:lsdException w:name="caption" w:uiPriority="35" w:semiHidden="1" w:unhideWhenUsed="1" w:qFormat="1"/>
+    <w:lsdException w:name="caption" w:semiHidden="1" w:uiPriority="35" w:unhideWhenUsed="1" w:qFormat="1"/>
     <w:lsdException w:name="table of figures" w:semiHidden="1" w:unhideWhenUsed="1"/>
     <w:lsdException w:name="envelope address" w:semiHidden="1" w:unhideWhenUsed="1"/>
     <w:lsdException w:name="envelope return" w:semiHidden="1" w:unhideWhenUsed="1"/>
@@ -1457,7 +1866,7 @@
     <w:lsdException w:name="Title" w:uiPriority="10" w:qFormat="1"/>
     <w:lsdException w:name="Closing" w:semiHidden="1" w:unhideWhenUsed="1"/>
     <w:lsdException w:name="Signature" w:semiHidden="1" w:unhideWhenUsed="1"/>
-    <w:lsdException w:name="Default Paragraph Font" w:uiPriority="1" w:semiHidden="1" w:unhideWhenUsed="1"/>
+    <w:lsdException w:name="Default Paragraph Font" w:semiHidden="1" w:uiPriority="1" w:unhideWhenUsed="1"/>
     <w:lsdException w:name="Body Text" w:semiHidden="1" w:unhideWhenUsed="1"/>
     <w:lsdException w:name="Body Text Indent" w:semiHidden="1" w:unhideWhenUsed="1"/>
     <w:lsdException w:name="List Continue" w:semiHidden="1" w:unhideWhenUsed="1"/>
@@ -1657,8 +2066,8 @@
     <w:lsdException w:name="Subtle Reference" w:uiPriority="31" w:qFormat="1"/>
     <w:lsdException w:name="Intense Reference" w:uiPriority="32" w:qFormat="1"/>
     <w:lsdException w:name="Book Title" w:uiPriority="33" w:qFormat="1"/>
-    <w:lsdException w:name="Bibliography" w:uiPriority="37" w:semiHidden="1" w:unhideWhenUsed="1"/>
-    <w:lsdException w:name="TOC Heading" w:uiPriority="39" w:semiHidden="1" w:unhideWhenUsed="1" w:qFormat="1"/>
+    <w:lsdException w:name="Bibliography" w:semiHidden="1" w:uiPriority="37" w:unhideWhenUsed="1"/>
+    <w:lsdException w:name="TOC Heading" w:semiHidden="1" w:uiPriority="39" w:unhideWhenUsed="1" w:qFormat="1"/>
     <w:lsdException w:name="Plain Table 1" w:uiPriority="41"/>
     <w:lsdException w:name="Plain Table 2" w:uiPriority="42"/>
     <w:lsdException w:name="Plain Table 3" w:uiPriority="43"/>
@@ -1768,31 +2177,26 @@
     <w:lsdException w:name="Hashtag" w:semiHidden="1" w:unhideWhenUsed="1"/>
     <w:lsdException w:name="Unresolved Mention" w:semiHidden="1" w:unhideWhenUsed="1"/>
   </w:latentStyles>
-  <w:style w:type="paragraph" w:styleId="Normal" w:default="1">
+  <w:style w:type="paragraph" w:default="1" w:styleId="Normal">
     <w:name w:val="Normal"/>
     <w:qFormat/>
     <w:pPr>
-      <w:widowControl/>
-      <w:bidi w:val="0"/>
-      <w:spacing w:lineRule="auto" w:line="259" w:before="0" w:after="160"/>
-      <w:jc w:val="left"/>
+      <w:spacing w:after="160" w:line="259" w:lineRule="auto"/>
     </w:pPr>
     <w:rPr>
-      <w:rFonts w:ascii="Calibri" w:hAnsi="Calibri" w:eastAsia="Calibri" w:cs="" w:asciiTheme="minorHAnsi" w:cstheme="minorBidi" w:eastAsiaTheme="minorHAnsi" w:hAnsiTheme="minorHAnsi"/>
       <w:color w:val="00000A"/>
       <w:sz w:val="22"/>
-      <w:szCs w:val="22"/>
-      <w:lang w:val="en-US" w:eastAsia="en-US" w:bidi="ar-SA"/>
+      <w:lang w:val="en-US"/>
     </w:rPr>
   </w:style>
   <w:style w:type="paragraph" w:styleId="Heading1">
-    <w:name w:val="Heading 1"/>
+    <w:name w:val="heading 1"/>
     <w:basedOn w:val="Normal"/>
     <w:next w:val="Normal"/>
     <w:link w:val="Heading1Char"/>
     <w:uiPriority w:val="9"/>
     <w:qFormat/>
-    <w:rsid w:val="00ee2e31"/>
+    <w:rsid w:val="00EE2E31"/>
     <w:pPr>
       <w:keepNext/>
       <w:keepLines/>
@@ -1800,25 +2204,25 @@
       <w:outlineLvl w:val="0"/>
     </w:pPr>
     <w:rPr>
-      <w:rFonts w:ascii="Calibri Light" w:hAnsi="Calibri Light" w:eastAsia="" w:cs="" w:asciiTheme="majorHAnsi" w:cstheme="majorBidi" w:eastAsiaTheme="majorEastAsia" w:hAnsiTheme="majorHAnsi"/>
-      <w:color w:val="2F5496" w:themeColor="accent1" w:themeShade="bf"/>
+      <w:rFonts w:asciiTheme="majorHAnsi" w:eastAsiaTheme="majorEastAsia" w:hAnsiTheme="majorHAnsi" w:cstheme="majorBidi"/>
+      <w:color w:val="2F5496" w:themeColor="accent1" w:themeShade="BF"/>
       <w:sz w:val="32"/>
       <w:szCs w:val="32"/>
     </w:rPr>
   </w:style>
   <w:style w:type="paragraph" w:styleId="Heading2">
-    <w:name w:val="Heading 2"/>
+    <w:name w:val="heading 2"/>
     <w:basedOn w:val="Normal"/>
     <w:link w:val="Heading2Char"/>
     <w:uiPriority w:val="9"/>
     <w:qFormat/>
-    <w:rsid w:val="0011393e"/>
+    <w:rsid w:val="0011393E"/>
     <w:pPr>
-      <w:spacing w:lineRule="auto" w:line="240" w:beforeAutospacing="1" w:afterAutospacing="1"/>
+      <w:spacing w:beforeAutospacing="1" w:afterAutospacing="1" w:line="240" w:lineRule="auto"/>
       <w:outlineLvl w:val="1"/>
     </w:pPr>
     <w:rPr>
-      <w:rFonts w:ascii="Times New Roman" w:hAnsi="Times New Roman" w:eastAsia="Times New Roman" w:cs="Times New Roman"/>
+      <w:rFonts w:ascii="Times New Roman" w:eastAsia="Times New Roman" w:hAnsi="Times New Roman" w:cs="Times New Roman"/>
       <w:b/>
       <w:bCs/>
       <w:sz w:val="36"/>
@@ -1827,14 +2231,14 @@
     </w:rPr>
   </w:style>
   <w:style w:type="paragraph" w:styleId="Heading3">
-    <w:name w:val="Heading 3"/>
+    <w:name w:val="heading 3"/>
     <w:basedOn w:val="Normal"/>
     <w:next w:val="Normal"/>
     <w:link w:val="Heading3Char"/>
     <w:uiPriority w:val="9"/>
     <w:unhideWhenUsed/>
     <w:qFormat/>
-    <w:rsid w:val="00ee2e31"/>
+    <w:rsid w:val="00EE2E31"/>
     <w:pPr>
       <w:keepNext/>
       <w:keepLines/>
@@ -1842,525 +2246,17 @@
       <w:outlineLvl w:val="2"/>
     </w:pPr>
     <w:rPr>
-      <w:rFonts w:ascii="Calibri Light" w:hAnsi="Calibri Light" w:eastAsia="" w:cs="" w:asciiTheme="majorHAnsi" w:cstheme="majorBidi" w:eastAsiaTheme="majorEastAsia" w:hAnsiTheme="majorHAnsi"/>
-      <w:color w:val="1F3763" w:themeColor="accent1" w:themeShade="7f"/>
+      <w:rFonts w:asciiTheme="majorHAnsi" w:eastAsiaTheme="majorEastAsia" w:hAnsiTheme="majorHAnsi" w:cstheme="majorBidi"/>
+      <w:color w:val="1F3763" w:themeColor="accent1" w:themeShade="7F"/>
       <w:sz w:val="24"/>
       <w:szCs w:val="24"/>
     </w:rPr>
   </w:style>
-  <w:style w:type="character" w:styleId="DefaultParagraphFont" w:default="1">
+  <w:style w:type="character" w:default="1" w:styleId="DefaultParagraphFont">
     <w:name w:val="Default Paragraph Font"/>
     <w:uiPriority w:val="1"/>
     <w:semiHidden/>
     <w:unhideWhenUsed/>
-    <w:qFormat/>
-    <w:rPr/>
-  </w:style>
-  <w:style w:type="character" w:styleId="Heading2Char" w:customStyle="1">
-    <w:name w:val="Heading 2 Char"/>
-    <w:basedOn w:val="DefaultParagraphFont"/>
-    <w:link w:val="Heading2"/>
-    <w:uiPriority w:val="9"/>
-    <w:qFormat/>
-    <w:rsid w:val="0011393e"/>
-    <w:rPr>
-      <w:rFonts w:ascii="Times New Roman" w:hAnsi="Times New Roman" w:eastAsia="Times New Roman" w:cs="Times New Roman"/>
-      <w:b/>
-      <w:bCs/>
-      <w:sz w:val="36"/>
-      <w:szCs w:val="36"/>
-      <w:lang w:eastAsia="nl-NL"/>
-    </w:rPr>
-  </w:style>
-  <w:style w:type="character" w:styleId="Strong">
-    <w:name w:val="Strong"/>
-    <w:basedOn w:val="DefaultParagraphFont"/>
-    <w:uiPriority w:val="22"/>
-    <w:qFormat/>
-    <w:rsid w:val="0011393e"/>
-    <w:rPr>
-      <w:b/>
-      <w:bCs/>
-    </w:rPr>
-  </w:style>
-  <w:style w:type="character" w:styleId="Heading1Char" w:customStyle="1">
-    <w:name w:val="Heading 1 Char"/>
-    <w:basedOn w:val="DefaultParagraphFont"/>
-    <w:link w:val="Heading1"/>
-    <w:uiPriority w:val="9"/>
-    <w:qFormat/>
-    <w:rsid w:val="00ee2e31"/>
-    <w:rPr>
-      <w:rFonts w:ascii="Calibri Light" w:hAnsi="Calibri Light" w:eastAsia="" w:cs="" w:asciiTheme="majorHAnsi" w:cstheme="majorBidi" w:eastAsiaTheme="majorEastAsia" w:hAnsiTheme="majorHAnsi"/>
-      <w:color w:val="2F5496" w:themeColor="accent1" w:themeShade="bf"/>
-      <w:sz w:val="32"/>
-      <w:szCs w:val="32"/>
-      <w:lang w:val="en-US"/>
-    </w:rPr>
-  </w:style>
-  <w:style w:type="character" w:styleId="Heading3Char" w:customStyle="1">
-    <w:name w:val="Heading 3 Char"/>
-    <w:basedOn w:val="DefaultParagraphFont"/>
-    <w:link w:val="Heading3"/>
-    <w:uiPriority w:val="9"/>
-    <w:qFormat/>
-    <w:rsid w:val="00ee2e31"/>
-    <w:rPr>
-      <w:rFonts w:ascii="Calibri Light" w:hAnsi="Calibri Light" w:eastAsia="" w:cs="" w:asciiTheme="majorHAnsi" w:cstheme="majorBidi" w:eastAsiaTheme="majorEastAsia" w:hAnsiTheme="majorHAnsi"/>
-      <w:color w:val="1F3763" w:themeColor="accent1" w:themeShade="7f"/>
-      <w:sz w:val="24"/>
-      <w:szCs w:val="24"/>
-      <w:lang w:val="en-US"/>
-    </w:rPr>
-  </w:style>
-  <w:style w:type="character" w:styleId="ListLabel1">
-    <w:name w:val="ListLabel 1"/>
-    <w:qFormat/>
-    <w:rPr>
-      <w:rFonts w:cs="Courier New"/>
-    </w:rPr>
-  </w:style>
-  <w:style w:type="character" w:styleId="ListLabel2">
-    <w:name w:val="ListLabel 2"/>
-    <w:qFormat/>
-    <w:rPr>
-      <w:rFonts w:cs="Courier New"/>
-    </w:rPr>
-  </w:style>
-  <w:style w:type="character" w:styleId="ListLabel3">
-    <w:name w:val="ListLabel 3"/>
-    <w:qFormat/>
-    <w:rPr>
-      <w:rFonts w:cs="Courier New"/>
-    </w:rPr>
-  </w:style>
-  <w:style w:type="character" w:styleId="ListLabel4">
-    <w:name w:val="ListLabel 4"/>
-    <w:qFormat/>
-    <w:rPr>
-      <w:rFonts w:cs="Courier New"/>
-    </w:rPr>
-  </w:style>
-  <w:style w:type="character" w:styleId="ListLabel5">
-    <w:name w:val="ListLabel 5"/>
-    <w:qFormat/>
-    <w:rPr>
-      <w:rFonts w:cs="Courier New"/>
-    </w:rPr>
-  </w:style>
-  <w:style w:type="character" w:styleId="ListLabel6">
-    <w:name w:val="ListLabel 6"/>
-    <w:qFormat/>
-    <w:rPr>
-      <w:rFonts w:cs="Courier New"/>
-    </w:rPr>
-  </w:style>
-  <w:style w:type="character" w:styleId="ListLabel7">
-    <w:name w:val="ListLabel 7"/>
-    <w:qFormat/>
-    <w:rPr>
-      <w:rFonts w:ascii="Helvetica" w:hAnsi="Helvetica" w:cs="Courier New"/>
-    </w:rPr>
-  </w:style>
-  <w:style w:type="character" w:styleId="ListLabel8">
-    <w:name w:val="ListLabel 8"/>
-    <w:qFormat/>
-    <w:rPr>
-      <w:rFonts w:cs="Courier New"/>
-    </w:rPr>
-  </w:style>
-  <w:style w:type="character" w:styleId="ListLabel9">
-    <w:name w:val="ListLabel 9"/>
-    <w:qFormat/>
-    <w:rPr>
-      <w:rFonts w:cs="Courier New"/>
-    </w:rPr>
-  </w:style>
-  <w:style w:type="character" w:styleId="ListLabel10">
-    <w:name w:val="ListLabel 10"/>
-    <w:qFormat/>
-    <w:rPr>
-      <w:rFonts w:ascii="Helvetica" w:hAnsi="Helvetica" w:eastAsia="Calibri" w:cs="Calibri"/>
-    </w:rPr>
-  </w:style>
-  <w:style w:type="character" w:styleId="ListLabel11">
-    <w:name w:val="ListLabel 11"/>
-    <w:qFormat/>
-    <w:rPr>
-      <w:rFonts w:cs="Courier New"/>
-    </w:rPr>
-  </w:style>
-  <w:style w:type="character" w:styleId="ListLabel12">
-    <w:name w:val="ListLabel 12"/>
-    <w:qFormat/>
-    <w:rPr>
-      <w:rFonts w:cs="Courier New"/>
-    </w:rPr>
-  </w:style>
-  <w:style w:type="character" w:styleId="ListLabel13">
-    <w:name w:val="ListLabel 13"/>
-    <w:qFormat/>
-    <w:rPr>
-      <w:rFonts w:cs="Courier New"/>
-    </w:rPr>
-  </w:style>
-  <w:style w:type="character" w:styleId="ListLabel14">
-    <w:name w:val="ListLabel 14"/>
-    <w:qFormat/>
-    <w:rPr>
-      <w:rFonts w:ascii="Helvetica" w:hAnsi="Helvetica" w:cs="Symbol"/>
-    </w:rPr>
-  </w:style>
-  <w:style w:type="character" w:styleId="ListLabel15">
-    <w:name w:val="ListLabel 15"/>
-    <w:qFormat/>
-    <w:rPr>
-      <w:rFonts w:ascii="Helvetica" w:hAnsi="Helvetica" w:cs="Courier New"/>
-    </w:rPr>
-  </w:style>
-  <w:style w:type="character" w:styleId="ListLabel16">
-    <w:name w:val="ListLabel 16"/>
-    <w:qFormat/>
-    <w:rPr>
-      <w:rFonts w:cs="Wingdings"/>
-    </w:rPr>
-  </w:style>
-  <w:style w:type="character" w:styleId="ListLabel17">
-    <w:name w:val="ListLabel 17"/>
-    <w:qFormat/>
-    <w:rPr>
-      <w:rFonts w:cs="Symbol"/>
-    </w:rPr>
-  </w:style>
-  <w:style w:type="character" w:styleId="ListLabel18">
-    <w:name w:val="ListLabel 18"/>
-    <w:qFormat/>
-    <w:rPr>
-      <w:rFonts w:cs="Courier New"/>
-    </w:rPr>
-  </w:style>
-  <w:style w:type="character" w:styleId="ListLabel19">
-    <w:name w:val="ListLabel 19"/>
-    <w:qFormat/>
-    <w:rPr>
-      <w:rFonts w:cs="Wingdings"/>
-    </w:rPr>
-  </w:style>
-  <w:style w:type="character" w:styleId="ListLabel20">
-    <w:name w:val="ListLabel 20"/>
-    <w:qFormat/>
-    <w:rPr>
-      <w:rFonts w:cs="Symbol"/>
-    </w:rPr>
-  </w:style>
-  <w:style w:type="character" w:styleId="ListLabel21">
-    <w:name w:val="ListLabel 21"/>
-    <w:qFormat/>
-    <w:rPr>
-      <w:rFonts w:cs="Courier New"/>
-    </w:rPr>
-  </w:style>
-  <w:style w:type="character" w:styleId="ListLabel22">
-    <w:name w:val="ListLabel 22"/>
-    <w:qFormat/>
-    <w:rPr>
-      <w:rFonts w:cs="Wingdings"/>
-    </w:rPr>
-  </w:style>
-  <w:style w:type="character" w:styleId="ListLabel23">
-    <w:name w:val="ListLabel 23"/>
-    <w:qFormat/>
-    <w:rPr>
-      <w:rFonts w:ascii="Helvetica" w:hAnsi="Helvetica" w:cs="Calibri"/>
-    </w:rPr>
-  </w:style>
-  <w:style w:type="character" w:styleId="ListLabel24">
-    <w:name w:val="ListLabel 24"/>
-    <w:qFormat/>
-    <w:rPr>
-      <w:rFonts w:cs="Courier New"/>
-    </w:rPr>
-  </w:style>
-  <w:style w:type="character" w:styleId="ListLabel25">
-    <w:name w:val="ListLabel 25"/>
-    <w:qFormat/>
-    <w:rPr>
-      <w:rFonts w:cs="Wingdings"/>
-    </w:rPr>
-  </w:style>
-  <w:style w:type="character" w:styleId="ListLabel26">
-    <w:name w:val="ListLabel 26"/>
-    <w:qFormat/>
-    <w:rPr>
-      <w:rFonts w:cs="Symbol"/>
-    </w:rPr>
-  </w:style>
-  <w:style w:type="character" w:styleId="ListLabel27">
-    <w:name w:val="ListLabel 27"/>
-    <w:qFormat/>
-    <w:rPr>
-      <w:rFonts w:cs="Courier New"/>
-    </w:rPr>
-  </w:style>
-  <w:style w:type="character" w:styleId="ListLabel28">
-    <w:name w:val="ListLabel 28"/>
-    <w:qFormat/>
-    <w:rPr>
-      <w:rFonts w:cs="Wingdings"/>
-    </w:rPr>
-  </w:style>
-  <w:style w:type="character" w:styleId="ListLabel29">
-    <w:name w:val="ListLabel 29"/>
-    <w:qFormat/>
-    <w:rPr>
-      <w:rFonts w:cs="Symbol"/>
-    </w:rPr>
-  </w:style>
-  <w:style w:type="character" w:styleId="ListLabel30">
-    <w:name w:val="ListLabel 30"/>
-    <w:qFormat/>
-    <w:rPr>
-      <w:rFonts w:cs="Courier New"/>
-    </w:rPr>
-  </w:style>
-  <w:style w:type="character" w:styleId="ListLabel31">
-    <w:name w:val="ListLabel 31"/>
-    <w:qFormat/>
-    <w:rPr>
-      <w:rFonts w:cs="Wingdings"/>
-    </w:rPr>
-  </w:style>
-  <w:style w:type="character" w:styleId="ListLabel32">
-    <w:name w:val="ListLabel 32"/>
-    <w:qFormat/>
-    <w:rPr>
-      <w:rFonts w:ascii="Helvetica" w:hAnsi="Helvetica" w:cs="Symbol"/>
-    </w:rPr>
-  </w:style>
-  <w:style w:type="character" w:styleId="ListLabel33">
-    <w:name w:val="ListLabel 33"/>
-    <w:qFormat/>
-    <w:rPr>
-      <w:rFonts w:ascii="Helvetica" w:hAnsi="Helvetica" w:cs="Courier New"/>
-    </w:rPr>
-  </w:style>
-  <w:style w:type="character" w:styleId="ListLabel34">
-    <w:name w:val="ListLabel 34"/>
-    <w:qFormat/>
-    <w:rPr>
-      <w:rFonts w:cs="Wingdings"/>
-    </w:rPr>
-  </w:style>
-  <w:style w:type="character" w:styleId="ListLabel35">
-    <w:name w:val="ListLabel 35"/>
-    <w:qFormat/>
-    <w:rPr>
-      <w:rFonts w:cs="Symbol"/>
-    </w:rPr>
-  </w:style>
-  <w:style w:type="character" w:styleId="ListLabel36">
-    <w:name w:val="ListLabel 36"/>
-    <w:qFormat/>
-    <w:rPr>
-      <w:rFonts w:cs="Courier New"/>
-    </w:rPr>
-  </w:style>
-  <w:style w:type="character" w:styleId="ListLabel37">
-    <w:name w:val="ListLabel 37"/>
-    <w:qFormat/>
-    <w:rPr>
-      <w:rFonts w:cs="Wingdings"/>
-    </w:rPr>
-  </w:style>
-  <w:style w:type="character" w:styleId="ListLabel38">
-    <w:name w:val="ListLabel 38"/>
-    <w:qFormat/>
-    <w:rPr>
-      <w:rFonts w:cs="Symbol"/>
-    </w:rPr>
-  </w:style>
-  <w:style w:type="character" w:styleId="ListLabel39">
-    <w:name w:val="ListLabel 39"/>
-    <w:qFormat/>
-    <w:rPr>
-      <w:rFonts w:cs="Courier New"/>
-    </w:rPr>
-  </w:style>
-  <w:style w:type="character" w:styleId="ListLabel40">
-    <w:name w:val="ListLabel 40"/>
-    <w:qFormat/>
-    <w:rPr>
-      <w:rFonts w:cs="Wingdings"/>
-    </w:rPr>
-  </w:style>
-  <w:style w:type="character" w:styleId="ListLabel41">
-    <w:name w:val="ListLabel 41"/>
-    <w:qFormat/>
-    <w:rPr>
-      <w:rFonts w:ascii="Helvetica" w:hAnsi="Helvetica" w:cs="Calibri"/>
-    </w:rPr>
-  </w:style>
-  <w:style w:type="character" w:styleId="ListLabel42">
-    <w:name w:val="ListLabel 42"/>
-    <w:qFormat/>
-    <w:rPr>
-      <w:rFonts w:cs="Courier New"/>
-    </w:rPr>
-  </w:style>
-  <w:style w:type="character" w:styleId="ListLabel43">
-    <w:name w:val="ListLabel 43"/>
-    <w:qFormat/>
-    <w:rPr>
-      <w:rFonts w:cs="Wingdings"/>
-    </w:rPr>
-  </w:style>
-  <w:style w:type="character" w:styleId="ListLabel44">
-    <w:name w:val="ListLabel 44"/>
-    <w:qFormat/>
-    <w:rPr>
-      <w:rFonts w:cs="Symbol"/>
-    </w:rPr>
-  </w:style>
-  <w:style w:type="character" w:styleId="ListLabel45">
-    <w:name w:val="ListLabel 45"/>
-    <w:qFormat/>
-    <w:rPr>
-      <w:rFonts w:cs="Courier New"/>
-    </w:rPr>
-  </w:style>
-  <w:style w:type="character" w:styleId="ListLabel46">
-    <w:name w:val="ListLabel 46"/>
-    <w:qFormat/>
-    <w:rPr>
-      <w:rFonts w:cs="Wingdings"/>
-    </w:rPr>
-  </w:style>
-  <w:style w:type="character" w:styleId="ListLabel47">
-    <w:name w:val="ListLabel 47"/>
-    <w:qFormat/>
-    <w:rPr>
-      <w:rFonts w:cs="Symbol"/>
-    </w:rPr>
-  </w:style>
-  <w:style w:type="character" w:styleId="ListLabel48">
-    <w:name w:val="ListLabel 48"/>
-    <w:qFormat/>
-    <w:rPr>
-      <w:rFonts w:cs="Courier New"/>
-    </w:rPr>
-  </w:style>
-  <w:style w:type="character" w:styleId="ListLabel49">
-    <w:name w:val="ListLabel 49"/>
-    <w:qFormat/>
-    <w:rPr>
-      <w:rFonts w:cs="Wingdings"/>
-    </w:rPr>
-  </w:style>
-  <w:style w:type="character" w:styleId="ListLabel50">
-    <w:name w:val="ListLabel 50"/>
-    <w:qFormat/>
-    <w:rPr>
-      <w:rFonts w:ascii="Helvetica" w:hAnsi="Helvetica" w:cs="Symbol"/>
-    </w:rPr>
-  </w:style>
-  <w:style w:type="character" w:styleId="ListLabel51">
-    <w:name w:val="ListLabel 51"/>
-    <w:qFormat/>
-    <w:rPr>
-      <w:rFonts w:ascii="Helvetica" w:hAnsi="Helvetica" w:cs="Courier New"/>
-    </w:rPr>
-  </w:style>
-  <w:style w:type="character" w:styleId="ListLabel52">
-    <w:name w:val="ListLabel 52"/>
-    <w:qFormat/>
-    <w:rPr>
-      <w:rFonts w:cs="Wingdings"/>
-    </w:rPr>
-  </w:style>
-  <w:style w:type="character" w:styleId="ListLabel53">
-    <w:name w:val="ListLabel 53"/>
-    <w:qFormat/>
-    <w:rPr>
-      <w:rFonts w:ascii="Helvetica" w:hAnsi="Helvetica" w:cs="Calibri"/>
-    </w:rPr>
-  </w:style>
-  <w:style w:type="paragraph" w:styleId="Heading">
-    <w:name w:val="Heading"/>
-    <w:basedOn w:val="Normal"/>
-    <w:next w:val="TextBody"/>
-    <w:qFormat/>
-    <w:pPr>
-      <w:keepNext/>
-      <w:spacing w:before="240" w:after="120"/>
-    </w:pPr>
-    <w:rPr>
-      <w:rFonts w:ascii="Liberation Sans" w:hAnsi="Liberation Sans" w:eastAsia="Noto Sans CJK SC Regular" w:cs="FreeSans"/>
-      <w:sz w:val="28"/>
-      <w:szCs w:val="28"/>
-    </w:rPr>
-  </w:style>
-  <w:style w:type="paragraph" w:styleId="TextBody">
-    <w:name w:val="Text Body"/>
-    <w:basedOn w:val="Normal"/>
-    <w:pPr>
-      <w:spacing w:lineRule="auto" w:line="288" w:before="0" w:after="140"/>
-    </w:pPr>
-    <w:rPr/>
-  </w:style>
-  <w:style w:type="paragraph" w:styleId="List">
-    <w:name w:val="List"/>
-    <w:basedOn w:val="TextBody"/>
-    <w:pPr/>
-    <w:rPr>
-      <w:rFonts w:cs="FreeSans"/>
-    </w:rPr>
-  </w:style>
-  <w:style w:type="paragraph" w:styleId="Caption">
-    <w:name w:val="Caption"/>
-    <w:basedOn w:val="Normal"/>
-    <w:qFormat/>
-    <w:pPr>
-      <w:suppressLineNumbers/>
-      <w:spacing w:before="120" w:after="120"/>
-    </w:pPr>
-    <w:rPr>
-      <w:rFonts w:cs="FreeSans"/>
-      <w:i/>
-      <w:iCs/>
-      <w:sz w:val="24"/>
-      <w:szCs w:val="24"/>
-    </w:rPr>
-  </w:style>
-  <w:style w:type="paragraph" w:styleId="Index">
-    <w:name w:val="Index"/>
-    <w:basedOn w:val="Normal"/>
-    <w:qFormat/>
-    <w:pPr>
-      <w:suppressLineNumbers/>
-    </w:pPr>
-    <w:rPr>
-      <w:rFonts w:cs="FreeSans"/>
-    </w:rPr>
-  </w:style>
-  <w:style w:type="paragraph" w:styleId="ListParagraph">
-    <w:name w:val="List Paragraph"/>
-    <w:basedOn w:val="Normal"/>
-    <w:uiPriority w:val="34"/>
-    <w:qFormat/>
-    <w:rsid w:val="0011393e"/>
-    <w:pPr>
-      <w:spacing w:before="0" w:after="160"/>
-      <w:ind w:left="720" w:hanging="0"/>
-      <w:contextualSpacing/>
-    </w:pPr>
-    <w:rPr/>
-  </w:style>
-  <w:style w:type="numbering" w:styleId="NoList" w:default="1">
-    <w:name w:val="No List"/>
-    <w:uiPriority w:val="99"/>
-    <w:semiHidden/>
-    <w:unhideWhenUsed/>
-    <w:qFormat/>
   </w:style>
   <w:style w:type="table" w:default="1" w:styleId="TableNormal">
     <w:name w:val="Normal Table"/>
@@ -2377,22 +2273,520 @@
       </w:tblCellMar>
     </w:tblPr>
   </w:style>
+  <w:style w:type="numbering" w:default="1" w:styleId="NoList">
+    <w:name w:val="No List"/>
+    <w:uiPriority w:val="99"/>
+    <w:semiHidden/>
+    <w:unhideWhenUsed/>
+  </w:style>
+  <w:style w:type="character" w:customStyle="1" w:styleId="Heading2Char">
+    <w:name w:val="Heading 2 Char"/>
+    <w:basedOn w:val="DefaultParagraphFont"/>
+    <w:link w:val="Heading2"/>
+    <w:uiPriority w:val="9"/>
+    <w:qFormat/>
+    <w:rsid w:val="0011393E"/>
+    <w:rPr>
+      <w:rFonts w:ascii="Times New Roman" w:eastAsia="Times New Roman" w:hAnsi="Times New Roman" w:cs="Times New Roman"/>
+      <w:b/>
+      <w:bCs/>
+      <w:sz w:val="36"/>
+      <w:szCs w:val="36"/>
+      <w:lang w:eastAsia="nl-NL"/>
+    </w:rPr>
+  </w:style>
+  <w:style w:type="character" w:styleId="Strong">
+    <w:name w:val="Strong"/>
+    <w:basedOn w:val="DefaultParagraphFont"/>
+    <w:uiPriority w:val="22"/>
+    <w:qFormat/>
+    <w:rsid w:val="0011393E"/>
+    <w:rPr>
+      <w:b/>
+      <w:bCs/>
+    </w:rPr>
+  </w:style>
+  <w:style w:type="character" w:customStyle="1" w:styleId="Heading1Char">
+    <w:name w:val="Heading 1 Char"/>
+    <w:basedOn w:val="DefaultParagraphFont"/>
+    <w:link w:val="Heading1"/>
+    <w:uiPriority w:val="9"/>
+    <w:qFormat/>
+    <w:rsid w:val="00EE2E31"/>
+    <w:rPr>
+      <w:rFonts w:asciiTheme="majorHAnsi" w:eastAsiaTheme="majorEastAsia" w:hAnsiTheme="majorHAnsi" w:cstheme="majorBidi"/>
+      <w:color w:val="2F5496" w:themeColor="accent1" w:themeShade="BF"/>
+      <w:sz w:val="32"/>
+      <w:szCs w:val="32"/>
+      <w:lang w:val="en-US"/>
+    </w:rPr>
+  </w:style>
+  <w:style w:type="character" w:customStyle="1" w:styleId="Heading3Char">
+    <w:name w:val="Heading 3 Char"/>
+    <w:basedOn w:val="DefaultParagraphFont"/>
+    <w:link w:val="Heading3"/>
+    <w:uiPriority w:val="9"/>
+    <w:qFormat/>
+    <w:rsid w:val="00EE2E31"/>
+    <w:rPr>
+      <w:rFonts w:asciiTheme="majorHAnsi" w:eastAsiaTheme="majorEastAsia" w:hAnsiTheme="majorHAnsi" w:cstheme="majorBidi"/>
+      <w:color w:val="1F3763" w:themeColor="accent1" w:themeShade="7F"/>
+      <w:sz w:val="24"/>
+      <w:szCs w:val="24"/>
+      <w:lang w:val="en-US"/>
+    </w:rPr>
+  </w:style>
+  <w:style w:type="character" w:customStyle="1" w:styleId="ListLabel1">
+    <w:name w:val="ListLabel 1"/>
+    <w:qFormat/>
+    <w:rPr>
+      <w:rFonts w:cs="Courier New"/>
+    </w:rPr>
+  </w:style>
+  <w:style w:type="character" w:customStyle="1" w:styleId="ListLabel2">
+    <w:name w:val="ListLabel 2"/>
+    <w:qFormat/>
+    <w:rPr>
+      <w:rFonts w:cs="Courier New"/>
+    </w:rPr>
+  </w:style>
+  <w:style w:type="character" w:customStyle="1" w:styleId="ListLabel3">
+    <w:name w:val="ListLabel 3"/>
+    <w:qFormat/>
+    <w:rPr>
+      <w:rFonts w:cs="Courier New"/>
+    </w:rPr>
+  </w:style>
+  <w:style w:type="character" w:customStyle="1" w:styleId="ListLabel4">
+    <w:name w:val="ListLabel 4"/>
+    <w:qFormat/>
+    <w:rPr>
+      <w:rFonts w:cs="Courier New"/>
+    </w:rPr>
+  </w:style>
+  <w:style w:type="character" w:customStyle="1" w:styleId="ListLabel5">
+    <w:name w:val="ListLabel 5"/>
+    <w:qFormat/>
+    <w:rPr>
+      <w:rFonts w:cs="Courier New"/>
+    </w:rPr>
+  </w:style>
+  <w:style w:type="character" w:customStyle="1" w:styleId="ListLabel6">
+    <w:name w:val="ListLabel 6"/>
+    <w:qFormat/>
+    <w:rPr>
+      <w:rFonts w:cs="Courier New"/>
+    </w:rPr>
+  </w:style>
+  <w:style w:type="character" w:customStyle="1" w:styleId="ListLabel7">
+    <w:name w:val="ListLabel 7"/>
+    <w:qFormat/>
+    <w:rPr>
+      <w:rFonts w:ascii="Helvetica" w:hAnsi="Helvetica" w:cs="Courier New"/>
+    </w:rPr>
+  </w:style>
+  <w:style w:type="character" w:customStyle="1" w:styleId="ListLabel8">
+    <w:name w:val="ListLabel 8"/>
+    <w:qFormat/>
+    <w:rPr>
+      <w:rFonts w:cs="Courier New"/>
+    </w:rPr>
+  </w:style>
+  <w:style w:type="character" w:customStyle="1" w:styleId="ListLabel9">
+    <w:name w:val="ListLabel 9"/>
+    <w:qFormat/>
+    <w:rPr>
+      <w:rFonts w:cs="Courier New"/>
+    </w:rPr>
+  </w:style>
+  <w:style w:type="character" w:customStyle="1" w:styleId="ListLabel10">
+    <w:name w:val="ListLabel 10"/>
+    <w:qFormat/>
+    <w:rPr>
+      <w:rFonts w:ascii="Helvetica" w:eastAsia="Calibri" w:hAnsi="Helvetica" w:cs="Calibri"/>
+    </w:rPr>
+  </w:style>
+  <w:style w:type="character" w:customStyle="1" w:styleId="ListLabel11">
+    <w:name w:val="ListLabel 11"/>
+    <w:qFormat/>
+    <w:rPr>
+      <w:rFonts w:cs="Courier New"/>
+    </w:rPr>
+  </w:style>
+  <w:style w:type="character" w:customStyle="1" w:styleId="ListLabel12">
+    <w:name w:val="ListLabel 12"/>
+    <w:qFormat/>
+    <w:rPr>
+      <w:rFonts w:cs="Courier New"/>
+    </w:rPr>
+  </w:style>
+  <w:style w:type="character" w:customStyle="1" w:styleId="ListLabel13">
+    <w:name w:val="ListLabel 13"/>
+    <w:qFormat/>
+    <w:rPr>
+      <w:rFonts w:cs="Courier New"/>
+    </w:rPr>
+  </w:style>
+  <w:style w:type="character" w:customStyle="1" w:styleId="ListLabel14">
+    <w:name w:val="ListLabel 14"/>
+    <w:qFormat/>
+    <w:rPr>
+      <w:rFonts w:ascii="Helvetica" w:hAnsi="Helvetica" w:cs="Symbol"/>
+    </w:rPr>
+  </w:style>
+  <w:style w:type="character" w:customStyle="1" w:styleId="ListLabel15">
+    <w:name w:val="ListLabel 15"/>
+    <w:qFormat/>
+    <w:rPr>
+      <w:rFonts w:ascii="Helvetica" w:hAnsi="Helvetica" w:cs="Courier New"/>
+    </w:rPr>
+  </w:style>
+  <w:style w:type="character" w:customStyle="1" w:styleId="ListLabel16">
+    <w:name w:val="ListLabel 16"/>
+    <w:qFormat/>
+    <w:rPr>
+      <w:rFonts w:cs="Wingdings"/>
+    </w:rPr>
+  </w:style>
+  <w:style w:type="character" w:customStyle="1" w:styleId="ListLabel17">
+    <w:name w:val="ListLabel 17"/>
+    <w:qFormat/>
+    <w:rPr>
+      <w:rFonts w:cs="Symbol"/>
+    </w:rPr>
+  </w:style>
+  <w:style w:type="character" w:customStyle="1" w:styleId="ListLabel18">
+    <w:name w:val="ListLabel 18"/>
+    <w:qFormat/>
+    <w:rPr>
+      <w:rFonts w:cs="Courier New"/>
+    </w:rPr>
+  </w:style>
+  <w:style w:type="character" w:customStyle="1" w:styleId="ListLabel19">
+    <w:name w:val="ListLabel 19"/>
+    <w:qFormat/>
+    <w:rPr>
+      <w:rFonts w:cs="Wingdings"/>
+    </w:rPr>
+  </w:style>
+  <w:style w:type="character" w:customStyle="1" w:styleId="ListLabel20">
+    <w:name w:val="ListLabel 20"/>
+    <w:qFormat/>
+    <w:rPr>
+      <w:rFonts w:cs="Symbol"/>
+    </w:rPr>
+  </w:style>
+  <w:style w:type="character" w:customStyle="1" w:styleId="ListLabel21">
+    <w:name w:val="ListLabel 21"/>
+    <w:qFormat/>
+    <w:rPr>
+      <w:rFonts w:cs="Courier New"/>
+    </w:rPr>
+  </w:style>
+  <w:style w:type="character" w:customStyle="1" w:styleId="ListLabel22">
+    <w:name w:val="ListLabel 22"/>
+    <w:qFormat/>
+    <w:rPr>
+      <w:rFonts w:cs="Wingdings"/>
+    </w:rPr>
+  </w:style>
+  <w:style w:type="character" w:customStyle="1" w:styleId="ListLabel23">
+    <w:name w:val="ListLabel 23"/>
+    <w:qFormat/>
+    <w:rPr>
+      <w:rFonts w:ascii="Helvetica" w:hAnsi="Helvetica" w:cs="Calibri"/>
+    </w:rPr>
+  </w:style>
+  <w:style w:type="character" w:customStyle="1" w:styleId="ListLabel24">
+    <w:name w:val="ListLabel 24"/>
+    <w:qFormat/>
+    <w:rPr>
+      <w:rFonts w:cs="Courier New"/>
+    </w:rPr>
+  </w:style>
+  <w:style w:type="character" w:customStyle="1" w:styleId="ListLabel25">
+    <w:name w:val="ListLabel 25"/>
+    <w:qFormat/>
+    <w:rPr>
+      <w:rFonts w:cs="Wingdings"/>
+    </w:rPr>
+  </w:style>
+  <w:style w:type="character" w:customStyle="1" w:styleId="ListLabel26">
+    <w:name w:val="ListLabel 26"/>
+    <w:qFormat/>
+    <w:rPr>
+      <w:rFonts w:cs="Symbol"/>
+    </w:rPr>
+  </w:style>
+  <w:style w:type="character" w:customStyle="1" w:styleId="ListLabel27">
+    <w:name w:val="ListLabel 27"/>
+    <w:qFormat/>
+    <w:rPr>
+      <w:rFonts w:cs="Courier New"/>
+    </w:rPr>
+  </w:style>
+  <w:style w:type="character" w:customStyle="1" w:styleId="ListLabel28">
+    <w:name w:val="ListLabel 28"/>
+    <w:qFormat/>
+    <w:rPr>
+      <w:rFonts w:cs="Wingdings"/>
+    </w:rPr>
+  </w:style>
+  <w:style w:type="character" w:customStyle="1" w:styleId="ListLabel29">
+    <w:name w:val="ListLabel 29"/>
+    <w:qFormat/>
+    <w:rPr>
+      <w:rFonts w:cs="Symbol"/>
+    </w:rPr>
+  </w:style>
+  <w:style w:type="character" w:customStyle="1" w:styleId="ListLabel30">
+    <w:name w:val="ListLabel 30"/>
+    <w:qFormat/>
+    <w:rPr>
+      <w:rFonts w:cs="Courier New"/>
+    </w:rPr>
+  </w:style>
+  <w:style w:type="character" w:customStyle="1" w:styleId="ListLabel31">
+    <w:name w:val="ListLabel 31"/>
+    <w:qFormat/>
+    <w:rPr>
+      <w:rFonts w:cs="Wingdings"/>
+    </w:rPr>
+  </w:style>
+  <w:style w:type="character" w:customStyle="1" w:styleId="ListLabel32">
+    <w:name w:val="ListLabel 32"/>
+    <w:qFormat/>
+    <w:rPr>
+      <w:rFonts w:ascii="Helvetica" w:hAnsi="Helvetica" w:cs="Symbol"/>
+    </w:rPr>
+  </w:style>
+  <w:style w:type="character" w:customStyle="1" w:styleId="ListLabel33">
+    <w:name w:val="ListLabel 33"/>
+    <w:qFormat/>
+    <w:rPr>
+      <w:rFonts w:ascii="Helvetica" w:hAnsi="Helvetica" w:cs="Courier New"/>
+    </w:rPr>
+  </w:style>
+  <w:style w:type="character" w:customStyle="1" w:styleId="ListLabel34">
+    <w:name w:val="ListLabel 34"/>
+    <w:qFormat/>
+    <w:rPr>
+      <w:rFonts w:cs="Wingdings"/>
+    </w:rPr>
+  </w:style>
+  <w:style w:type="character" w:customStyle="1" w:styleId="ListLabel35">
+    <w:name w:val="ListLabel 35"/>
+    <w:qFormat/>
+    <w:rPr>
+      <w:rFonts w:cs="Symbol"/>
+    </w:rPr>
+  </w:style>
+  <w:style w:type="character" w:customStyle="1" w:styleId="ListLabel36">
+    <w:name w:val="ListLabel 36"/>
+    <w:qFormat/>
+    <w:rPr>
+      <w:rFonts w:cs="Courier New"/>
+    </w:rPr>
+  </w:style>
+  <w:style w:type="character" w:customStyle="1" w:styleId="ListLabel37">
+    <w:name w:val="ListLabel 37"/>
+    <w:qFormat/>
+    <w:rPr>
+      <w:rFonts w:cs="Wingdings"/>
+    </w:rPr>
+  </w:style>
+  <w:style w:type="character" w:customStyle="1" w:styleId="ListLabel38">
+    <w:name w:val="ListLabel 38"/>
+    <w:qFormat/>
+    <w:rPr>
+      <w:rFonts w:cs="Symbol"/>
+    </w:rPr>
+  </w:style>
+  <w:style w:type="character" w:customStyle="1" w:styleId="ListLabel39">
+    <w:name w:val="ListLabel 39"/>
+    <w:qFormat/>
+    <w:rPr>
+      <w:rFonts w:cs="Courier New"/>
+    </w:rPr>
+  </w:style>
+  <w:style w:type="character" w:customStyle="1" w:styleId="ListLabel40">
+    <w:name w:val="ListLabel 40"/>
+    <w:qFormat/>
+    <w:rPr>
+      <w:rFonts w:cs="Wingdings"/>
+    </w:rPr>
+  </w:style>
+  <w:style w:type="character" w:customStyle="1" w:styleId="ListLabel41">
+    <w:name w:val="ListLabel 41"/>
+    <w:qFormat/>
+    <w:rPr>
+      <w:rFonts w:ascii="Helvetica" w:hAnsi="Helvetica" w:cs="Calibri"/>
+    </w:rPr>
+  </w:style>
+  <w:style w:type="character" w:customStyle="1" w:styleId="ListLabel42">
+    <w:name w:val="ListLabel 42"/>
+    <w:qFormat/>
+    <w:rPr>
+      <w:rFonts w:cs="Courier New"/>
+    </w:rPr>
+  </w:style>
+  <w:style w:type="character" w:customStyle="1" w:styleId="ListLabel43">
+    <w:name w:val="ListLabel 43"/>
+    <w:qFormat/>
+    <w:rPr>
+      <w:rFonts w:cs="Wingdings"/>
+    </w:rPr>
+  </w:style>
+  <w:style w:type="character" w:customStyle="1" w:styleId="ListLabel44">
+    <w:name w:val="ListLabel 44"/>
+    <w:qFormat/>
+    <w:rPr>
+      <w:rFonts w:cs="Symbol"/>
+    </w:rPr>
+  </w:style>
+  <w:style w:type="character" w:customStyle="1" w:styleId="ListLabel45">
+    <w:name w:val="ListLabel 45"/>
+    <w:qFormat/>
+    <w:rPr>
+      <w:rFonts w:cs="Courier New"/>
+    </w:rPr>
+  </w:style>
+  <w:style w:type="character" w:customStyle="1" w:styleId="ListLabel46">
+    <w:name w:val="ListLabel 46"/>
+    <w:qFormat/>
+    <w:rPr>
+      <w:rFonts w:cs="Wingdings"/>
+    </w:rPr>
+  </w:style>
+  <w:style w:type="character" w:customStyle="1" w:styleId="ListLabel47">
+    <w:name w:val="ListLabel 47"/>
+    <w:qFormat/>
+    <w:rPr>
+      <w:rFonts w:cs="Symbol"/>
+    </w:rPr>
+  </w:style>
+  <w:style w:type="character" w:customStyle="1" w:styleId="ListLabel48">
+    <w:name w:val="ListLabel 48"/>
+    <w:qFormat/>
+    <w:rPr>
+      <w:rFonts w:cs="Courier New"/>
+    </w:rPr>
+  </w:style>
+  <w:style w:type="character" w:customStyle="1" w:styleId="ListLabel49">
+    <w:name w:val="ListLabel 49"/>
+    <w:qFormat/>
+    <w:rPr>
+      <w:rFonts w:cs="Wingdings"/>
+    </w:rPr>
+  </w:style>
+  <w:style w:type="character" w:customStyle="1" w:styleId="ListLabel50">
+    <w:name w:val="ListLabel 50"/>
+    <w:qFormat/>
+    <w:rPr>
+      <w:rFonts w:ascii="Helvetica" w:hAnsi="Helvetica" w:cs="Symbol"/>
+    </w:rPr>
+  </w:style>
+  <w:style w:type="character" w:customStyle="1" w:styleId="ListLabel51">
+    <w:name w:val="ListLabel 51"/>
+    <w:qFormat/>
+    <w:rPr>
+      <w:rFonts w:ascii="Helvetica" w:hAnsi="Helvetica" w:cs="Courier New"/>
+    </w:rPr>
+  </w:style>
+  <w:style w:type="character" w:customStyle="1" w:styleId="ListLabel52">
+    <w:name w:val="ListLabel 52"/>
+    <w:qFormat/>
+    <w:rPr>
+      <w:rFonts w:cs="Wingdings"/>
+    </w:rPr>
+  </w:style>
+  <w:style w:type="character" w:customStyle="1" w:styleId="ListLabel53">
+    <w:name w:val="ListLabel 53"/>
+    <w:qFormat/>
+    <w:rPr>
+      <w:rFonts w:ascii="Helvetica" w:hAnsi="Helvetica" w:cs="Calibri"/>
+    </w:rPr>
+  </w:style>
+  <w:style w:type="paragraph" w:customStyle="1" w:styleId="Heading">
+    <w:name w:val="Heading"/>
+    <w:basedOn w:val="Normal"/>
+    <w:next w:val="TextBody"/>
+    <w:qFormat/>
+    <w:pPr>
+      <w:keepNext/>
+      <w:spacing w:before="240" w:after="120"/>
+    </w:pPr>
+    <w:rPr>
+      <w:rFonts w:ascii="Liberation Sans" w:eastAsia="Noto Sans CJK SC Regular" w:hAnsi="Liberation Sans" w:cs="FreeSans"/>
+      <w:sz w:val="28"/>
+      <w:szCs w:val="28"/>
+    </w:rPr>
+  </w:style>
+  <w:style w:type="paragraph" w:customStyle="1" w:styleId="TextBody">
+    <w:name w:val="Text Body"/>
+    <w:basedOn w:val="Normal"/>
+    <w:pPr>
+      <w:spacing w:after="140" w:line="288" w:lineRule="auto"/>
+    </w:pPr>
+  </w:style>
+  <w:style w:type="paragraph" w:styleId="List">
+    <w:name w:val="List"/>
+    <w:basedOn w:val="TextBody"/>
+    <w:rPr>
+      <w:rFonts w:cs="FreeSans"/>
+    </w:rPr>
+  </w:style>
+  <w:style w:type="paragraph" w:styleId="Caption">
+    <w:name w:val="caption"/>
+    <w:basedOn w:val="Normal"/>
+    <w:qFormat/>
+    <w:pPr>
+      <w:suppressLineNumbers/>
+      <w:spacing w:before="120" w:after="120"/>
+    </w:pPr>
+    <w:rPr>
+      <w:rFonts w:cs="FreeSans"/>
+      <w:i/>
+      <w:iCs/>
+      <w:sz w:val="24"/>
+      <w:szCs w:val="24"/>
+    </w:rPr>
+  </w:style>
+  <w:style w:type="paragraph" w:customStyle="1" w:styleId="Index">
+    <w:name w:val="Index"/>
+    <w:basedOn w:val="Normal"/>
+    <w:qFormat/>
+    <w:pPr>
+      <w:suppressLineNumbers/>
+    </w:pPr>
+    <w:rPr>
+      <w:rFonts w:cs="FreeSans"/>
+    </w:rPr>
+  </w:style>
+  <w:style w:type="paragraph" w:styleId="ListParagraph">
+    <w:name w:val="List Paragraph"/>
+    <w:basedOn w:val="Normal"/>
+    <w:uiPriority w:val="34"/>
+    <w:qFormat/>
+    <w:rsid w:val="0011393E"/>
+    <w:pPr>
+      <w:ind w:left="720"/>
+      <w:contextualSpacing/>
+    </w:pPr>
+  </w:style>
   <w:style w:type="table" w:styleId="TableGrid">
     <w:name w:val="Table Grid"/>
     <w:basedOn w:val="TableNormal"/>
     <w:uiPriority w:val="39"/>
-    <w:rsid w:val="00ee2e31"/>
-    <w:pPr>
-      <w:spacing w:after="0" w:line="240" w:lineRule="auto"/>
-    </w:pPr>
+    <w:rsid w:val="00EE2E31"/>
     <w:tblPr>
       <w:tblBorders>
-        <w:top w:val="single" w:color="auto" w:sz="4" w:space="0"/>
-        <w:left w:val="single" w:color="auto" w:sz="4" w:space="0"/>
-        <w:bottom w:val="single" w:color="auto" w:sz="4" w:space="0"/>
-        <w:right w:val="single" w:color="auto" w:sz="4" w:space="0"/>
-        <w:insideH w:val="single" w:color="auto" w:sz="4" w:space="0"/>
-        <w:insideV w:val="single" w:color="auto" w:sz="4" w:space="0"/>
+        <w:top w:val="single" w:sz="4" w:space="0" w:color="auto"/>
+        <w:left w:val="single" w:sz="4" w:space="0" w:color="auto"/>
+        <w:bottom w:val="single" w:sz="4" w:space="0" w:color="auto"/>
+        <w:right w:val="single" w:sz="4" w:space="0" w:color="auto"/>
+        <w:insideH w:val="single" w:sz="4" w:space="0" w:color="auto"/>
+        <w:insideV w:val="single" w:sz="4" w:space="0" w:color="auto"/>
       </w:tblBorders>
     </w:tblPr>
   </w:style>

</xml_diff>